<commit_message>
robot test corrections + docs
</commit_message>
<xml_diff>
--- a/docs/dev_docs_hu.docx
+++ b/docs/dev_docs_hu.docx
@@ -234,8 +234,8 @@
         <w:rPr/>
         <w:t>Szerző: Balogh Csenge Ágota</w:t>
       </w:r>
-      <w:bookmarkStart w:id="6" w:name="_uweumlebh158"/>
-      <w:bookmarkStart w:id="7" w:name="_1gi9jmi7yvia"/>
+      <w:bookmarkStart w:id="6" w:name="_1gi9jmi7yvia"/>
+      <w:bookmarkStart w:id="7" w:name="_uweumlebh158"/>
       <w:bookmarkEnd w:id="6"/>
       <w:bookmarkEnd w:id="7"/>
     </w:p>
@@ -1285,6 +1285,7 @@
     <w:p>
       <w:pPr>
         <w:pStyle w:val="Normal"/>
+        <w:jc w:val="both"/>
         <w:rPr>
           <w:rFonts w:ascii="Times New Roman" w:hAnsi="Times New Roman" w:eastAsia="Times New Roman" w:cs="Times New Roman"/>
         </w:rPr>
@@ -1338,6 +1339,7 @@
       <w:pPr>
         <w:pStyle w:val="Normal"/>
         <w:ind w:firstLine="720"/>
+        <w:jc w:val="both"/>
         <w:rPr>
           <w:rFonts w:ascii="Times New Roman" w:hAnsi="Times New Roman" w:eastAsia="Times New Roman" w:cs="Times New Roman"/>
         </w:rPr>
@@ -1399,6 +1401,7 @@
     <w:p>
       <w:pPr>
         <w:pStyle w:val="Normal"/>
+        <w:jc w:val="both"/>
         <w:rPr>
           <w:rFonts w:ascii="Times New Roman" w:hAnsi="Times New Roman" w:eastAsia="Times New Roman" w:cs="Times New Roman"/>
         </w:rPr>
@@ -1450,9 +1453,8 @@
           <w:ilvl w:val="0"/>
           <w:numId w:val="5"/>
         </w:numPr>
-        <w:rPr>
-          <w:rFonts w:ascii="Times New Roman" w:hAnsi="Times New Roman" w:eastAsia="Times New Roman" w:cs="Times New Roman"/>
-        </w:rPr>
+        <w:jc w:val="both"/>
+        <w:rPr/>
       </w:pPr>
       <w:r>
         <w:rPr>
@@ -1468,9 +1470,8 @@
           <w:ilvl w:val="0"/>
           <w:numId w:val="5"/>
         </w:numPr>
-        <w:rPr>
-          <w:rFonts w:ascii="Times New Roman" w:hAnsi="Times New Roman" w:eastAsia="Times New Roman" w:cs="Times New Roman"/>
-        </w:rPr>
+        <w:jc w:val="both"/>
+        <w:rPr/>
       </w:pPr>
       <w:r>
         <w:rPr>
@@ -1486,9 +1487,8 @@
           <w:ilvl w:val="0"/>
           <w:numId w:val="5"/>
         </w:numPr>
-        <w:rPr>
-          <w:rFonts w:ascii="Times New Roman" w:hAnsi="Times New Roman" w:eastAsia="Times New Roman" w:cs="Times New Roman"/>
-        </w:rPr>
+        <w:jc w:val="both"/>
+        <w:rPr/>
       </w:pPr>
       <w:r>
         <w:rPr>
@@ -1504,9 +1504,8 @@
           <w:ilvl w:val="0"/>
           <w:numId w:val="5"/>
         </w:numPr>
-        <w:rPr>
-          <w:rFonts w:ascii="Times New Roman" w:hAnsi="Times New Roman" w:eastAsia="Times New Roman" w:cs="Times New Roman"/>
-        </w:rPr>
+        <w:jc w:val="both"/>
+        <w:rPr/>
       </w:pPr>
       <w:r>
         <w:rPr>
@@ -1522,9 +1521,8 @@
           <w:ilvl w:val="0"/>
           <w:numId w:val="5"/>
         </w:numPr>
-        <w:rPr>
-          <w:rFonts w:ascii="Times New Roman" w:hAnsi="Times New Roman" w:eastAsia="Times New Roman" w:cs="Times New Roman"/>
-        </w:rPr>
+        <w:jc w:val="both"/>
+        <w:rPr/>
       </w:pPr>
       <w:r>
         <w:rPr>
@@ -1540,9 +1538,8 @@
           <w:ilvl w:val="0"/>
           <w:numId w:val="5"/>
         </w:numPr>
-        <w:rPr>
-          <w:rFonts w:ascii="Times New Roman" w:hAnsi="Times New Roman" w:eastAsia="Times New Roman" w:cs="Times New Roman"/>
-        </w:rPr>
+        <w:jc w:val="both"/>
+        <w:rPr/>
       </w:pPr>
       <w:r>
         <w:rPr>
@@ -1558,9 +1555,8 @@
           <w:ilvl w:val="0"/>
           <w:numId w:val="5"/>
         </w:numPr>
-        <w:rPr>
-          <w:rFonts w:ascii="Times New Roman" w:hAnsi="Times New Roman" w:eastAsia="Times New Roman" w:cs="Times New Roman"/>
-        </w:rPr>
+        <w:jc w:val="both"/>
+        <w:rPr/>
       </w:pPr>
       <w:r>
         <w:rPr>
@@ -1576,9 +1572,8 @@
           <w:ilvl w:val="0"/>
           <w:numId w:val="5"/>
         </w:numPr>
-        <w:rPr>
-          <w:rFonts w:ascii="Times New Roman" w:hAnsi="Times New Roman" w:eastAsia="Times New Roman" w:cs="Times New Roman"/>
-        </w:rPr>
+        <w:jc w:val="both"/>
+        <w:rPr/>
       </w:pPr>
       <w:r>
         <w:rPr>
@@ -1594,9 +1589,8 @@
           <w:ilvl w:val="0"/>
           <w:numId w:val="5"/>
         </w:numPr>
-        <w:rPr>
-          <w:rFonts w:ascii="Times New Roman" w:hAnsi="Times New Roman" w:eastAsia="Times New Roman" w:cs="Times New Roman"/>
-        </w:rPr>
+        <w:jc w:val="both"/>
+        <w:rPr/>
       </w:pPr>
       <w:r>
         <w:rPr>
@@ -1612,9 +1606,8 @@
           <w:ilvl w:val="0"/>
           <w:numId w:val="5"/>
         </w:numPr>
-        <w:rPr>
-          <w:rFonts w:ascii="Times New Roman" w:hAnsi="Times New Roman" w:eastAsia="Times New Roman" w:cs="Times New Roman"/>
-        </w:rPr>
+        <w:jc w:val="both"/>
+        <w:rPr/>
       </w:pPr>
       <w:r>
         <w:rPr>
@@ -1630,9 +1623,8 @@
           <w:ilvl w:val="0"/>
           <w:numId w:val="5"/>
         </w:numPr>
-        <w:rPr>
-          <w:rFonts w:ascii="Times New Roman" w:hAnsi="Times New Roman" w:eastAsia="Times New Roman" w:cs="Times New Roman"/>
-        </w:rPr>
+        <w:jc w:val="both"/>
+        <w:rPr/>
       </w:pPr>
       <w:r>
         <w:rPr>
@@ -1648,9 +1640,8 @@
           <w:ilvl w:val="0"/>
           <w:numId w:val="5"/>
         </w:numPr>
-        <w:rPr>
-          <w:rFonts w:ascii="Times New Roman" w:hAnsi="Times New Roman" w:eastAsia="Times New Roman" w:cs="Times New Roman"/>
-        </w:rPr>
+        <w:jc w:val="both"/>
+        <w:rPr/>
       </w:pPr>
       <w:r>
         <w:rPr>
@@ -2060,7 +2051,7 @@
     </w:p>
     <w:tbl>
       <w:tblPr>
-        <w:tblpPr w:vertAnchor="text" w:horzAnchor="margin" w:leftFromText="141" w:rightFromText="141" w:tblpX="1" w:tblpY="-51"/>
+        <w:tblpPr w:vertAnchor="text" w:horzAnchor="margin" w:leftFromText="141" w:rightFromText="141" w:tblpX="2" w:tblpY="-51"/>
         <w:tblW w:w="9600" w:type="dxa"/>
         <w:jc w:val="left"/>
         <w:tblInd w:w="-10" w:type="dxa"/>
@@ -3227,6 +3218,7 @@
     <w:p>
       <w:pPr>
         <w:pStyle w:val="Normal"/>
+        <w:jc w:val="both"/>
         <w:rPr>
           <w:rFonts w:ascii="Times New Roman" w:hAnsi="Times New Roman" w:eastAsia="Times New Roman" w:cs="Times New Roman"/>
         </w:rPr>
@@ -3273,6 +3265,215 @@
       <w:r>
         <w:rPr/>
         <w:t>Fotók a weboldalról</w:t>
+      </w:r>
+    </w:p>
+    <w:p>
+      <w:pPr>
+        <w:pStyle w:val="Normal"/>
+        <w:rPr/>
+      </w:pPr>
+      <w:r>
+        <w:rPr/>
+      </w:r>
+      <w:r>
+        <mc:AlternateContent>
+          <mc:Choice Requires="wps">
+            <w:drawing>
+              <wp:anchor behindDoc="0" distT="0" distB="0" distL="0" distR="0" simplePos="0" locked="0" layoutInCell="0" allowOverlap="1" relativeHeight="6">
+                <wp:simplePos x="0" y="0"/>
+                <wp:positionH relativeFrom="column">
+                  <wp:posOffset>24765</wp:posOffset>
+                </wp:positionH>
+                <wp:positionV relativeFrom="paragraph">
+                  <wp:posOffset>66675</wp:posOffset>
+                </wp:positionV>
+                <wp:extent cx="4279900" cy="2639695"/>
+                <wp:effectExtent l="0" t="0" r="0" b="0"/>
+                <wp:wrapTopAndBottom/>
+                <wp:docPr id="1" name="Frame2"/>
+                <a:graphic xmlns:a="http://schemas.openxmlformats.org/drawingml/2006/main">
+                  <a:graphicData uri="http://schemas.microsoft.com/office/word/2010/wordprocessingShape">
+                    <wps:wsp>
+                      <wps:cNvSpPr txBox="1"/>
+                      <wps:spPr>
+                        <a:xfrm>
+                          <a:off x="0" y="0"/>
+                          <a:ext cx="4279900" cy="2639695"/>
+                        </a:xfrm>
+                        <a:prstGeom prst="rect"/>
+                        <a:solidFill>
+                          <a:srgbClr val="FFFFFF"/>
+                        </a:solidFill>
+                      </wps:spPr>
+                      <wps:txbx>
+                        <w:txbxContent>
+                          <w:p>
+                            <w:pPr>
+                              <w:pStyle w:val="Figure"/>
+                              <w:spacing w:before="120" w:after="120"/>
+                              <w:rPr/>
+                            </w:pPr>
+                            <w:r>
+                              <w:rPr/>
+                              <w:drawing>
+                                <wp:inline distT="0" distB="0" distL="0" distR="0">
+                                  <wp:extent cx="4279900" cy="2388235"/>
+                                  <wp:effectExtent l="0" t="0" r="0" b="0"/>
+                                  <wp:docPr id="2" name="Image2" descr=""/>
+                                  <wp:cNvGraphicFramePr>
+                                    <a:graphicFrameLocks xmlns:a="http://schemas.openxmlformats.org/drawingml/2006/main" noChangeAspect="1"/>
+                                  </wp:cNvGraphicFramePr>
+                                  <a:graphic xmlns:a="http://schemas.openxmlformats.org/drawingml/2006/main">
+                                    <a:graphicData uri="http://schemas.openxmlformats.org/drawingml/2006/picture">
+                                      <pic:pic xmlns:pic="http://schemas.openxmlformats.org/drawingml/2006/picture">
+                                        <pic:nvPicPr>
+                                          <pic:cNvPr id="2" name="Image2" descr=""/>
+                                          <pic:cNvPicPr>
+                                            <a:picLocks noChangeAspect="1" noChangeArrowheads="1"/>
+                                          </pic:cNvPicPr>
+                                        </pic:nvPicPr>
+                                        <pic:blipFill>
+                                          <a:blip r:embed="rId2"/>
+                                          <a:stretch>
+                                            <a:fillRect/>
+                                          </a:stretch>
+                                        </pic:blipFill>
+                                        <pic:spPr bwMode="auto">
+                                          <a:xfrm>
+                                            <a:off x="0" y="0"/>
+                                            <a:ext cx="4279900" cy="2388235"/>
+                                          </a:xfrm>
+                                          <a:prstGeom prst="rect">
+                                            <a:avLst/>
+                                          </a:prstGeom>
+                                        </pic:spPr>
+                                      </pic:pic>
+                                    </a:graphicData>
+                                  </a:graphic>
+                                </wp:inline>
+                              </w:drawing>
+                              <w:t xml:space="preserve">Figure </w:t>
+                            </w:r>
+                            <w:r>
+                              <w:rPr/>
+                              <w:fldChar w:fldCharType="begin"/>
+                            </w:r>
+                            <w:r>
+                              <w:rPr/>
+                              <w:instrText xml:space="preserve"> SEQ Figure \* ARABIC </w:instrText>
+                            </w:r>
+                            <w:r>
+                              <w:rPr/>
+                              <w:fldChar w:fldCharType="separate"/>
+                            </w:r>
+                            <w:r>
+                              <w:rPr/>
+                              <w:t>1</w:t>
+                            </w:r>
+                            <w:r>
+                              <w:rPr/>
+                              <w:fldChar w:fldCharType="end"/>
+                            </w:r>
+                            <w:r>
+                              <w:rPr/>
+                              <w:t>: A helyesen kitöltött űrlap</w:t>
+                            </w:r>
+                          </w:p>
+                        </w:txbxContent>
+                      </wps:txbx>
+                      <wps:bodyPr anchor="t" lIns="0" tIns="0" rIns="0" bIns="0">
+                        <a:noAutofit/>
+                      </wps:bodyPr>
+                    </wps:wsp>
+                  </a:graphicData>
+                </a:graphic>
+              </wp:anchor>
+            </w:drawing>
+          </mc:Choice>
+          <mc:Fallback>
+            <w:pict>
+              <v:rect style="position:absolute;rotation:-0;width:337pt;height:207.85pt;mso-wrap-distance-left:0pt;mso-wrap-distance-right:0pt;mso-wrap-distance-top:0pt;mso-wrap-distance-bottom:0pt;margin-top:5.25pt;mso-position-vertical-relative:text;margin-left:1.95pt;mso-position-horizontal-relative:text">
+                <v:textbox inset="0in,0in,0in,0in">
+                  <w:txbxContent>
+                    <w:p>
+                      <w:pPr>
+                        <w:pStyle w:val="Figure"/>
+                        <w:spacing w:before="120" w:after="120"/>
+                        <w:rPr/>
+                      </w:pPr>
+                      <w:r>
+                        <w:rPr/>
+                        <w:drawing>
+                          <wp:inline distT="0" distB="0" distL="0" distR="0">
+                            <wp:extent cx="4279900" cy="2388235"/>
+                            <wp:effectExtent l="0" t="0" r="0" b="0"/>
+                            <wp:docPr id="3" name="Image2" descr=""/>
+                            <wp:cNvGraphicFramePr>
+                              <a:graphicFrameLocks xmlns:a="http://schemas.openxmlformats.org/drawingml/2006/main" noChangeAspect="1"/>
+                            </wp:cNvGraphicFramePr>
+                            <a:graphic xmlns:a="http://schemas.openxmlformats.org/drawingml/2006/main">
+                              <a:graphicData uri="http://schemas.openxmlformats.org/drawingml/2006/picture">
+                                <pic:pic xmlns:pic="http://schemas.openxmlformats.org/drawingml/2006/picture">
+                                  <pic:nvPicPr>
+                                    <pic:cNvPr id="3" name="Image2" descr=""/>
+                                    <pic:cNvPicPr>
+                                      <a:picLocks noChangeAspect="1" noChangeArrowheads="1"/>
+                                    </pic:cNvPicPr>
+                                  </pic:nvPicPr>
+                                  <pic:blipFill>
+                                    <a:blip r:embed="rId3"/>
+                                    <a:stretch>
+                                      <a:fillRect/>
+                                    </a:stretch>
+                                  </pic:blipFill>
+                                  <pic:spPr bwMode="auto">
+                                    <a:xfrm>
+                                      <a:off x="0" y="0"/>
+                                      <a:ext cx="4279900" cy="2388235"/>
+                                    </a:xfrm>
+                                    <a:prstGeom prst="rect">
+                                      <a:avLst/>
+                                    </a:prstGeom>
+                                  </pic:spPr>
+                                </pic:pic>
+                              </a:graphicData>
+                            </a:graphic>
+                          </wp:inline>
+                        </w:drawing>
+                        <w:t xml:space="preserve">Figure </w:t>
+                      </w:r>
+                      <w:r>
+                        <w:rPr/>
+                        <w:fldChar w:fldCharType="begin"/>
+                      </w:r>
+                      <w:r>
+                        <w:rPr/>
+                        <w:instrText xml:space="preserve"> SEQ Figure \* ARABIC </w:instrText>
+                      </w:r>
+                      <w:r>
+                        <w:rPr/>
+                        <w:fldChar w:fldCharType="separate"/>
+                      </w:r>
+                      <w:r>
+                        <w:rPr/>
+                        <w:t>1</w:t>
+                      </w:r>
+                      <w:r>
+                        <w:rPr/>
+                        <w:fldChar w:fldCharType="end"/>
+                      </w:r>
+                      <w:r>
+                        <w:rPr/>
+                        <w:t>: A helyesen kitöltött űrlap</w:t>
+                      </w:r>
+                    </w:p>
+                  </w:txbxContent>
+                </v:textbox>
+                <w10:wrap type="topAndBottom"/>
+              </v:rect>
+            </w:pict>
+          </mc:Fallback>
+        </mc:AlternateContent>
       </w:r>
     </w:p>
     <w:p>
@@ -3339,7 +3540,7 @@
         <w:rPr/>
         <w:tab/>
       </w:r>
-      <w:hyperlink r:id="rId2">
+      <w:hyperlink r:id="rId4">
         <w:r>
           <w:rPr>
             <w:color w:val="1155CC"/>
@@ -3386,7 +3587,7 @@
         <w:rPr/>
         <w:tab/>
       </w:r>
-      <w:hyperlink r:id="rId3">
+      <w:hyperlink r:id="rId5">
         <w:r>
           <w:rPr>
             <w:color w:val="1155CC"/>
@@ -3489,7 +3690,7 @@
           <wp:inline distT="0" distB="0" distL="0" distR="0">
             <wp:extent cx="6120130" cy="2286000"/>
             <wp:effectExtent l="0" t="0" r="0" b="0"/>
-            <wp:docPr id="1" name="image2.png" descr=""/>
+            <wp:docPr id="4" name="image2.png" descr=""/>
             <wp:cNvGraphicFramePr>
               <a:graphicFrameLocks xmlns:a="http://schemas.openxmlformats.org/drawingml/2006/main" noChangeAspect="1"/>
             </wp:cNvGraphicFramePr>
@@ -3497,13 +3698,13 @@
               <a:graphicData uri="http://schemas.openxmlformats.org/drawingml/2006/picture">
                 <pic:pic xmlns:pic="http://schemas.openxmlformats.org/drawingml/2006/picture">
                   <pic:nvPicPr>
-                    <pic:cNvPr id="1" name="image2.png" descr=""/>
+                    <pic:cNvPr id="4" name="image2.png" descr=""/>
                     <pic:cNvPicPr>
                       <a:picLocks noChangeAspect="1" noChangeArrowheads="1"/>
                     </pic:cNvPicPr>
                   </pic:nvPicPr>
                   <pic:blipFill>
-                    <a:blip r:embed="rId4"/>
+                    <a:blip r:embed="rId6"/>
                     <a:stretch>
                       <a:fillRect/>
                     </a:stretch>
@@ -3879,7 +4080,7 @@
             <wp:extent cx="5150485" cy="2874010"/>
             <wp:effectExtent l="0" t="0" r="0" b="0"/>
             <wp:wrapSquare wrapText="largest"/>
-            <wp:docPr id="2" name="Image8" descr=""/>
+            <wp:docPr id="5" name="Image8" descr=""/>
             <wp:cNvGraphicFramePr>
               <a:graphicFrameLocks xmlns:a="http://schemas.openxmlformats.org/drawingml/2006/main" noChangeAspect="1"/>
             </wp:cNvGraphicFramePr>
@@ -3887,13 +4088,13 @@
               <a:graphicData uri="http://schemas.openxmlformats.org/drawingml/2006/picture">
                 <pic:pic xmlns:pic="http://schemas.openxmlformats.org/drawingml/2006/picture">
                   <pic:nvPicPr>
-                    <pic:cNvPr id="2" name="Image8" descr=""/>
+                    <pic:cNvPr id="5" name="Image8" descr=""/>
                     <pic:cNvPicPr>
                       <a:picLocks noChangeAspect="1" noChangeArrowheads="1"/>
                     </pic:cNvPicPr>
                   </pic:nvPicPr>
                   <pic:blipFill>
-                    <a:blip r:embed="rId5"/>
+                    <a:blip r:embed="rId7"/>
                     <a:stretch>
                       <a:fillRect/>
                     </a:stretch>
@@ -4589,6 +4790,7 @@
     <w:p>
       <w:pPr>
         <w:pStyle w:val="Normal"/>
+        <w:jc w:val="both"/>
         <w:rPr>
           <w:rFonts w:ascii="Times New Roman" w:hAnsi="Times New Roman" w:eastAsia="Times New Roman" w:cs="Times New Roman"/>
         </w:rPr>
@@ -4603,9 +4805,8 @@
     <w:p>
       <w:pPr>
         <w:pStyle w:val="Heading3"/>
-        <w:rPr>
-          <w:rFonts w:ascii="Times New Roman" w:hAnsi="Times New Roman" w:eastAsia="Times New Roman" w:cs="Times New Roman"/>
-        </w:rPr>
+        <w:jc w:val="both"/>
+        <w:rPr/>
       </w:pPr>
       <w:bookmarkStart w:id="51" w:name="__RefHeading___Toc3202_1348765911"/>
       <w:bookmarkStart w:id="52" w:name="_Toc130281624"/>
@@ -4621,6 +4822,20 @@
     <w:p>
       <w:pPr>
         <w:pStyle w:val="Normal"/>
+        <w:jc w:val="both"/>
+        <w:rPr/>
+      </w:pPr>
+      <w:r>
+        <w:rPr>
+          <w:rFonts w:eastAsia="Times New Roman" w:cs="Times New Roman" w:ascii="Times New Roman" w:hAnsi="Times New Roman"/>
+        </w:rPr>
+        <w:t>Lentebb az API végpontjainak listája található. A {}-ben található kifejezések helyére a REST API az abban megjelölt paramétert várja.</w:t>
+      </w:r>
+    </w:p>
+    <w:p>
+      <w:pPr>
+        <w:pStyle w:val="Normal"/>
+        <w:jc w:val="both"/>
         <w:rPr>
           <w:rFonts w:ascii="Times New Roman" w:hAnsi="Times New Roman" w:eastAsia="Times New Roman" w:cs="Times New Roman"/>
         </w:rPr>
@@ -4629,28 +4844,13 @@
         <w:rPr>
           <w:rFonts w:eastAsia="Times New Roman" w:cs="Times New Roman" w:ascii="Times New Roman" w:hAnsi="Times New Roman"/>
         </w:rPr>
-        <w:t>Lentebb az API végpontjainak listája található. A {}-ben található kifejezések helyére a REST API az abban megjelölt paramétert várja.</w:t>
       </w:r>
     </w:p>
     <w:p>
       <w:pPr>
         <w:pStyle w:val="Normal"/>
-        <w:rPr>
-          <w:rFonts w:ascii="Times New Roman" w:hAnsi="Times New Roman" w:eastAsia="Times New Roman" w:cs="Times New Roman"/>
-        </w:rPr>
-      </w:pPr>
-      <w:r>
-        <w:rPr>
-          <w:rFonts w:eastAsia="Times New Roman" w:cs="Times New Roman" w:ascii="Times New Roman" w:hAnsi="Times New Roman"/>
-        </w:rPr>
-      </w:r>
-    </w:p>
-    <w:p>
-      <w:pPr>
-        <w:pStyle w:val="Normal"/>
-        <w:rPr>
-          <w:rFonts w:ascii="Times New Roman" w:hAnsi="Times New Roman" w:eastAsia="Times New Roman" w:cs="Times New Roman"/>
-        </w:rPr>
+        <w:jc w:val="both"/>
+        <w:rPr/>
       </w:pPr>
       <w:r>
         <w:rPr>
@@ -8000,6 +8200,7 @@
     <w:p>
       <w:pPr>
         <w:pStyle w:val="Normal"/>
+        <w:jc w:val="both"/>
         <w:rPr>
           <w:rFonts w:ascii="Times New Roman" w:hAnsi="Times New Roman" w:eastAsia="Times New Roman" w:cs="Times New Roman"/>
         </w:rPr>
@@ -8027,6 +8228,7 @@
     <w:p>
       <w:pPr>
         <w:pStyle w:val="Normal"/>
+        <w:jc w:val="both"/>
         <w:rPr>
           <w:rFonts w:ascii="Times New Roman" w:hAnsi="Times New Roman" w:eastAsia="Times New Roman" w:cs="Times New Roman"/>
         </w:rPr>
@@ -8040,9 +8242,8 @@
     <w:p>
       <w:pPr>
         <w:pStyle w:val="Normal"/>
-        <w:rPr>
-          <w:rFonts w:ascii="Times New Roman" w:hAnsi="Times New Roman" w:eastAsia="Times New Roman" w:cs="Times New Roman"/>
-        </w:rPr>
+        <w:jc w:val="both"/>
+        <w:rPr/>
       </w:pPr>
       <w:r>
         <w:rPr>
@@ -8071,9 +8272,8 @@
           <w:ilvl w:val="0"/>
           <w:numId w:val="10"/>
         </w:numPr>
-        <w:rPr>
-          <w:rFonts w:ascii="Times New Roman" w:hAnsi="Times New Roman" w:eastAsia="Times New Roman" w:cs="Times New Roman"/>
-        </w:rPr>
+        <w:jc w:val="both"/>
+        <w:rPr/>
       </w:pPr>
       <w:r>
         <w:rPr>
@@ -8089,9 +8289,8 @@
           <w:ilvl w:val="0"/>
           <w:numId w:val="10"/>
         </w:numPr>
-        <w:rPr>
-          <w:rFonts w:ascii="Times New Roman" w:hAnsi="Times New Roman" w:eastAsia="Times New Roman" w:cs="Times New Roman"/>
-        </w:rPr>
+        <w:jc w:val="both"/>
+        <w:rPr/>
       </w:pPr>
       <w:r>
         <w:rPr>
@@ -8107,9 +8306,8 @@
           <w:ilvl w:val="0"/>
           <w:numId w:val="10"/>
         </w:numPr>
-        <w:rPr>
-          <w:rFonts w:ascii="Times New Roman" w:hAnsi="Times New Roman" w:eastAsia="Times New Roman" w:cs="Times New Roman"/>
-        </w:rPr>
+        <w:jc w:val="both"/>
+        <w:rPr/>
       </w:pPr>
       <w:r>
         <w:rPr>
@@ -8125,9 +8323,8 @@
           <w:ilvl w:val="0"/>
           <w:numId w:val="10"/>
         </w:numPr>
-        <w:rPr>
-          <w:rFonts w:ascii="Times New Roman" w:hAnsi="Times New Roman" w:eastAsia="Times New Roman" w:cs="Times New Roman"/>
-        </w:rPr>
+        <w:jc w:val="both"/>
+        <w:rPr/>
       </w:pPr>
       <w:r>
         <w:rPr>
@@ -8298,6 +8495,7 @@
     <w:p>
       <w:pPr>
         <w:pStyle w:val="Heading3"/>
+        <w:jc w:val="both"/>
         <w:rPr>
           <w:rFonts w:ascii="Times New Roman" w:hAnsi="Times New Roman" w:eastAsia="Times New Roman" w:cs="Times New Roman"/>
         </w:rPr>
@@ -8322,9 +8520,8 @@
     <w:p>
       <w:pPr>
         <w:pStyle w:val="Normal"/>
-        <w:rPr>
-          <w:rFonts w:ascii="Times New Roman" w:hAnsi="Times New Roman" w:eastAsia="Times New Roman" w:cs="Times New Roman"/>
-        </w:rPr>
+        <w:jc w:val="both"/>
+        <w:rPr/>
       </w:pPr>
       <w:r>
         <w:rPr>
@@ -8353,9 +8550,8 @@
           <w:ilvl w:val="0"/>
           <w:numId w:val="2"/>
         </w:numPr>
-        <w:rPr>
-          <w:rFonts w:ascii="Times New Roman" w:hAnsi="Times New Roman" w:eastAsia="Times New Roman" w:cs="Times New Roman"/>
-        </w:rPr>
+        <w:jc w:val="both"/>
+        <w:rPr/>
       </w:pPr>
       <w:r>
         <w:rPr>
@@ -8371,9 +8567,8 @@
           <w:ilvl w:val="0"/>
           <w:numId w:val="2"/>
         </w:numPr>
-        <w:rPr>
-          <w:rFonts w:ascii="Times New Roman" w:hAnsi="Times New Roman" w:eastAsia="Times New Roman" w:cs="Times New Roman"/>
-        </w:rPr>
+        <w:jc w:val="both"/>
+        <w:rPr/>
       </w:pPr>
       <w:r>
         <w:rPr>
@@ -8389,9 +8584,8 @@
           <w:ilvl w:val="0"/>
           <w:numId w:val="2"/>
         </w:numPr>
-        <w:rPr>
-          <w:rFonts w:ascii="Times New Roman" w:hAnsi="Times New Roman" w:eastAsia="Times New Roman" w:cs="Times New Roman"/>
-        </w:rPr>
+        <w:jc w:val="both"/>
+        <w:rPr/>
       </w:pPr>
       <w:r>
         <w:rPr>
@@ -8407,9 +8601,8 @@
           <w:ilvl w:val="0"/>
           <w:numId w:val="2"/>
         </w:numPr>
-        <w:rPr>
-          <w:rFonts w:ascii="Times New Roman" w:hAnsi="Times New Roman" w:eastAsia="Times New Roman" w:cs="Times New Roman"/>
-        </w:rPr>
+        <w:jc w:val="both"/>
+        <w:rPr/>
       </w:pPr>
       <w:r>
         <w:rPr>
@@ -8425,9 +8618,8 @@
           <w:ilvl w:val="0"/>
           <w:numId w:val="2"/>
         </w:numPr>
-        <w:rPr>
-          <w:rFonts w:ascii="Times New Roman" w:hAnsi="Times New Roman" w:eastAsia="Times New Roman" w:cs="Times New Roman"/>
-        </w:rPr>
+        <w:jc w:val="both"/>
+        <w:rPr/>
       </w:pPr>
       <w:r>
         <w:rPr>
@@ -8443,9 +8635,8 @@
           <w:ilvl w:val="0"/>
           <w:numId w:val="2"/>
         </w:numPr>
-        <w:rPr>
-          <w:rFonts w:ascii="Times New Roman" w:hAnsi="Times New Roman" w:eastAsia="Times New Roman" w:cs="Times New Roman"/>
-        </w:rPr>
+        <w:jc w:val="both"/>
+        <w:rPr/>
       </w:pPr>
       <w:r>
         <w:rPr>
@@ -8475,6 +8666,7 @@
     <w:p>
       <w:pPr>
         <w:pStyle w:val="Normal"/>
+        <w:jc w:val="both"/>
         <w:rPr>
           <w:rFonts w:ascii="Times New Roman" w:hAnsi="Times New Roman" w:eastAsia="Times New Roman" w:cs="Times New Roman"/>
         </w:rPr>
@@ -8489,9 +8681,20 @@
     <w:p>
       <w:pPr>
         <w:pStyle w:val="Normal"/>
+        <w:jc w:val="both"/>
         <w:rPr>
           <w:rFonts w:ascii="Times New Roman" w:hAnsi="Times New Roman" w:eastAsia="Times New Roman" w:cs="Times New Roman"/>
         </w:rPr>
+      </w:pPr>
+      <w:r>
+        <w:rPr/>
+      </w:r>
+    </w:p>
+    <w:p>
+      <w:pPr>
+        <w:pStyle w:val="Normal"/>
+        <w:jc w:val="both"/>
+        <w:rPr/>
       </w:pPr>
       <w:r>
         <w:rPr>
@@ -8523,7 +8726,7 @@
             <wp:extent cx="5351780" cy="2972435"/>
             <wp:effectExtent l="0" t="0" r="0" b="0"/>
             <wp:wrapSquare wrapText="largest"/>
-            <wp:docPr id="3" name="Image1" descr=""/>
+            <wp:docPr id="6" name="Image1" descr=""/>
             <wp:cNvGraphicFramePr>
               <a:graphicFrameLocks xmlns:a="http://schemas.openxmlformats.org/drawingml/2006/main" noChangeAspect="1"/>
             </wp:cNvGraphicFramePr>
@@ -8531,13 +8734,13 @@
               <a:graphicData uri="http://schemas.openxmlformats.org/drawingml/2006/picture">
                 <pic:pic xmlns:pic="http://schemas.openxmlformats.org/drawingml/2006/picture">
                   <pic:nvPicPr>
-                    <pic:cNvPr id="3" name="Image1" descr=""/>
+                    <pic:cNvPr id="6" name="Image1" descr=""/>
                     <pic:cNvPicPr>
                       <a:picLocks noChangeAspect="1" noChangeArrowheads="1"/>
                     </pic:cNvPicPr>
                   </pic:nvPicPr>
                   <pic:blipFill>
-                    <a:blip r:embed="rId6"/>
+                    <a:blip r:embed="rId8"/>
                     <a:stretch>
                       <a:fillRect/>
                     </a:stretch>
@@ -8575,6 +8778,7 @@
     <w:p>
       <w:pPr>
         <w:pStyle w:val="Normal"/>
+        <w:jc w:val="both"/>
         <w:rPr>
           <w:rFonts w:ascii="Times New Roman" w:hAnsi="Times New Roman" w:eastAsia="Times New Roman" w:cs="Times New Roman"/>
         </w:rPr>
@@ -8628,6 +8832,7 @@
     <w:p>
       <w:pPr>
         <w:pStyle w:val="Normal"/>
+        <w:jc w:val="both"/>
         <w:rPr>
           <w:rFonts w:ascii="Times New Roman" w:hAnsi="Times New Roman" w:eastAsia="Times New Roman" w:cs="Times New Roman"/>
         </w:rPr>
@@ -8646,9 +8851,8 @@
           <w:ilvl w:val="0"/>
           <w:numId w:val="9"/>
         </w:numPr>
-        <w:rPr>
-          <w:rFonts w:ascii="Times New Roman" w:hAnsi="Times New Roman" w:eastAsia="Times New Roman" w:cs="Times New Roman"/>
-        </w:rPr>
+        <w:jc w:val="both"/>
+        <w:rPr/>
       </w:pPr>
       <w:r>
         <w:rPr>
@@ -8664,9 +8868,8 @@
           <w:ilvl w:val="0"/>
           <w:numId w:val="9"/>
         </w:numPr>
-        <w:rPr>
-          <w:rFonts w:ascii="Times New Roman" w:hAnsi="Times New Roman" w:eastAsia="Times New Roman" w:cs="Times New Roman"/>
-        </w:rPr>
+        <w:jc w:val="both"/>
+        <w:rPr/>
       </w:pPr>
       <w:r>
         <w:rPr>
@@ -8682,9 +8885,8 @@
           <w:ilvl w:val="0"/>
           <w:numId w:val="9"/>
         </w:numPr>
-        <w:rPr>
-          <w:rFonts w:ascii="Times New Roman" w:hAnsi="Times New Roman" w:eastAsia="Times New Roman" w:cs="Times New Roman"/>
-        </w:rPr>
+        <w:jc w:val="both"/>
+        <w:rPr/>
       </w:pPr>
       <w:r>
         <w:rPr>
@@ -8697,6 +8899,7 @@
       <w:pPr>
         <w:pStyle w:val="Normal"/>
         <w:ind w:left="720" w:hanging="0"/>
+        <w:jc w:val="both"/>
         <w:rPr>
           <w:rFonts w:ascii="Times New Roman" w:hAnsi="Times New Roman" w:eastAsia="Times New Roman" w:cs="Times New Roman"/>
         </w:rPr>
@@ -8710,9 +8913,8 @@
     <w:p>
       <w:pPr>
         <w:pStyle w:val="Normal"/>
-        <w:rPr>
-          <w:rFonts w:ascii="Times New Roman" w:hAnsi="Times New Roman" w:eastAsia="Times New Roman" w:cs="Times New Roman"/>
-        </w:rPr>
+        <w:jc w:val="both"/>
+        <w:rPr/>
       </w:pPr>
       <w:r>
         <w:rPr>
@@ -8728,9 +8930,8 @@
           <w:ilvl w:val="0"/>
           <w:numId w:val="3"/>
         </w:numPr>
-        <w:rPr>
-          <w:rFonts w:ascii="Times New Roman" w:hAnsi="Times New Roman" w:eastAsia="Times New Roman" w:cs="Times New Roman"/>
-        </w:rPr>
+        <w:jc w:val="both"/>
+        <w:rPr/>
       </w:pPr>
       <w:r>
         <w:rPr>
@@ -8746,9 +8947,8 @@
           <w:ilvl w:val="0"/>
           <w:numId w:val="3"/>
         </w:numPr>
-        <w:rPr>
-          <w:rFonts w:ascii="Times New Roman" w:hAnsi="Times New Roman" w:eastAsia="Times New Roman" w:cs="Times New Roman"/>
-        </w:rPr>
+        <w:jc w:val="both"/>
+        <w:rPr/>
       </w:pPr>
       <w:r>
         <w:rPr>
@@ -27653,8 +27853,8 @@
       </w:tblPr>
       <w:tblGrid>
         <w:gridCol w:w="2641"/>
-        <w:gridCol w:w="310"/>
-        <w:gridCol w:w="1444"/>
+        <w:gridCol w:w="309"/>
+        <w:gridCol w:w="1445"/>
         <w:gridCol w:w="1304"/>
         <w:gridCol w:w="3900"/>
         <w:gridCol w:w="15"/>
@@ -27663,7 +27863,7 @@
         <w:trPr/>
         <w:tc>
           <w:tcPr>
-            <w:tcW w:w="2951" w:type="dxa"/>
+            <w:tcW w:w="2950" w:type="dxa"/>
             <w:gridSpan w:val="2"/>
             <w:tcBorders>
               <w:top w:val="single" w:sz="8" w:space="0" w:color="000000"/>
@@ -27694,7 +27894,7 @@
         </w:tc>
         <w:tc>
           <w:tcPr>
-            <w:tcW w:w="6648" w:type="dxa"/>
+            <w:tcW w:w="6649" w:type="dxa"/>
             <w:gridSpan w:val="3"/>
             <w:tcBorders>
               <w:top w:val="single" w:sz="8" w:space="0" w:color="000000"/>
@@ -27741,7 +27941,7 @@
         <w:trPr/>
         <w:tc>
           <w:tcPr>
-            <w:tcW w:w="2951" w:type="dxa"/>
+            <w:tcW w:w="2950" w:type="dxa"/>
             <w:gridSpan w:val="2"/>
             <w:tcBorders>
               <w:top w:val="single" w:sz="8" w:space="0" w:color="000000"/>
@@ -27772,7 +27972,7 @@
         </w:tc>
         <w:tc>
           <w:tcPr>
-            <w:tcW w:w="6648" w:type="dxa"/>
+            <w:tcW w:w="6649" w:type="dxa"/>
             <w:gridSpan w:val="3"/>
             <w:tcBorders>
               <w:top w:val="single" w:sz="8" w:space="0" w:color="000000"/>
@@ -31406,6 +31606,18 @@
         <w:pStyle w:val="Heading1"/>
         <w:rPr/>
       </w:pPr>
+      <w:r>
+        <w:rPr/>
+      </w:r>
+      <w:r>
+        <w:br w:type="page"/>
+      </w:r>
+    </w:p>
+    <w:p>
+      <w:pPr>
+        <w:pStyle w:val="Heading1"/>
+        <w:rPr/>
+      </w:pPr>
       <w:bookmarkStart w:id="72" w:name="__RefHeading___Toc3216_1348765911"/>
       <w:bookmarkStart w:id="73" w:name="_Toc130281631"/>
       <w:bookmarkEnd w:id="72"/>
@@ -31422,12 +31634,143 @@
       </w:pPr>
       <w:r>
         <w:rPr/>
-        <w:t>A funkciók tesztelésére webes oldalon Selenium IDE-t  és Robot Framework-ot, kiszolgáló oldalon pedig Insomnia-t használtam. A különféle végpontok tesztjeit kollekciókba szerveztem, és</w:t>
+      </w:r>
+    </w:p>
+    <w:p>
+      <w:pPr>
+        <w:pStyle w:val="Normal"/>
+        <w:jc w:val="both"/>
+        <w:rPr/>
+      </w:pPr>
+      <w:r>
+        <w:rPr/>
+        <w:t xml:space="preserve">A funkciók tesztelésére webes oldalon Selenium IDE-t  és Robot Framework-ot, kiszolgáló oldalon pedig Insomnia-t használtam. </w:t>
+      </w:r>
+    </w:p>
+    <w:p>
+      <w:pPr>
+        <w:pStyle w:val="Normal"/>
+        <w:jc w:val="both"/>
+        <w:rPr/>
+      </w:pPr>
+      <w:r>
+        <w:rPr/>
+      </w:r>
+    </w:p>
+    <w:p>
+      <w:pPr>
+        <w:pStyle w:val="Normal"/>
+        <w:jc w:val="both"/>
+        <w:rPr/>
+      </w:pPr>
+      <w:r>
+        <w:rPr/>
+        <w:t xml:space="preserve">A weboldal automatizált tesztjei a projektkönyvtárban a </w:t>
+      </w:r>
+      <w:r>
+        <w:rPr>
+          <w:i/>
+          <w:iCs/>
+        </w:rPr>
+        <w:t xml:space="preserve">test/booking </w:t>
+      </w:r>
+      <w:r>
+        <w:rPr>
+          <w:i w:val="false"/>
+          <w:iCs w:val="false"/>
+        </w:rPr>
+        <w:t xml:space="preserve">és </w:t>
+      </w:r>
+      <w:r>
+        <w:rPr>
+          <w:i/>
+          <w:iCs/>
+        </w:rPr>
+        <w:t>test/contact</w:t>
+      </w:r>
+      <w:r>
+        <w:rPr>
+          <w:i w:val="false"/>
+          <w:iCs w:val="false"/>
+        </w:rPr>
+        <w:t xml:space="preserve"> könyvtárakban található </w:t>
       </w:r>
       <w:r>
         <w:rPr>
           <w:b/>
           <w:bCs/>
+          <w:i/>
+          <w:iCs/>
+        </w:rPr>
+        <w:t xml:space="preserve">.robot </w:t>
+      </w:r>
+      <w:r>
+        <w:rPr>
+          <w:b w:val="false"/>
+          <w:bCs w:val="false"/>
+          <w:i w:val="false"/>
+          <w:iCs w:val="false"/>
+        </w:rPr>
+        <w:t xml:space="preserve">kiterjesztésű állományok. Futtatni a </w:t>
+      </w:r>
+      <w:r>
+        <w:rPr>
+          <w:b/>
+          <w:bCs/>
+          <w:i w:val="false"/>
+          <w:iCs w:val="false"/>
+        </w:rPr>
+        <w:t xml:space="preserve">robot filename.robot </w:t>
+      </w:r>
+      <w:r>
+        <w:rPr>
+          <w:b w:val="false"/>
+          <w:bCs w:val="false"/>
+          <w:i w:val="false"/>
+          <w:iCs w:val="false"/>
+        </w:rPr>
+        <w:t>utasítással lehet, a fájl könyvtárában állva a parancssorban.</w:t>
+      </w:r>
+    </w:p>
+    <w:p>
+      <w:pPr>
+        <w:pStyle w:val="Normal"/>
+        <w:jc w:val="both"/>
+        <w:rPr>
+          <w:b w:val="false"/>
+          <w:b w:val="false"/>
+          <w:bCs w:val="false"/>
+          <w:i w:val="false"/>
+          <w:i w:val="false"/>
+          <w:iCs w:val="false"/>
+        </w:rPr>
+      </w:pPr>
+      <w:r>
+        <w:rPr/>
+      </w:r>
+    </w:p>
+    <w:p>
+      <w:pPr>
+        <w:pStyle w:val="Normal"/>
+        <w:jc w:val="both"/>
+        <w:rPr/>
+      </w:pPr>
+      <w:r>
+        <w:rPr/>
+        <w:t xml:space="preserve">A különféle végpontok </w:t>
+      </w:r>
+      <w:r>
+        <w:rPr/>
+        <w:t>Insomnia</w:t>
+      </w:r>
+      <w:r>
+        <w:rPr/>
+        <w:t xml:space="preserve"> tesztjeit kollekciókba szerveztem, és</w:t>
+      </w:r>
+      <w:r>
+        <w:rPr>
+          <w:b/>
+          <w:bCs/>
         </w:rPr>
         <w:t xml:space="preserve"> </w:t>
       </w:r>
@@ -31444,12 +31787,24 @@
       </w:r>
       <w:r>
         <w:rPr/>
-        <w:t>könyvtárban érhetők el. Az alábbi pontokban a lényegesebb funkciókat, viselkedéseket tárgyaljuk mindkét oldalról.</w:t>
+        <w:t xml:space="preserve">könyvtárban érhetők el, </w:t>
+      </w:r>
+      <w:r>
+        <w:rPr/>
+        <w:t xml:space="preserve">és Insomnia programba importálhatók. </w:t>
+      </w:r>
+      <w:r>
+        <w:rPr>
+          <w:i/>
+          <w:iCs/>
+        </w:rPr>
+        <w:t>Ügyelni kell, hogy a végpontok tesztelésekor fusson az API kiszolgáló.</w:t>
       </w:r>
     </w:p>
     <w:p>
       <w:pPr>
         <w:pStyle w:val="Normal"/>
+        <w:jc w:val="both"/>
         <w:rPr/>
       </w:pPr>
       <w:r>
@@ -31463,6 +31818,21 @@
           <w:ilvl w:val="0"/>
           <w:numId w:val="11"/>
         </w:numPr>
+        <w:jc w:val="both"/>
+        <w:rPr/>
+      </w:pPr>
+      <w:r>
+        <w:rPr>
+          <w:b/>
+          <w:bCs/>
+        </w:rPr>
+        <w:t>Üzenet küldése a webes kliensről (automatizált tesztfolyamat)</w:t>
+      </w:r>
+    </w:p>
+    <w:p>
+      <w:pPr>
+        <w:pStyle w:val="Normal"/>
+        <w:jc w:val="both"/>
         <w:rPr>
           <w:b/>
           <w:b/>
@@ -31474,12 +31844,31 @@
           <w:b/>
           <w:bCs/>
         </w:rPr>
-        <w:t>Üzenet küldése a webes kliensről (automatizált tesztfolyamat)</w:t>
       </w:r>
     </w:p>
     <w:p>
       <w:pPr>
         <w:pStyle w:val="Normal"/>
+        <w:jc w:val="both"/>
+        <w:rPr/>
+      </w:pPr>
+      <w:r>
+        <w:rPr>
+          <w:b/>
+          <w:bCs/>
+        </w:rPr>
+        <w:tab/>
+        <w:t>Tesztkörnyezet</w:t>
+      </w:r>
+      <w:r>
+        <w:rPr/>
+        <w:t>: Google Chrome, Selenium IDE</w:t>
+      </w:r>
+    </w:p>
+    <w:p>
+      <w:pPr>
+        <w:pStyle w:val="Normal"/>
+        <w:jc w:val="both"/>
         <w:rPr>
           <w:b/>
           <w:b/>
@@ -31496,49 +31885,8 @@
     <w:p>
       <w:pPr>
         <w:pStyle w:val="Normal"/>
-        <w:rPr>
-          <w:b/>
-          <w:b/>
-          <w:bCs/>
-        </w:rPr>
-      </w:pPr>
-      <w:r>
-        <w:rPr>
-          <w:b/>
-          <w:bCs/>
-        </w:rPr>
-        <w:tab/>
-        <w:t>Tesztkörnyezet</w:t>
-      </w:r>
-      <w:r>
+        <w:jc w:val="both"/>
         <w:rPr/>
-        <w:t>: Google Chrome, Selenium IDE</w:t>
-      </w:r>
-    </w:p>
-    <w:p>
-      <w:pPr>
-        <w:pStyle w:val="Normal"/>
-        <w:rPr>
-          <w:b/>
-          <w:b/>
-          <w:bCs/>
-        </w:rPr>
-      </w:pPr>
-      <w:r>
-        <w:rPr>
-          <w:b/>
-          <w:bCs/>
-        </w:rPr>
-      </w:r>
-    </w:p>
-    <w:p>
-      <w:pPr>
-        <w:pStyle w:val="Normal"/>
-        <w:rPr>
-          <w:b/>
-          <w:b/>
-          <w:bCs/>
-        </w:rPr>
       </w:pPr>
       <w:r>
         <w:rPr>
@@ -31556,6 +31904,7 @@
           <w:ilvl w:val="0"/>
           <w:numId w:val="21"/>
         </w:numPr>
+        <w:jc w:val="both"/>
         <w:rPr/>
       </w:pPr>
       <w:r>
@@ -31570,6 +31919,7 @@
           <w:ilvl w:val="0"/>
           <w:numId w:val="21"/>
         </w:numPr>
+        <w:jc w:val="both"/>
         <w:rPr/>
       </w:pPr>
       <w:r>
@@ -31584,6 +31934,7 @@
           <w:ilvl w:val="0"/>
           <w:numId w:val="21"/>
         </w:numPr>
+        <w:jc w:val="both"/>
         <w:rPr/>
       </w:pPr>
       <w:r>
@@ -31598,6 +31949,7 @@
           <w:ilvl w:val="1"/>
           <w:numId w:val="23"/>
         </w:numPr>
+        <w:jc w:val="both"/>
         <w:rPr/>
       </w:pPr>
       <w:r>
@@ -31612,6 +31964,7 @@
           <w:ilvl w:val="1"/>
           <w:numId w:val="22"/>
         </w:numPr>
+        <w:jc w:val="both"/>
         <w:rPr/>
       </w:pPr>
       <w:r>
@@ -31626,6 +31979,7 @@
           <w:ilvl w:val="0"/>
           <w:numId w:val="21"/>
         </w:numPr>
+        <w:jc w:val="both"/>
         <w:rPr/>
       </w:pPr>
       <w:r>
@@ -31640,6 +31994,7 @@
           <w:ilvl w:val="0"/>
           <w:numId w:val="21"/>
         </w:numPr>
+        <w:jc w:val="both"/>
         <w:rPr/>
       </w:pPr>
       <w:r>
@@ -31654,6 +32009,7 @@
           <w:ilvl w:val="1"/>
           <w:numId w:val="24"/>
         </w:numPr>
+        <w:jc w:val="both"/>
         <w:rPr/>
       </w:pPr>
       <w:r>
@@ -31668,6 +32024,7 @@
           <w:ilvl w:val="1"/>
           <w:numId w:val="24"/>
         </w:numPr>
+        <w:jc w:val="both"/>
         <w:rPr/>
       </w:pPr>
       <w:r>
@@ -31678,6 +32035,7 @@
     <w:p>
       <w:pPr>
         <w:pStyle w:val="Normal"/>
+        <w:jc w:val="both"/>
         <w:rPr>
           <w:b/>
           <w:b/>
@@ -31694,17 +32052,14 @@
     <w:p>
       <w:pPr>
         <w:pStyle w:val="Normal"/>
-        <w:rPr>
-          <w:b/>
+        <w:jc w:val="both"/>
+        <w:rPr/>
+      </w:pPr>
+      <w:r>
+        <w:rPr>
           <w:b/>
           <w:bCs/>
         </w:rPr>
-      </w:pPr>
-      <w:r>
-        <w:rPr>
-          <w:b/>
-          <w:bCs/>
-        </w:rPr>
         <w:tab/>
       </w:r>
       <w:r>
@@ -31715,11 +32070,8 @@
     <w:p>
       <w:pPr>
         <w:pStyle w:val="Normal"/>
-        <w:rPr>
-          <w:b/>
-          <w:b/>
-          <w:bCs/>
-        </w:rPr>
+        <w:jc w:val="both"/>
+        <w:rPr/>
       </w:pPr>
       <w:r>
         <w:rPr/>
@@ -31730,6 +32082,7 @@
     <w:p>
       <w:pPr>
         <w:pStyle w:val="Normal"/>
+        <w:jc w:val="both"/>
         <w:rPr>
           <w:b/>
           <w:b/>
@@ -31750,6 +32103,21 @@
           <w:ilvl w:val="0"/>
           <w:numId w:val="11"/>
         </w:numPr>
+        <w:jc w:val="both"/>
+        <w:rPr/>
+      </w:pPr>
+      <w:r>
+        <w:rPr>
+          <w:b/>
+          <w:bCs/>
+        </w:rPr>
+        <w:t>Válaszküldés azonosítóval ellátott beérkező üzenetre (manuális tesztfolyamat)</w:t>
+      </w:r>
+    </w:p>
+    <w:p>
+      <w:pPr>
+        <w:pStyle w:val="Normal"/>
+        <w:jc w:val="both"/>
         <w:rPr>
           <w:b/>
           <w:b/>
@@ -31761,12 +32129,67 @@
           <w:b/>
           <w:bCs/>
         </w:rPr>
-        <w:t>Válaszküldés azonosítóval ellátott beérkező üzenetre (manuális tesztfolyamat)</w:t>
       </w:r>
     </w:p>
     <w:p>
       <w:pPr>
         <w:pStyle w:val="Normal"/>
+        <w:jc w:val="both"/>
+        <w:rPr/>
+      </w:pPr>
+      <w:r>
+        <w:rPr>
+          <w:b/>
+          <w:bCs/>
+        </w:rPr>
+        <w:tab/>
+        <w:t xml:space="preserve">Tesztkörnyezet: </w:t>
+      </w:r>
+      <w:r>
+        <w:rPr/>
+        <w:t>Insomnia</w:t>
+      </w:r>
+    </w:p>
+    <w:p>
+      <w:pPr>
+        <w:pStyle w:val="Normal"/>
+        <w:jc w:val="both"/>
+        <w:rPr/>
+      </w:pPr>
+      <w:r>
+        <w:rPr/>
+        <w:tab/>
+      </w:r>
+      <w:r>
+        <w:rPr>
+          <w:b/>
+          <w:bCs/>
+        </w:rPr>
+        <w:t>Bemenet:</w:t>
+      </w:r>
+    </w:p>
+    <w:p>
+      <w:pPr>
+        <w:pStyle w:val="Normal"/>
+        <w:jc w:val="both"/>
+        <w:rPr/>
+      </w:pPr>
+      <w:r>
+        <w:rPr/>
+        <w:tab/>
+      </w:r>
+      <w:r>
+        <w:rPr>
+          <w:b/>
+          <w:bCs/>
+        </w:rPr>
+        <w:t xml:space="preserve">Elvárt kimenet: </w:t>
+      </w:r>
+    </w:p>
+    <w:p>
+      <w:pPr>
+        <w:pStyle w:val="Normal"/>
+        <w:jc w:val="both"/>
         <w:rPr>
           <w:b/>
           <w:b/>
@@ -31783,97 +32206,14 @@
     <w:p>
       <w:pPr>
         <w:pStyle w:val="Normal"/>
-        <w:rPr>
-          <w:b/>
+        <w:jc w:val="both"/>
+        <w:rPr/>
+      </w:pPr>
+      <w:r>
+        <w:rPr>
           <w:b/>
           <w:bCs/>
         </w:rPr>
-      </w:pPr>
-      <w:r>
-        <w:rPr>
-          <w:b/>
-          <w:bCs/>
-        </w:rPr>
-        <w:tab/>
-        <w:t xml:space="preserve">Tesztkörnyezet: </w:t>
-      </w:r>
-      <w:r>
-        <w:rPr/>
-        <w:t>Insomnia</w:t>
-      </w:r>
-    </w:p>
-    <w:p>
-      <w:pPr>
-        <w:pStyle w:val="Normal"/>
-        <w:rPr>
-          <w:b/>
-          <w:b/>
-          <w:bCs/>
-        </w:rPr>
-      </w:pPr>
-      <w:r>
-        <w:rPr/>
-        <w:tab/>
-      </w:r>
-      <w:r>
-        <w:rPr>
-          <w:b/>
-          <w:bCs/>
-        </w:rPr>
-        <w:t>Bemenet:</w:t>
-      </w:r>
-    </w:p>
-    <w:p>
-      <w:pPr>
-        <w:pStyle w:val="Normal"/>
-        <w:rPr>
-          <w:b/>
-          <w:b/>
-          <w:bCs/>
-        </w:rPr>
-      </w:pPr>
-      <w:r>
-        <w:rPr/>
-        <w:tab/>
-      </w:r>
-      <w:r>
-        <w:rPr>
-          <w:b/>
-          <w:bCs/>
-        </w:rPr>
-        <w:t xml:space="preserve">Elvárt kimenet: </w:t>
-      </w:r>
-    </w:p>
-    <w:p>
-      <w:pPr>
-        <w:pStyle w:val="Normal"/>
-        <w:rPr>
-          <w:b/>
-          <w:b/>
-          <w:bCs/>
-        </w:rPr>
-      </w:pPr>
-      <w:r>
-        <w:rPr>
-          <w:b/>
-          <w:bCs/>
-        </w:rPr>
-      </w:r>
-    </w:p>
-    <w:p>
-      <w:pPr>
-        <w:pStyle w:val="Normal"/>
-        <w:rPr>
-          <w:b/>
-          <w:b/>
-          <w:bCs/>
-        </w:rPr>
-      </w:pPr>
-      <w:r>
-        <w:rPr>
-          <w:b/>
-          <w:bCs/>
-        </w:rPr>
         <w:tab/>
       </w:r>
       <w:r>
@@ -31884,6 +32224,7 @@
     <w:p>
       <w:pPr>
         <w:pStyle w:val="Normal"/>
+        <w:jc w:val="both"/>
         <w:rPr/>
       </w:pPr>
       <w:r>
@@ -31897,6 +32238,21 @@
           <w:ilvl w:val="0"/>
           <w:numId w:val="11"/>
         </w:numPr>
+        <w:jc w:val="both"/>
+        <w:rPr/>
+      </w:pPr>
+      <w:r>
+        <w:rPr>
+          <w:b/>
+          <w:bCs/>
+        </w:rPr>
+        <w:t>Időpontfoglalás (automatizált tesztfolyamat)</w:t>
+      </w:r>
+    </w:p>
+    <w:p>
+      <w:pPr>
+        <w:pStyle w:val="Normal"/>
+        <w:jc w:val="both"/>
         <w:rPr>
           <w:b/>
           <w:b/>
@@ -31908,12 +32264,34 @@
           <w:b/>
           <w:bCs/>
         </w:rPr>
-        <w:t>Időpontfoglalás (automatizált tesztfolyamat)</w:t>
       </w:r>
     </w:p>
     <w:p>
       <w:pPr>
         <w:pStyle w:val="Normal"/>
+        <w:jc w:val="both"/>
+        <w:rPr/>
+      </w:pPr>
+      <w:r>
+        <w:rPr/>
+        <w:tab/>
+      </w:r>
+      <w:r>
+        <w:rPr>
+          <w:b/>
+          <w:bCs/>
+        </w:rPr>
+        <w:t>Tesztkörnyezet</w:t>
+      </w:r>
+      <w:r>
+        <w:rPr/>
+        <w:t>: Google Chrome, Selenium IDE</w:t>
+      </w:r>
+    </w:p>
+    <w:p>
+      <w:pPr>
+        <w:pStyle w:val="Normal"/>
+        <w:jc w:val="both"/>
         <w:rPr>
           <w:b/>
           <w:b/>
@@ -31930,52 +32308,8 @@
     <w:p>
       <w:pPr>
         <w:pStyle w:val="Normal"/>
-        <w:rPr>
-          <w:b/>
-          <w:b/>
-          <w:bCs/>
-        </w:rPr>
-      </w:pPr>
-      <w:r>
+        <w:jc w:val="both"/>
         <w:rPr/>
-        <w:tab/>
-      </w:r>
-      <w:r>
-        <w:rPr>
-          <w:b/>
-          <w:bCs/>
-        </w:rPr>
-        <w:t>Tesztkörnyezet</w:t>
-      </w:r>
-      <w:r>
-        <w:rPr/>
-        <w:t>: Google Chrome, Selenium IDE</w:t>
-      </w:r>
-    </w:p>
-    <w:p>
-      <w:pPr>
-        <w:pStyle w:val="Normal"/>
-        <w:rPr>
-          <w:b/>
-          <w:b/>
-          <w:bCs/>
-        </w:rPr>
-      </w:pPr>
-      <w:r>
-        <w:rPr>
-          <w:b/>
-          <w:bCs/>
-        </w:rPr>
-      </w:r>
-    </w:p>
-    <w:p>
-      <w:pPr>
-        <w:pStyle w:val="Normal"/>
-        <w:rPr>
-          <w:b/>
-          <w:b/>
-          <w:bCs/>
-        </w:rPr>
       </w:pPr>
       <w:r>
         <w:rPr>
@@ -31993,6 +32327,7 @@
           <w:ilvl w:val="0"/>
           <w:numId w:val="25"/>
         </w:numPr>
+        <w:jc w:val="both"/>
         <w:rPr/>
       </w:pPr>
       <w:r>
@@ -32007,6 +32342,7 @@
           <w:ilvl w:val="0"/>
           <w:numId w:val="25"/>
         </w:numPr>
+        <w:jc w:val="both"/>
         <w:rPr/>
       </w:pPr>
       <w:r>
@@ -32021,6 +32357,7 @@
           <w:ilvl w:val="0"/>
           <w:numId w:val="25"/>
         </w:numPr>
+        <w:jc w:val="both"/>
         <w:rPr/>
       </w:pPr>
       <w:r>
@@ -32035,6 +32372,7 @@
           <w:ilvl w:val="0"/>
           <w:numId w:val="25"/>
         </w:numPr>
+        <w:jc w:val="both"/>
         <w:rPr/>
       </w:pPr>
       <w:r>
@@ -32049,6 +32387,7 @@
           <w:ilvl w:val="1"/>
           <w:numId w:val="25"/>
         </w:numPr>
+        <w:jc w:val="both"/>
         <w:rPr/>
       </w:pPr>
       <w:r>
@@ -32063,6 +32402,7 @@
           <w:ilvl w:val="0"/>
           <w:numId w:val="25"/>
         </w:numPr>
+        <w:jc w:val="both"/>
         <w:rPr/>
       </w:pPr>
       <w:r>
@@ -32077,6 +32417,7 @@
           <w:ilvl w:val="0"/>
           <w:numId w:val="25"/>
         </w:numPr>
+        <w:jc w:val="both"/>
         <w:rPr/>
       </w:pPr>
       <w:r>
@@ -32091,6 +32432,7 @@
           <w:ilvl w:val="1"/>
           <w:numId w:val="25"/>
         </w:numPr>
+        <w:jc w:val="both"/>
         <w:rPr/>
       </w:pPr>
       <w:r>
@@ -32105,6 +32447,7 @@
           <w:ilvl w:val="1"/>
           <w:numId w:val="25"/>
         </w:numPr>
+        <w:jc w:val="both"/>
         <w:rPr/>
       </w:pPr>
       <w:r>
@@ -32119,6 +32462,7 @@
           <w:ilvl w:val="1"/>
           <w:numId w:val="25"/>
         </w:numPr>
+        <w:jc w:val="both"/>
         <w:rPr/>
       </w:pPr>
       <w:r>
@@ -32133,6 +32477,7 @@
           <w:ilvl w:val="1"/>
           <w:numId w:val="25"/>
         </w:numPr>
+        <w:jc w:val="both"/>
         <w:rPr/>
       </w:pPr>
       <w:r>
@@ -32147,6 +32492,7 @@
           <w:ilvl w:val="1"/>
           <w:numId w:val="25"/>
         </w:numPr>
+        <w:jc w:val="both"/>
         <w:rPr/>
       </w:pPr>
       <w:r>
@@ -32161,6 +32507,7 @@
           <w:ilvl w:val="1"/>
           <w:numId w:val="25"/>
         </w:numPr>
+        <w:jc w:val="both"/>
         <w:rPr/>
       </w:pPr>
       <w:r>
@@ -32175,6 +32522,7 @@
           <w:ilvl w:val="1"/>
           <w:numId w:val="25"/>
         </w:numPr>
+        <w:jc w:val="both"/>
         <w:rPr/>
       </w:pPr>
       <w:r>
@@ -32189,6 +32537,7 @@
           <w:ilvl w:val="0"/>
           <w:numId w:val="25"/>
         </w:numPr>
+        <w:jc w:val="both"/>
         <w:rPr/>
       </w:pPr>
       <w:r>
@@ -32203,6 +32552,7 @@
           <w:ilvl w:val="0"/>
           <w:numId w:val="25"/>
         </w:numPr>
+        <w:jc w:val="both"/>
         <w:rPr/>
       </w:pPr>
       <w:r>
@@ -32217,6 +32567,7 @@
           <w:ilvl w:val="0"/>
           <w:numId w:val="25"/>
         </w:numPr>
+        <w:jc w:val="both"/>
         <w:rPr/>
       </w:pPr>
       <w:r>
@@ -32231,6 +32582,7 @@
           <w:ilvl w:val="0"/>
           <w:numId w:val="25"/>
         </w:numPr>
+        <w:jc w:val="both"/>
         <w:rPr/>
       </w:pPr>
       <w:r>
@@ -32261,6 +32613,21 @@
           <w:ilvl w:val="0"/>
           <w:numId w:val="11"/>
         </w:numPr>
+        <w:jc w:val="both"/>
+        <w:rPr/>
+      </w:pPr>
+      <w:r>
+        <w:rPr>
+          <w:b/>
+          <w:bCs/>
+        </w:rPr>
+        <w:t>Időpontfoglalás jóváhagyása annak azonosítója alapján (manuális tesztfolyamat)</w:t>
+      </w:r>
+    </w:p>
+    <w:p>
+      <w:pPr>
+        <w:pStyle w:val="Normal"/>
+        <w:jc w:val="both"/>
         <w:rPr>
           <w:b/>
           <w:b/>
@@ -32272,12 +32639,71 @@
           <w:b/>
           <w:bCs/>
         </w:rPr>
-        <w:t>Időpontfoglalás jóváhagyása annak azonosítója alapján (manuális tesztfolyamat)</w:t>
       </w:r>
     </w:p>
     <w:p>
       <w:pPr>
         <w:pStyle w:val="Normal"/>
+        <w:jc w:val="both"/>
+        <w:rPr/>
+      </w:pPr>
+      <w:r>
+        <w:rPr>
+          <w:b/>
+          <w:bCs/>
+        </w:rPr>
+        <w:tab/>
+        <w:t xml:space="preserve">Tesztkörnyezet: </w:t>
+      </w:r>
+      <w:r>
+        <w:rPr/>
+        <w:t>Insomnia</w:t>
+      </w:r>
+      <w:r>
+        <w:rPr>
+          <w:b/>
+          <w:bCs/>
+        </w:rPr>
+        <w:tab/>
+      </w:r>
+    </w:p>
+    <w:p>
+      <w:pPr>
+        <w:pStyle w:val="Normal"/>
+        <w:jc w:val="both"/>
+        <w:rPr/>
+      </w:pPr>
+      <w:r>
+        <w:rPr>
+          <w:b/>
+          <w:bCs/>
+        </w:rPr>
+        <w:tab/>
+        <w:t>Bemenet:</w:t>
+      </w:r>
+    </w:p>
+    <w:p>
+      <w:pPr>
+        <w:pStyle w:val="Normal"/>
+        <w:jc w:val="both"/>
+        <w:rPr/>
+      </w:pPr>
+      <w:r>
+        <w:rPr/>
+        <w:tab/>
+      </w:r>
+      <w:r>
+        <w:rPr>
+          <w:b/>
+          <w:bCs/>
+        </w:rPr>
+        <w:t xml:space="preserve">Elvárt kimenet: </w:t>
+      </w:r>
+    </w:p>
+    <w:p>
+      <w:pPr>
+        <w:pStyle w:val="Normal"/>
+        <w:jc w:val="both"/>
         <w:rPr>
           <w:b/>
           <w:b/>
@@ -32294,6 +32720,7 @@
     <w:p>
       <w:pPr>
         <w:pStyle w:val="Normal"/>
+        <w:jc w:val="both"/>
         <w:rPr>
           <w:b/>
           <w:b/>
@@ -32305,24 +32732,12 @@
           <w:b/>
           <w:bCs/>
         </w:rPr>
-        <w:tab/>
-        <w:t xml:space="preserve">Tesztkörnyezet: </w:t>
-      </w:r>
-      <w:r>
-        <w:rPr/>
-        <w:t>Insomnia</w:t>
-      </w:r>
-      <w:r>
-        <w:rPr>
-          <w:b/>
-          <w:bCs/>
-        </w:rPr>
-        <w:tab/>
       </w:r>
     </w:p>
     <w:p>
       <w:pPr>
         <w:pStyle w:val="Normal"/>
+        <w:jc w:val="both"/>
         <w:rPr>
           <w:b/>
           <w:b/>
@@ -32334,88 +32749,16 @@
           <w:b/>
           <w:bCs/>
         </w:rPr>
-        <w:tab/>
-        <w:t>Bemenet:</w:t>
-      </w:r>
-    </w:p>
-    <w:p>
-      <w:pPr>
-        <w:pStyle w:val="Normal"/>
-        <w:rPr>
-          <w:b/>
-          <w:b/>
-          <w:bCs/>
-        </w:rPr>
-      </w:pPr>
-      <w:r>
+      </w:r>
+      <w:r>
+        <w:br w:type="page"/>
+      </w:r>
+    </w:p>
+    <w:p>
+      <w:pPr>
+        <w:pStyle w:val="Heading1"/>
+        <w:jc w:val="both"/>
         <w:rPr/>
-        <w:tab/>
-      </w:r>
-      <w:r>
-        <w:rPr>
-          <w:b/>
-          <w:bCs/>
-        </w:rPr>
-        <w:t xml:space="preserve">Elvárt kimenet: </w:t>
-      </w:r>
-    </w:p>
-    <w:p>
-      <w:pPr>
-        <w:pStyle w:val="Normal"/>
-        <w:rPr>
-          <w:b/>
-          <w:b/>
-          <w:bCs/>
-        </w:rPr>
-      </w:pPr>
-      <w:r>
-        <w:rPr>
-          <w:b/>
-          <w:bCs/>
-        </w:rPr>
-      </w:r>
-    </w:p>
-    <w:p>
-      <w:pPr>
-        <w:pStyle w:val="Normal"/>
-        <w:rPr>
-          <w:b/>
-          <w:b/>
-          <w:bCs/>
-        </w:rPr>
-      </w:pPr>
-      <w:r>
-        <w:rPr>
-          <w:b/>
-          <w:bCs/>
-        </w:rPr>
-      </w:r>
-    </w:p>
-    <w:p>
-      <w:pPr>
-        <w:pStyle w:val="Normal"/>
-        <w:rPr>
-          <w:b/>
-          <w:b/>
-          <w:bCs/>
-        </w:rPr>
-      </w:pPr>
-      <w:r>
-        <w:rPr>
-          <w:b/>
-          <w:bCs/>
-        </w:rPr>
-      </w:r>
-      <w:r>
-        <w:br w:type="page"/>
-      </w:r>
-    </w:p>
-    <w:p>
-      <w:pPr>
-        <w:pStyle w:val="Heading1"/>
-        <w:rPr>
-          <w:rFonts w:ascii="Times New Roman" w:hAnsi="Times New Roman" w:eastAsia="Times New Roman" w:cs="Times New Roman"/>
-        </w:rPr>
       </w:pPr>
       <w:bookmarkStart w:id="74" w:name="__RefHeading___Toc3218_1348765911"/>
       <w:bookmarkStart w:id="75" w:name="_Toc130281632"/>
@@ -32431,6 +32774,7 @@
     <w:p>
       <w:pPr>
         <w:pStyle w:val="Normal"/>
+        <w:jc w:val="both"/>
         <w:rPr>
           <w:rFonts w:ascii="Times New Roman" w:hAnsi="Times New Roman" w:eastAsia="Times New Roman" w:cs="Times New Roman"/>
         </w:rPr>
@@ -32444,9 +32788,8 @@
     <w:p>
       <w:pPr>
         <w:pStyle w:val="Heading2"/>
-        <w:rPr>
-          <w:rFonts w:ascii="Times New Roman" w:hAnsi="Times New Roman" w:eastAsia="Times New Roman" w:cs="Times New Roman"/>
-        </w:rPr>
+        <w:jc w:val="both"/>
+        <w:rPr/>
       </w:pPr>
       <w:bookmarkStart w:id="76" w:name="__RefHeading___Toc3220_1348765911"/>
       <w:bookmarkStart w:id="77" w:name="_Toc130281633"/>
@@ -32462,6 +32805,7 @@
     <w:p>
       <w:pPr>
         <w:pStyle w:val="Normal"/>
+        <w:jc w:val="both"/>
         <w:rPr>
           <w:rFonts w:ascii="Times New Roman" w:hAnsi="Times New Roman" w:eastAsia="Times New Roman" w:cs="Times New Roman"/>
         </w:rPr>
@@ -32479,6 +32823,7 @@
           <w:ilvl w:val="0"/>
           <w:numId w:val="17"/>
         </w:numPr>
+        <w:jc w:val="both"/>
         <w:rPr/>
       </w:pPr>
       <w:r>
@@ -32493,6 +32838,7 @@
           <w:ilvl w:val="0"/>
           <w:numId w:val="17"/>
         </w:numPr>
+        <w:jc w:val="both"/>
         <w:rPr/>
       </w:pPr>
       <w:r>
@@ -32507,6 +32853,7 @@
           <w:ilvl w:val="0"/>
           <w:numId w:val="17"/>
         </w:numPr>
+        <w:jc w:val="both"/>
         <w:rPr/>
       </w:pPr>
       <w:r>
@@ -32521,6 +32868,7 @@
           <w:ilvl w:val="0"/>
           <w:numId w:val="17"/>
         </w:numPr>
+        <w:jc w:val="both"/>
         <w:rPr/>
       </w:pPr>
       <w:r>
@@ -32531,9 +32879,8 @@
     <w:p>
       <w:pPr>
         <w:pStyle w:val="Heading2"/>
-        <w:rPr>
-          <w:rFonts w:ascii="Times New Roman" w:hAnsi="Times New Roman" w:eastAsia="Times New Roman" w:cs="Times New Roman"/>
-        </w:rPr>
+        <w:jc w:val="both"/>
+        <w:rPr/>
       </w:pPr>
       <w:bookmarkStart w:id="78" w:name="__RefHeading___Toc3222_1348765911"/>
       <w:bookmarkStart w:id="79" w:name="_Toc130281634"/>
@@ -32547,6 +32894,7 @@
     <w:p>
       <w:pPr>
         <w:pStyle w:val="Normal"/>
+        <w:jc w:val="both"/>
         <w:rPr/>
       </w:pPr>
       <w:r>
@@ -32560,54 +32908,56 @@
           <w:ilvl w:val="0"/>
           <w:numId w:val="12"/>
         </w:numPr>
-        <w:rPr>
-          <w:b/>
+        <w:jc w:val="both"/>
+        <w:rPr/>
+      </w:pPr>
+      <w:r>
+        <w:rPr/>
+        <w:t xml:space="preserve">A foglaló űrlapnál az </w:t>
+      </w:r>
+      <w:r>
+        <w:rPr>
+          <w:i/>
+          <w:iCs/>
+        </w:rPr>
+        <w:t>Áttekintés modális</w:t>
+      </w:r>
+      <w:r>
+        <w:rPr/>
+        <w:t xml:space="preserve"> ablak eltávolításra került, mivel semmilyen funkciót nem szolgál a jelen verzióban.</w:t>
+      </w:r>
+    </w:p>
+    <w:p>
+      <w:pPr>
+        <w:pStyle w:val="Normal"/>
+        <w:ind w:left="720" w:hanging="0"/>
+        <w:jc w:val="both"/>
+        <w:rPr/>
+      </w:pPr>
+      <w:r>
+        <w:rPr>
           <w:b/>
           <w:bCs/>
         </w:rPr>
-      </w:pPr>
+        <w:t xml:space="preserve">Tervezett megoldás: </w:t>
+      </w:r>
+      <w:r>
+        <w:rPr>
+          <w:b w:val="false"/>
+          <w:bCs w:val="false"/>
+        </w:rPr>
+        <w:t>az</w:t>
+      </w:r>
       <w:r>
         <w:rPr/>
-        <w:t xml:space="preserve">A foglaló űrlapnál az </w:t>
-      </w:r>
-      <w:r>
-        <w:rPr>
-          <w:i/>
-          <w:iCs/>
-        </w:rPr>
-        <w:t>Áttekintés modális</w:t>
-      </w:r>
-      <w:r>
-        <w:rPr/>
-        <w:t xml:space="preserve"> ablak eltávolításra került, mivel semmilyen funkciót nem szolgál a jelen verzióban.</w:t>
+        <w:t xml:space="preserve"> áttekintéshez átirányítást használok majd, egy másik webes útvonalon indítjuk a foglalást, ami előzetesen az odanavigációval megkapta a szükséges adathalmazt az űrlaptól.</w:t>
       </w:r>
     </w:p>
     <w:p>
       <w:pPr>
         <w:pStyle w:val="Normal"/>
         <w:ind w:left="720" w:hanging="0"/>
-        <w:rPr>
-          <w:b/>
-          <w:b/>
-          <w:bCs/>
-        </w:rPr>
-      </w:pPr>
-      <w:r>
-        <w:rPr>
-          <w:b/>
-          <w:bCs/>
-        </w:rPr>
-        <w:t>Tervezett megoldás: az</w:t>
-      </w:r>
-      <w:r>
-        <w:rPr/>
-        <w:t xml:space="preserve"> áttekintéshez átirányítást használok majd, egy másik webes útvonalon indítjuk a foglalást, ami előzetesen az odanavigációval megkapta a szükséges adathalmazt az űrlaptól.</w:t>
-      </w:r>
-    </w:p>
-    <w:p>
-      <w:pPr>
-        <w:pStyle w:val="Normal"/>
-        <w:ind w:left="720" w:hanging="0"/>
+        <w:jc w:val="both"/>
         <w:rPr/>
       </w:pPr>
       <w:r>
@@ -32621,43 +32971,37 @@
           <w:ilvl w:val="0"/>
           <w:numId w:val="12"/>
         </w:numPr>
-        <w:rPr>
-          <w:b/>
+        <w:jc w:val="both"/>
+        <w:rPr/>
+      </w:pPr>
+      <w:r>
+        <w:rPr/>
+        <w:t xml:space="preserve">A lábrészben található </w:t>
+      </w:r>
+      <w:r>
+        <w:rPr>
+          <w:i/>
+          <w:iCs/>
+        </w:rPr>
+        <w:t>Tanúsítványok</w:t>
+      </w:r>
+      <w:r>
+        <w:rPr/>
+        <w:t xml:space="preserve"> feliratú link egy nem létező oldalra mutat. </w:t>
+      </w:r>
+    </w:p>
+    <w:p>
+      <w:pPr>
+        <w:pStyle w:val="Normal"/>
+        <w:ind w:left="720" w:hanging="0"/>
+        <w:jc w:val="both"/>
+        <w:rPr/>
+      </w:pPr>
+      <w:r>
+        <w:rPr>
           <w:b/>
           <w:bCs/>
         </w:rPr>
-      </w:pPr>
-      <w:r>
-        <w:rPr/>
-        <w:t xml:space="preserve">A lábrészben található </w:t>
-      </w:r>
-      <w:r>
-        <w:rPr>
-          <w:i/>
-          <w:iCs/>
-        </w:rPr>
-        <w:t>Tanúsítványok</w:t>
-      </w:r>
-      <w:r>
-        <w:rPr/>
-        <w:t xml:space="preserve"> feliratú link egy nem létező oldalra mutat. </w:t>
-      </w:r>
-    </w:p>
-    <w:p>
-      <w:pPr>
-        <w:pStyle w:val="Normal"/>
-        <w:ind w:left="720" w:hanging="0"/>
-        <w:rPr>
-          <w:b/>
-          <w:b/>
-          <w:bCs/>
-        </w:rPr>
-      </w:pPr>
-      <w:r>
-        <w:rPr>
-          <w:b/>
-          <w:bCs/>
-        </w:rPr>
         <w:t xml:space="preserve">Tervezett megoldás: </w:t>
       </w:r>
       <w:r>
@@ -32668,6 +33012,7 @@
     <w:p>
       <w:pPr>
         <w:pStyle w:val="Normal"/>
+        <w:jc w:val="both"/>
         <w:rPr>
           <w:b/>
           <w:b/>
@@ -32688,32 +33033,26 @@
           <w:ilvl w:val="0"/>
           <w:numId w:val="12"/>
         </w:numPr>
-        <w:rPr>
-          <w:b/>
+        <w:jc w:val="both"/>
+        <w:rPr/>
+      </w:pPr>
+      <w:r>
+        <w:rPr/>
+        <w:t>A szolgáltatásoknál nem csak a hozzájuk illő típust jelenítjük meg, hanem minden szolgáltatásnál minden típus szerepel a listában, valamint időpontfoglalásnál választható.</w:t>
+      </w:r>
+    </w:p>
+    <w:p>
+      <w:pPr>
+        <w:pStyle w:val="Normal"/>
+        <w:ind w:left="720" w:hanging="0"/>
+        <w:jc w:val="both"/>
+        <w:rPr/>
+      </w:pPr>
+      <w:r>
+        <w:rPr>
           <w:b/>
           <w:bCs/>
         </w:rPr>
-      </w:pPr>
-      <w:r>
-        <w:rPr/>
-        <w:t>A szolgáltatásoknál nem csak a hozzájuk illő típust jelenítjük meg, hanem minden szolgáltatásnál minden típus szerepel a listában, valamint időpontfoglalásnál választható.</w:t>
-      </w:r>
-    </w:p>
-    <w:p>
-      <w:pPr>
-        <w:pStyle w:val="Normal"/>
-        <w:ind w:left="720" w:hanging="0"/>
-        <w:rPr>
-          <w:b/>
-          <w:b/>
-          <w:bCs/>
-        </w:rPr>
-      </w:pPr>
-      <w:r>
-        <w:rPr>
-          <w:b/>
-          <w:bCs/>
-        </w:rPr>
         <w:t xml:space="preserve">Tervezett megoldás: </w:t>
       </w:r>
       <w:r>
@@ -32724,6 +33063,7 @@
     <w:p>
       <w:pPr>
         <w:pStyle w:val="Normal"/>
+        <w:jc w:val="both"/>
         <w:rPr/>
       </w:pPr>
       <w:r>
@@ -32737,39 +33077,38 @@
           <w:ilvl w:val="0"/>
           <w:numId w:val="12"/>
         </w:numPr>
-        <w:rPr>
-          <w:b/>
+        <w:jc w:val="both"/>
+        <w:rPr/>
+      </w:pPr>
+      <w:r>
+        <w:rPr/>
+        <w:t>A szolgáltatások oldalán a táblázatsorokban található gombok csak az átirányítást végzik el, az űrlap kitöltésében nem segítenek.</w:t>
+      </w:r>
+    </w:p>
+    <w:p>
+      <w:pPr>
+        <w:pStyle w:val="Normal"/>
+        <w:ind w:left="720" w:hanging="0"/>
+        <w:jc w:val="both"/>
+        <w:rPr/>
+      </w:pPr>
+      <w:r>
+        <w:rPr>
           <w:b/>
           <w:bCs/>
         </w:rPr>
-      </w:pPr>
+        <w:t xml:space="preserve">Tervezett megoldás: </w:t>
+      </w:r>
       <w:r>
         <w:rPr/>
-        <w:t>A szolgáltatások oldalán a táblázatsorokban található gombok csak az átirányítást végzik el, az űrlap kitöltésében nem segítenek.</w:t>
+        <w:t>a leírt funkció megvalósítása.</w:t>
       </w:r>
     </w:p>
     <w:p>
       <w:pPr>
         <w:pStyle w:val="Normal"/>
         <w:ind w:left="720" w:hanging="0"/>
-        <w:rPr/>
-      </w:pPr>
-      <w:r>
-        <w:rPr>
-          <w:b/>
-          <w:bCs/>
-        </w:rPr>
-        <w:t xml:space="preserve">Tervezett megoldás: </w:t>
-      </w:r>
-      <w:r>
-        <w:rPr/>
-        <w:t>a leírt funkció megvalósítása.</w:t>
-      </w:r>
-    </w:p>
-    <w:p>
-      <w:pPr>
-        <w:pStyle w:val="Normal"/>
-        <w:ind w:left="720" w:hanging="0"/>
+        <w:jc w:val="both"/>
         <w:rPr>
           <w:b/>
           <w:b/>
@@ -32790,11 +33129,8 @@
           <w:ilvl w:val="0"/>
           <w:numId w:val="12"/>
         </w:numPr>
-        <w:rPr>
-          <w:b/>
-          <w:b/>
-          <w:bCs/>
-        </w:rPr>
+        <w:jc w:val="both"/>
+        <w:rPr/>
       </w:pPr>
       <w:r>
         <w:rPr/>
@@ -32805,6 +33141,7 @@
       <w:pPr>
         <w:pStyle w:val="Normal"/>
         <w:ind w:left="720" w:hanging="0"/>
+        <w:jc w:val="both"/>
         <w:rPr/>
       </w:pPr>
       <w:r>
@@ -32847,6 +33184,7 @@
           <w:ilvl w:val="0"/>
           <w:numId w:val="12"/>
         </w:numPr>
+        <w:jc w:val="both"/>
         <w:rPr/>
       </w:pPr>
       <w:r>
@@ -32860,6 +33198,7 @@
       <w:pPr>
         <w:pStyle w:val="Normal"/>
         <w:ind w:left="720" w:hanging="0"/>
+        <w:jc w:val="both"/>
         <w:rPr/>
       </w:pPr>
       <w:r>
@@ -32914,8 +33253,6 @@
         </w:rPr>
       </w:pPr>
       <w:bookmarkStart w:id="80" w:name="__RefHeading___Toc3224_1348765911"/>
-      <w:bookmarkStart w:id="81" w:name="_Toc130281635"/>
-      <w:bookmarkStart w:id="82" w:name="_Toc130281638"/>
       <w:bookmarkEnd w:id="80"/>
       <w:r>
         <w:rPr>
@@ -32929,12 +33266,12 @@
         <w:pStyle w:val="Heading2"/>
         <w:rPr/>
       </w:pPr>
-      <w:bookmarkStart w:id="83" w:name="_Toc130281638"/>
+      <w:bookmarkStart w:id="81" w:name="_Toc130281638"/>
       <w:r>
         <w:rPr/>
         <w:t>Köszönetnyilvánítás</w:t>
       </w:r>
-      <w:bookmarkEnd w:id="83"/>
+      <w:bookmarkEnd w:id="81"/>
     </w:p>
     <w:p>
       <w:pPr>
@@ -32990,7 +33327,7 @@
         <w:pStyle w:val="Normal"/>
         <w:rPr/>
       </w:pPr>
-      <w:hyperlink r:id="rId7">
+      <w:hyperlink r:id="rId9">
         <w:r>
           <w:rPr>
             <w:rStyle w:val="InternetLink"/>
@@ -33019,13 +33356,58 @@
           <w:rFonts w:ascii="Times New Roman" w:hAnsi="Times New Roman" w:eastAsia="Times New Roman" w:cs="Times New Roman"/>
         </w:rPr>
       </w:pPr>
-      <w:bookmarkStart w:id="84" w:name="_Toc130281635"/>
+      <w:bookmarkStart w:id="82" w:name="_Toc130281635"/>
       <w:r>
         <w:rPr>
           <w:rFonts w:eastAsia="Times New Roman" w:cs="Times New Roman" w:ascii="Times New Roman" w:hAnsi="Times New Roman"/>
         </w:rPr>
         <w:t>Források</w:t>
       </w:r>
+      <w:bookmarkEnd w:id="82"/>
+    </w:p>
+    <w:p>
+      <w:pPr>
+        <w:pStyle w:val="Normal"/>
+        <w:rPr>
+          <w:rFonts w:ascii="Times New Roman" w:hAnsi="Times New Roman" w:eastAsia="Times New Roman" w:cs="Times New Roman"/>
+        </w:rPr>
+      </w:pPr>
+      <w:r>
+        <w:rPr>
+          <w:rFonts w:eastAsia="Times New Roman" w:cs="Times New Roman" w:ascii="Times New Roman" w:hAnsi="Times New Roman"/>
+        </w:rPr>
+      </w:r>
+    </w:p>
+    <w:p>
+      <w:pPr>
+        <w:pStyle w:val="Normal"/>
+        <w:rPr>
+          <w:rFonts w:ascii="Times New Roman" w:hAnsi="Times New Roman" w:eastAsia="Times New Roman" w:cs="Times New Roman"/>
+        </w:rPr>
+      </w:pPr>
+      <w:r>
+        <w:rPr>
+          <w:rFonts w:eastAsia="Times New Roman" w:cs="Times New Roman" w:ascii="Times New Roman" w:hAnsi="Times New Roman"/>
+        </w:rPr>
+        <w:t>Az oldal szöveges tartalmainak felhasználása a szerző kizárólagos beleegyezésével és együttműködésével történt. Az engedély kiterjed a tartalom forrásában tett érdemi, helyesírási és egyéb jellegű módosításokra.</w:t>
+      </w:r>
+    </w:p>
+    <w:p>
+      <w:pPr>
+        <w:pStyle w:val="Heading2"/>
+        <w:rPr>
+          <w:rFonts w:ascii="Times New Roman" w:hAnsi="Times New Roman" w:eastAsia="Times New Roman" w:cs="Times New Roman"/>
+        </w:rPr>
+      </w:pPr>
+      <w:bookmarkStart w:id="83" w:name="__RefHeading___Toc3226_1348765911"/>
+      <w:bookmarkStart w:id="84" w:name="_Toc130281636"/>
+      <w:bookmarkEnd w:id="83"/>
+      <w:r>
+        <w:rPr>
+          <w:rFonts w:eastAsia="Times New Roman" w:cs="Times New Roman" w:ascii="Times New Roman" w:hAnsi="Times New Roman"/>
+        </w:rPr>
+        <w:t>Felhasznált irodalom</w:t>
+      </w:r>
       <w:bookmarkEnd w:id="84"/>
     </w:p>
     <w:p>
@@ -33052,7 +33434,35 @@
         <w:rPr>
           <w:rFonts w:eastAsia="Times New Roman" w:cs="Times New Roman" w:ascii="Times New Roman" w:hAnsi="Times New Roman"/>
         </w:rPr>
-        <w:t>Az oldal szöveges tartalmainak felhasználása a szerző kizárólagos beleegyezésével és együttműködésével történt. Az engedély kiterjed a tartalom forrásában tett érdemi, helyesírási és egyéb jellegű módosításokra.</w:t>
+        <w:t>Programtervezési minták - Erich Gamma, Richard Helm (2004)</w:t>
+      </w:r>
+    </w:p>
+    <w:p>
+      <w:pPr>
+        <w:pStyle w:val="Normal"/>
+        <w:rPr>
+          <w:rFonts w:ascii="Times New Roman" w:hAnsi="Times New Roman" w:eastAsia="Times New Roman" w:cs="Times New Roman"/>
+        </w:rPr>
+      </w:pPr>
+      <w:r>
+        <w:rPr>
+          <w:rFonts w:eastAsia="Times New Roman" w:cs="Times New Roman" w:ascii="Times New Roman" w:hAnsi="Times New Roman"/>
+        </w:rPr>
+        <w:t>Tiszta kód – Robert Cecil Martin (2008)</w:t>
+      </w:r>
+    </w:p>
+    <w:p>
+      <w:pPr>
+        <w:pStyle w:val="Normal"/>
+        <w:rPr>
+          <w:rFonts w:ascii="Times New Roman" w:hAnsi="Times New Roman" w:eastAsia="Times New Roman" w:cs="Times New Roman"/>
+        </w:rPr>
+      </w:pPr>
+      <w:r>
+        <w:rPr>
+          <w:rFonts w:eastAsia="Times New Roman" w:cs="Times New Roman" w:ascii="Times New Roman" w:hAnsi="Times New Roman"/>
+        </w:rPr>
+        <w:t>Objektumorientált szoftverfejlesztés alapjai – Katona József, Kővári Attila (2015)</w:t>
       </w:r>
     </w:p>
     <w:p>
@@ -33062,16 +33472,22 @@
           <w:rFonts w:ascii="Times New Roman" w:hAnsi="Times New Roman" w:eastAsia="Times New Roman" w:cs="Times New Roman"/>
         </w:rPr>
       </w:pPr>
-      <w:bookmarkStart w:id="85" w:name="__RefHeading___Toc3226_1348765911"/>
-      <w:bookmarkStart w:id="86" w:name="_Toc130281636"/>
+      <w:bookmarkStart w:id="85" w:name="__RefHeading___Toc3228_1348765911"/>
+      <w:bookmarkStart w:id="86" w:name="_Toc130281637"/>
       <w:bookmarkEnd w:id="85"/>
       <w:r>
         <w:rPr>
           <w:rFonts w:eastAsia="Times New Roman" w:cs="Times New Roman" w:ascii="Times New Roman" w:hAnsi="Times New Roman"/>
         </w:rPr>
-        <w:t>Felhasznált irodalom</w:t>
+        <w:t>Internetes források</w:t>
       </w:r>
       <w:bookmarkEnd w:id="86"/>
+      <w:r>
+        <w:rPr>
+          <w:rFonts w:eastAsia="Times New Roman" w:cs="Times New Roman" w:ascii="Times New Roman" w:hAnsi="Times New Roman"/>
+        </w:rPr>
+        <w:t xml:space="preserve"> </w:t>
+      </w:r>
     </w:p>
     <w:p>
       <w:pPr>
@@ -33097,88 +33513,9 @@
         <w:rPr>
           <w:rFonts w:eastAsia="Times New Roman" w:cs="Times New Roman" w:ascii="Times New Roman" w:hAnsi="Times New Roman"/>
         </w:rPr>
-        <w:t>Programtervezési minták - Erich Gamma, Richard Helm (2004)</w:t>
-      </w:r>
-    </w:p>
-    <w:p>
-      <w:pPr>
-        <w:pStyle w:val="Normal"/>
-        <w:rPr>
-          <w:rFonts w:ascii="Times New Roman" w:hAnsi="Times New Roman" w:eastAsia="Times New Roman" w:cs="Times New Roman"/>
-        </w:rPr>
-      </w:pPr>
-      <w:r>
-        <w:rPr>
-          <w:rFonts w:eastAsia="Times New Roman" w:cs="Times New Roman" w:ascii="Times New Roman" w:hAnsi="Times New Roman"/>
-        </w:rPr>
-        <w:t>Tiszta kód – Robert Cecil Martin (2008)</w:t>
-      </w:r>
-    </w:p>
-    <w:p>
-      <w:pPr>
-        <w:pStyle w:val="Normal"/>
-        <w:rPr>
-          <w:rFonts w:ascii="Times New Roman" w:hAnsi="Times New Roman" w:eastAsia="Times New Roman" w:cs="Times New Roman"/>
-        </w:rPr>
-      </w:pPr>
-      <w:r>
-        <w:rPr>
-          <w:rFonts w:eastAsia="Times New Roman" w:cs="Times New Roman" w:ascii="Times New Roman" w:hAnsi="Times New Roman"/>
-        </w:rPr>
-        <w:t>Objektumorientált szoftverfejlesztés alapjai – Katona József, Kővári Attila (2015)</w:t>
-      </w:r>
-    </w:p>
-    <w:p>
-      <w:pPr>
-        <w:pStyle w:val="Heading2"/>
-        <w:rPr>
-          <w:rFonts w:ascii="Times New Roman" w:hAnsi="Times New Roman" w:eastAsia="Times New Roman" w:cs="Times New Roman"/>
-        </w:rPr>
-      </w:pPr>
-      <w:bookmarkStart w:id="87" w:name="__RefHeading___Toc3228_1348765911"/>
-      <w:bookmarkStart w:id="88" w:name="_Toc130281637"/>
-      <w:bookmarkEnd w:id="87"/>
-      <w:r>
-        <w:rPr>
-          <w:rFonts w:eastAsia="Times New Roman" w:cs="Times New Roman" w:ascii="Times New Roman" w:hAnsi="Times New Roman"/>
-        </w:rPr>
-        <w:t>Internetes források</w:t>
-      </w:r>
-      <w:bookmarkEnd w:id="88"/>
-      <w:r>
-        <w:rPr>
-          <w:rFonts w:eastAsia="Times New Roman" w:cs="Times New Roman" w:ascii="Times New Roman" w:hAnsi="Times New Roman"/>
-        </w:rPr>
-        <w:t xml:space="preserve"> </w:t>
-      </w:r>
-    </w:p>
-    <w:p>
-      <w:pPr>
-        <w:pStyle w:val="Normal"/>
-        <w:rPr>
-          <w:rFonts w:ascii="Times New Roman" w:hAnsi="Times New Roman" w:eastAsia="Times New Roman" w:cs="Times New Roman"/>
-        </w:rPr>
-      </w:pPr>
-      <w:r>
-        <w:rPr>
-          <w:rFonts w:eastAsia="Times New Roman" w:cs="Times New Roman" w:ascii="Times New Roman" w:hAnsi="Times New Roman"/>
-        </w:rPr>
-      </w:r>
-    </w:p>
-    <w:p>
-      <w:pPr>
-        <w:pStyle w:val="Normal"/>
-        <w:rPr>
-          <w:rFonts w:ascii="Times New Roman" w:hAnsi="Times New Roman" w:eastAsia="Times New Roman" w:cs="Times New Roman"/>
-        </w:rPr>
-      </w:pPr>
-      <w:r>
-        <w:rPr>
-          <w:rFonts w:eastAsia="Times New Roman" w:cs="Times New Roman" w:ascii="Times New Roman" w:hAnsi="Times New Roman"/>
-        </w:rPr>
         <w:t xml:space="preserve">Dokumentáció: </w:t>
       </w:r>
-      <w:hyperlink r:id="rId8">
+      <w:hyperlink r:id="rId10">
         <w:r>
           <w:rPr>
             <w:rFonts w:eastAsia="Times New Roman" w:cs="Times New Roman" w:ascii="Times New Roman" w:hAnsi="Times New Roman"/>
@@ -33202,7 +33539,7 @@
         </w:rPr>
         <w:t xml:space="preserve">Képek: </w:t>
       </w:r>
-      <w:hyperlink r:id="rId9">
+      <w:hyperlink r:id="rId11">
         <w:r>
           <w:rPr>
             <w:rFonts w:eastAsia="Times New Roman" w:cs="Times New Roman" w:ascii="Times New Roman" w:hAnsi="Times New Roman"/>
@@ -33226,15 +33563,13 @@
         </w:rPr>
         <w:t xml:space="preserve">Képek licensze: </w:t>
       </w:r>
-      <w:hyperlink r:id="rId11">
-        <w:r>
-          <w:rPr>
-            <w:rStyle w:val="InternetLink"/>
-            <w:rFonts w:eastAsia="Times New Roman" w:cs="Times New Roman" w:ascii="Times New Roman" w:hAnsi="Times New Roman"/>
-          </w:rPr>
-          <w:t>https://pixabay.com/service/terms/</w:t>
-        </w:r>
-      </w:hyperlink>
+      <w:r>
+        <w:rPr>
+          <w:rStyle w:val="InternetLink"/>
+          <w:rFonts w:eastAsia="Times New Roman" w:cs="Times New Roman" w:ascii="Times New Roman" w:hAnsi="Times New Roman"/>
+        </w:rPr>
+        <w:t>https://pixabay.com/service/terms/</w:t>
+      </w:r>
     </w:p>
     <w:p>
       <w:pPr>
@@ -33458,7 +33793,7 @@
     </w:r>
     <w:r>
       <w:rPr/>
-      <w:t>30</w:t>
+      <w:t>1</w:t>
     </w:r>
     <w:r>
       <w:rPr/>
@@ -33490,7 +33825,7 @@
     </w:r>
     <w:r>
       <w:rPr/>
-      <w:t>30</w:t>
+      <w:t>1</w:t>
     </w:r>
     <w:r>
       <w:rPr/>
@@ -38096,6 +38431,13 @@
     <w:pPr/>
     <w:rPr/>
   </w:style>
+  <w:style w:type="paragraph" w:styleId="Figure">
+    <w:name w:val="Figure"/>
+    <w:basedOn w:val="Caption"/>
+    <w:qFormat/>
+    <w:pPr/>
+    <w:rPr/>
+  </w:style>
   <w:style w:type="numbering" w:styleId="NoList" w:default="1">
     <w:name w:val="No List"/>
     <w:uiPriority w:val="99"/>

</xml_diff>

<commit_message>
docs up to date
</commit_message>
<xml_diff>
--- a/docs/dev_docs_hu.docx
+++ b/docs/dev_docs_hu.docx
@@ -297,21 +297,21 @@
         </w:p>
         <w:p>
           <w:pPr>
-            <w:pStyle w:val="Contents1"/>
+            <w:pStyle w:val="Contents2"/>
             <w:tabs>
               <w:tab w:val="clear" w:pos="720"/>
               <w:tab w:val="right" w:pos="9638" w:leader="dot"/>
             </w:tabs>
             <w:rPr/>
           </w:pPr>
-          <w:hyperlink w:anchor="__RefHeading___Toc3158_1348765911">
+          <w:hyperlink w:anchor="__RefHeading___Toc22724_1302124775">
             <w:r>
               <w:rPr>
                 <w:rStyle w:val="IndexLink"/>
               </w:rPr>
-              <w:t>Felhasználhatóság</w:t>
+              <w:t>Témaválasztás indoklása</w:t>
               <w:tab/>
-              <w:t>5</w:t>
+              <w:t>4</w:t>
             </w:r>
           </w:hyperlink>
         </w:p>
@@ -324,14 +324,14 @@
             </w:tabs>
             <w:rPr/>
           </w:pPr>
-          <w:hyperlink w:anchor="__RefHeading___Toc3160_1348765911">
+          <w:hyperlink w:anchor="__RefHeading___Toc3158_1348765911">
             <w:r>
               <w:rPr>
                 <w:rStyle w:val="IndexLink"/>
               </w:rPr>
               <w:t>A projekt általános ismertetése</w:t>
               <w:tab/>
-              <w:t>6</w:t>
+              <w:t>5</w:t>
             </w:r>
           </w:hyperlink>
         </w:p>
@@ -349,29 +349,9 @@
               <w:rPr>
                 <w:rStyle w:val="IndexLink"/>
               </w:rPr>
-              <w:t>Témaválasztás indoklása</w:t>
-              <w:tab/>
-              <w:t>6</w:t>
-            </w:r>
-          </w:hyperlink>
-        </w:p>
-        <w:p>
-          <w:pPr>
-            <w:pStyle w:val="Contents2"/>
-            <w:tabs>
-              <w:tab w:val="clear" w:pos="720"/>
-              <w:tab w:val="right" w:pos="9638" w:leader="dot"/>
-            </w:tabs>
-            <w:rPr/>
-          </w:pPr>
-          <w:hyperlink w:anchor="__RefHeading___Toc3164_1348765911">
-            <w:r>
-              <w:rPr>
-                <w:rStyle w:val="IndexLink"/>
-              </w:rPr>
               <w:t>Funkcionális követelmények</w:t>
               <w:tab/>
-              <w:t>6</w:t>
+              <w:t>5</w:t>
             </w:r>
           </w:hyperlink>
         </w:p>
@@ -391,7 +371,7 @@
               </w:rPr>
               <w:t>Nem funkcionális követelmények</w:t>
               <w:tab/>
-              <w:t>6</w:t>
+              <w:t>5</w:t>
             </w:r>
           </w:hyperlink>
         </w:p>
@@ -411,7 +391,7 @@
               </w:rPr>
               <w:t>A fejlesztői környezet ismertetése</w:t>
               <w:tab/>
-              <w:t>7</w:t>
+              <w:t>5</w:t>
             </w:r>
           </w:hyperlink>
         </w:p>
@@ -431,7 +411,7 @@
               </w:rPr>
               <w:t>Hardverek</w:t>
               <w:tab/>
-              <w:t>7</w:t>
+              <w:t>5</w:t>
             </w:r>
           </w:hyperlink>
         </w:p>
@@ -451,7 +431,7 @@
               </w:rPr>
               <w:t>Szoftverek, programok</w:t>
               <w:tab/>
-              <w:t>7</w:t>
+              <w:t>6</w:t>
             </w:r>
           </w:hyperlink>
         </w:p>
@@ -471,7 +451,7 @@
               </w:rPr>
               <w:t>Programozási nyelvek</w:t>
               <w:tab/>
-              <w:t>7</w:t>
+              <w:t>6</w:t>
             </w:r>
           </w:hyperlink>
         </w:p>
@@ -491,7 +471,7 @@
               </w:rPr>
               <w:t>Felhasznált technológiák</w:t>
               <w:tab/>
-              <w:t>7</w:t>
+              <w:t>6</w:t>
             </w:r>
           </w:hyperlink>
         </w:p>
@@ -511,7 +491,7 @@
               </w:rPr>
               <w:t>Látványtervek, stíluseszközök</w:t>
               <w:tab/>
-              <w:t>8</w:t>
+              <w:t>7</w:t>
             </w:r>
           </w:hyperlink>
         </w:p>
@@ -531,7 +511,7 @@
               </w:rPr>
               <w:t>Színséma</w:t>
               <w:tab/>
-              <w:t>8</w:t>
+              <w:t>7</w:t>
             </w:r>
           </w:hyperlink>
         </w:p>
@@ -551,7 +531,27 @@
               </w:rPr>
               <w:t>Illusztrációk</w:t>
               <w:tab/>
-              <w:t>8</w:t>
+              <w:t>7</w:t>
+            </w:r>
+          </w:hyperlink>
+        </w:p>
+        <w:p>
+          <w:pPr>
+            <w:pStyle w:val="Contents3"/>
+            <w:tabs>
+              <w:tab w:val="clear" w:pos="720"/>
+              <w:tab w:val="right" w:pos="9638" w:leader="dot"/>
+            </w:tabs>
+            <w:rPr/>
+          </w:pPr>
+          <w:hyperlink w:anchor="__RefHeading___Toc22726_1302124775">
+            <w:r>
+              <w:rPr>
+                <w:rStyle w:val="IndexLink"/>
+              </w:rPr>
+              <w:t>Fotók a weboldalról</w:t>
+              <w:tab/>
+              <w:t>7</w:t>
             </w:r>
           </w:hyperlink>
         </w:p>
@@ -571,7 +571,7 @@
               </w:rPr>
               <w:t>Verziókövetés</w:t>
               <w:tab/>
-              <w:t>8</w:t>
+              <w:t>7</w:t>
             </w:r>
           </w:hyperlink>
         </w:p>
@@ -589,7 +589,7 @@
               <w:rPr>
                 <w:rStyle w:val="IndexLink"/>
               </w:rPr>
-              <w:t>Adatszerkezetek</w:t>
+              <w:t>Adatbázis struktúra</w:t>
               <w:tab/>
               <w:t>8</w:t>
             </w:r>
@@ -711,7 +711,7 @@
               </w:rPr>
               <w:t>Galéria</w:t>
               <w:tab/>
-              <w:t>10</w:t>
+              <w:t>11</w:t>
             </w:r>
           </w:hyperlink>
         </w:p>
@@ -731,7 +731,7 @@
               </w:rPr>
               <w:t>A REST API ismertetése</w:t>
               <w:tab/>
-              <w:t>11</w:t>
+              <w:t>12</w:t>
             </w:r>
           </w:hyperlink>
         </w:p>
@@ -751,7 +751,7 @@
               </w:rPr>
               <w:t>API végpontok</w:t>
               <w:tab/>
-              <w:t>11</w:t>
+              <w:t>12</w:t>
             </w:r>
           </w:hyperlink>
         </w:p>
@@ -771,7 +771,7 @@
               </w:rPr>
               <w:t>Migrációs fájlok</w:t>
               <w:tab/>
-              <w:t>12</w:t>
+              <w:t>13</w:t>
             </w:r>
           </w:hyperlink>
         </w:p>
@@ -797,7 +797,7 @@
               </w:rPr>
               <w:t>Seederek</w:t>
               <w:tab/>
-              <w:t>12</w:t>
+              <w:t>13</w:t>
             </w:r>
           </w:hyperlink>
         </w:p>
@@ -823,7 +823,7 @@
               </w:rPr>
               <w:t>Modellek</w:t>
               <w:tab/>
-              <w:t>13</w:t>
+              <w:t>14</w:t>
             </w:r>
           </w:hyperlink>
         </w:p>
@@ -849,7 +849,7 @@
               </w:rPr>
               <w:t>Resource-ok</w:t>
               <w:tab/>
-              <w:t>13</w:t>
+              <w:t>14</w:t>
             </w:r>
           </w:hyperlink>
         </w:p>
@@ -869,7 +869,7 @@
               </w:rPr>
               <w:t>Kontrollerek</w:t>
               <w:tab/>
-              <w:t>13</w:t>
+              <w:t>14</w:t>
             </w:r>
           </w:hyperlink>
         </w:p>
@@ -889,7 +889,7 @@
               </w:rPr>
               <w:t>BaseController</w:t>
               <w:tab/>
-              <w:t>13</w:t>
+              <w:t>14</w:t>
             </w:r>
           </w:hyperlink>
         </w:p>
@@ -909,7 +909,7 @@
               </w:rPr>
               <w:t>BookingController</w:t>
               <w:tab/>
-              <w:t>14</w:t>
+              <w:t>15</w:t>
             </w:r>
           </w:hyperlink>
         </w:p>
@@ -929,7 +929,7 @@
               </w:rPr>
               <w:t>AppointmentController</w:t>
               <w:tab/>
-              <w:t>16</w:t>
+              <w:t>17</w:t>
             </w:r>
           </w:hyperlink>
         </w:p>
@@ -949,7 +949,7 @@
               </w:rPr>
               <w:t>ClientController</w:t>
               <w:tab/>
-              <w:t>18</w:t>
+              <w:t>19</w:t>
             </w:r>
           </w:hyperlink>
         </w:p>
@@ -969,7 +969,7 @@
               </w:rPr>
               <w:t>ServiceController</w:t>
               <w:tab/>
-              <w:t>19</w:t>
+              <w:t>20</w:t>
             </w:r>
           </w:hyperlink>
         </w:p>
@@ -989,7 +989,7 @@
               </w:rPr>
               <w:t>TypeController</w:t>
               <w:tab/>
-              <w:t>20</w:t>
+              <w:t>21</w:t>
             </w:r>
           </w:hyperlink>
         </w:p>
@@ -1009,7 +1009,7 @@
               </w:rPr>
               <w:t>MailerController</w:t>
               <w:tab/>
-              <w:t>22</w:t>
+              <w:t>23</w:t>
             </w:r>
           </w:hyperlink>
         </w:p>
@@ -1029,7 +1029,7 @@
               </w:rPr>
               <w:t>ContactController</w:t>
               <w:tab/>
-              <w:t>22</w:t>
+              <w:t>23</w:t>
             </w:r>
           </w:hyperlink>
         </w:p>
@@ -1049,7 +1049,7 @@
               </w:rPr>
               <w:t>A projekt tesztfolyamatai</w:t>
               <w:tab/>
-              <w:t>23</w:t>
+              <w:t>25</w:t>
             </w:r>
           </w:hyperlink>
         </w:p>
@@ -1069,7 +1069,7 @@
               </w:rPr>
               <w:t>Fejlesztési lehetőségek</w:t>
               <w:tab/>
-              <w:t>24</w:t>
+              <w:t>27</w:t>
             </w:r>
           </w:hyperlink>
         </w:p>
@@ -1089,7 +1089,7 @@
               </w:rPr>
               <w:t>Bővítési tervek</w:t>
               <w:tab/>
-              <w:t>24</w:t>
+              <w:t>27</w:t>
             </w:r>
           </w:hyperlink>
         </w:p>
@@ -1109,7 +1109,7 @@
               </w:rPr>
               <w:t>Ismert hibák, hiányosságok</w:t>
               <w:tab/>
-              <w:t>24</w:t>
+              <w:t>27</w:t>
             </w:r>
           </w:hyperlink>
         </w:p>
@@ -1127,9 +1127,49 @@
               <w:rPr>
                 <w:rStyle w:val="IndexLink"/>
               </w:rPr>
+              <w:t>Összefoglalás</w:t>
+              <w:tab/>
+              <w:t>29</w:t>
+            </w:r>
+          </w:hyperlink>
+        </w:p>
+        <w:p>
+          <w:pPr>
+            <w:pStyle w:val="Contents2"/>
+            <w:tabs>
+              <w:tab w:val="clear" w:pos="720"/>
+              <w:tab w:val="right" w:pos="9638" w:leader="dot"/>
+            </w:tabs>
+            <w:rPr/>
+          </w:pPr>
+          <w:hyperlink w:anchor="__RefHeading___Toc22728_1302124775">
+            <w:r>
+              <w:rPr>
+                <w:rStyle w:val="IndexLink"/>
+              </w:rPr>
+              <w:t>Köszönetnyilvánítás</w:t>
+              <w:tab/>
+              <w:t>29</w:t>
+            </w:r>
+          </w:hyperlink>
+        </w:p>
+        <w:p>
+          <w:pPr>
+            <w:pStyle w:val="Contents1"/>
+            <w:tabs>
+              <w:tab w:val="clear" w:pos="720"/>
+              <w:tab w:val="right" w:pos="9638" w:leader="dot"/>
+            </w:tabs>
+            <w:rPr/>
+          </w:pPr>
+          <w:hyperlink w:anchor="__RefHeading___Toc22730_1302124775">
+            <w:r>
+              <w:rPr>
+                <w:rStyle w:val="IndexLink"/>
+              </w:rPr>
               <w:t>Források</w:t>
               <w:tab/>
-              <w:t>25</w:t>
+              <w:t>30</w:t>
             </w:r>
           </w:hyperlink>
         </w:p>
@@ -1149,7 +1189,7 @@
               </w:rPr>
               <w:t>Felhasznált irodalom</w:t>
               <w:tab/>
-              <w:t>25</w:t>
+              <w:t>30</w:t>
             </w:r>
           </w:hyperlink>
         </w:p>
@@ -1169,27 +1209,7 @@
               </w:rPr>
               <w:t>Internetes források</w:t>
               <w:tab/>
-              <w:t>25</w:t>
-            </w:r>
-          </w:hyperlink>
-        </w:p>
-        <w:p>
-          <w:pPr>
-            <w:pStyle w:val="Contents1"/>
-            <w:tabs>
-              <w:tab w:val="clear" w:pos="720"/>
-              <w:tab w:val="right" w:pos="9638" w:leader="dot"/>
-            </w:tabs>
-            <w:rPr/>
-          </w:pPr>
-          <w:hyperlink w:anchor="__RefHeading___Toc3230_1348765911">
-            <w:r>
-              <w:rPr>
-                <w:rStyle w:val="IndexLink"/>
-              </w:rPr>
-              <w:t>Köszönetnyilvánítás</w:t>
-              <w:tab/>
-              <w:t>25</w:t>
+              <w:t>30</w:t>
             </w:r>
           </w:hyperlink>
           <w:r>
@@ -1249,6 +1269,7 @@
     <w:p>
       <w:pPr>
         <w:pStyle w:val="Normal"/>
+        <w:jc w:val="both"/>
         <w:rPr>
           <w:rFonts w:ascii="Times New Roman" w:hAnsi="Times New Roman" w:eastAsia="Times New Roman" w:cs="Times New Roman"/>
         </w:rPr>
@@ -1279,35 +1300,20 @@
         <w:rPr>
           <w:rFonts w:eastAsia="Times New Roman" w:cs="Times New Roman" w:ascii="Times New Roman" w:hAnsi="Times New Roman"/>
         </w:rPr>
-        <w:t xml:space="preserve">informatív portfólió weboldal működésének demonstrálása, valamint az azt kiszolgáló REST API működési elveinek bemutatása. </w:t>
-      </w:r>
-    </w:p>
-    <w:p>
-      <w:pPr>
-        <w:pStyle w:val="Normal"/>
-        <w:jc w:val="both"/>
-        <w:rPr>
-          <w:rFonts w:ascii="Times New Roman" w:hAnsi="Times New Roman" w:eastAsia="Times New Roman" w:cs="Times New Roman"/>
-        </w:rPr>
-      </w:pPr>
-      <w:r>
-        <w:rPr>
-          <w:rFonts w:eastAsia="Times New Roman" w:cs="Times New Roman" w:ascii="Times New Roman" w:hAnsi="Times New Roman"/>
-        </w:rPr>
-        <w:t xml:space="preserve">A projekt a </w:t>
+        <w:t xml:space="preserve">informatív portfólió weboldal működésének demonstrálása, valamint az azt kiszolgáló REST API rendelkezésre álló forrásainak, eszközeinek feltárása. A projekt a </w:t>
       </w:r>
       <w:r>
         <w:rPr>
           <w:rFonts w:eastAsia="Times New Roman" w:cs="Times New Roman" w:ascii="Times New Roman" w:hAnsi="Times New Roman"/>
           <w:i/>
         </w:rPr>
-        <w:t>BZSH Külkereskedelmi Technikum-</w:t>
+        <w:t>BZSH Külkereskedelmi Technikum</w:t>
       </w:r>
       <w:r>
         <w:rPr>
           <w:rFonts w:eastAsia="Times New Roman" w:cs="Times New Roman" w:ascii="Times New Roman" w:hAnsi="Times New Roman"/>
         </w:rPr>
-        <w:t>ban, szoftverfejlesztő-tesztelő szakon folytatott tanulmányaim lezárásaként, vizsgaremekként készült el.</w:t>
+        <w:t>ban, szoftverfejlesztő-tesztelő szakon folytatott tanulmányaim lezárásaként, vizsgaremekként készülhetett el a 2022/23-as tanévben.</w:t>
       </w:r>
     </w:p>
     <w:p>
@@ -1317,14 +1323,16 @@
           <w:rFonts w:ascii="Times New Roman" w:hAnsi="Times New Roman" w:eastAsia="Times New Roman" w:cs="Times New Roman"/>
         </w:rPr>
       </w:pPr>
-      <w:bookmarkStart w:id="10" w:name="_Toc130281604"/>
+      <w:bookmarkStart w:id="10" w:name="__RefHeading___Toc22724_1302124775"/>
+      <w:bookmarkStart w:id="11" w:name="_Toc130281604"/>
+      <w:bookmarkEnd w:id="10"/>
       <w:r>
         <w:rPr>
           <w:rFonts w:eastAsia="Times New Roman" w:cs="Times New Roman" w:ascii="Times New Roman" w:hAnsi="Times New Roman"/>
         </w:rPr>
         <w:t>Témaválasztás indoklása</w:t>
       </w:r>
-      <w:bookmarkEnd w:id="10"/>
+      <w:bookmarkEnd w:id="11"/>
     </w:p>
     <w:p>
       <w:pPr>
@@ -1348,12 +1356,14 @@
         <w:rPr>
           <w:rFonts w:eastAsia="Times New Roman" w:cs="Times New Roman" w:ascii="Times New Roman" w:hAnsi="Times New Roman"/>
         </w:rPr>
-        <w:t xml:space="preserve">Azért ezen projekt megvalósítására esett a választásom, mert egy olyan érdeket szolgál, amelyet iskolai tanulmányaim keretein kívül is képviselek, egy olyan cél érdekében, mely véleményem szerint az egészség érdekét szolgálja és annak feltétele. A test- és lélekbeli feltöltődés számomra fontos, ennek egy kiváló eszköze különböző masszázs szolgáltatások igénybevétele. </w:t>
+        <w:t>Azért eme ötlet megvalósítására esett a választásom, mert egy olyan érdeket szolgál, amelyet iskolai tanulmányaim keretein kívül is képviselek: az egyén egészsége, épsége egy olyan. A test- és lélekbeli feltöltődés számomra fontos, ennek egy kiváló eszköze különböző masszázs szolgáltatások igénybevétele. Igyekeztem az egész látványt ergonómikusan, modern köntösben megteremteni, de emellett hangulatban törekedtem a természethez való közelség megőrzésére is.</w:t>
       </w:r>
     </w:p>
     <w:p>
       <w:pPr>
         <w:pStyle w:val="Normal"/>
+        <w:ind w:firstLine="720"/>
+        <w:jc w:val="both"/>
         <w:rPr>
           <w:rFonts w:ascii="Times New Roman" w:hAnsi="Times New Roman" w:eastAsia="Times New Roman" w:cs="Times New Roman"/>
         </w:rPr>
@@ -1363,6 +1373,42 @@
           <w:rFonts w:eastAsia="Times New Roman" w:cs="Times New Roman" w:ascii="Times New Roman" w:hAnsi="Times New Roman"/>
         </w:rPr>
       </w:r>
+    </w:p>
+    <w:p>
+      <w:pPr>
+        <w:pStyle w:val="Normal"/>
+        <w:ind w:hanging="0"/>
+        <w:jc w:val="both"/>
+        <w:rPr/>
+      </w:pPr>
+      <w:r>
+        <w:rPr/>
+        <w:t>A projekt nem iskolai keretek között kezdődött (emiatt felhasználhatósága részben korlátolt), ám tény, hogy ott kezdte kiteljesedését és reményeim szerint nem is ragad meg a szakmai követelmények való megfelelés szintjén, hanem továbbfejlesztése, lehetőségekkel bővítése veheti majd kezdetét tanulmányaim végeztével.</w:t>
+      </w:r>
+    </w:p>
+    <w:p>
+      <w:pPr>
+        <w:pStyle w:val="Normal"/>
+        <w:ind w:hanging="0"/>
+        <w:jc w:val="both"/>
+        <w:rPr/>
+      </w:pPr>
+      <w:r>
+        <w:rPr/>
+      </w:r>
+    </w:p>
+    <w:p>
+      <w:pPr>
+        <w:pStyle w:val="Normal"/>
+        <w:rPr>
+          <w:rFonts w:ascii="Times New Roman" w:hAnsi="Times New Roman" w:eastAsia="Times New Roman" w:cs="Times New Roman"/>
+        </w:rPr>
+      </w:pPr>
+      <w:r>
+        <w:rPr>
+          <w:rFonts w:eastAsia="Times New Roman" w:cs="Times New Roman" w:ascii="Times New Roman" w:hAnsi="Times New Roman"/>
+        </w:rPr>
+      </w:r>
       <w:r>
         <w:br w:type="page"/>
       </w:r>
@@ -1374,60 +1420,32 @@
           <w:rFonts w:ascii="Times New Roman" w:hAnsi="Times New Roman" w:eastAsia="Times New Roman" w:cs="Times New Roman"/>
         </w:rPr>
       </w:pPr>
-      <w:bookmarkStart w:id="11" w:name="__RefHeading___Toc3158_1348765911"/>
-      <w:bookmarkStart w:id="12" w:name="_Toc130281603"/>
-      <w:bookmarkEnd w:id="11"/>
+      <w:bookmarkStart w:id="12" w:name="__RefHeading___Toc3158_1348765911"/>
+      <w:bookmarkStart w:id="13" w:name="_Toc130281603"/>
+      <w:bookmarkEnd w:id="12"/>
       <w:r>
         <w:rPr>
           <w:rFonts w:eastAsia="Times New Roman" w:cs="Times New Roman" w:ascii="Times New Roman" w:hAnsi="Times New Roman"/>
         </w:rPr>
         <w:t>A projekt általános ismertetése</w:t>
       </w:r>
-      <w:bookmarkEnd w:id="12"/>
-    </w:p>
-    <w:p>
-      <w:pPr>
-        <w:pStyle w:val="Normal"/>
+      <w:bookmarkEnd w:id="13"/>
+    </w:p>
+    <w:p>
+      <w:pPr>
+        <w:pStyle w:val="Heading2"/>
         <w:rPr>
           <w:rFonts w:ascii="Times New Roman" w:hAnsi="Times New Roman" w:eastAsia="Times New Roman" w:cs="Times New Roman"/>
         </w:rPr>
       </w:pPr>
-      <w:r>
-        <w:rPr>
-          <w:rFonts w:eastAsia="Times New Roman" w:cs="Times New Roman" w:ascii="Times New Roman" w:hAnsi="Times New Roman"/>
-        </w:rPr>
-      </w:r>
-    </w:p>
-    <w:p>
-      <w:pPr>
-        <w:pStyle w:val="Normal"/>
-        <w:jc w:val="both"/>
-        <w:rPr>
-          <w:rFonts w:ascii="Times New Roman" w:hAnsi="Times New Roman" w:eastAsia="Times New Roman" w:cs="Times New Roman"/>
-        </w:rPr>
-      </w:pPr>
-      <w:r>
-        <w:rPr>
-          <w:rFonts w:eastAsia="Times New Roman" w:cs="Times New Roman" w:ascii="Times New Roman" w:hAnsi="Times New Roman"/>
-        </w:rPr>
-        <w:t>Portfólió weboldal, beépített online időpontfoglaló rendszerrel. Letisztult, egyszerű kinézet, minimalista de mégis modern stíluselemekkel.</w:t>
-      </w:r>
-    </w:p>
-    <w:p>
-      <w:pPr>
-        <w:pStyle w:val="Heading2"/>
-        <w:rPr>
-          <w:rFonts w:ascii="Times New Roman" w:hAnsi="Times New Roman" w:eastAsia="Times New Roman" w:cs="Times New Roman"/>
-        </w:rPr>
-      </w:pPr>
-      <w:bookmarkStart w:id="13" w:name="__RefHeading___Toc3162_1348765911"/>
-      <w:bookmarkStart w:id="14" w:name="_Toc130281605"/>
-      <w:bookmarkEnd w:id="13"/>
+      <w:bookmarkStart w:id="14" w:name="__RefHeading___Toc3162_1348765911"/>
+      <w:bookmarkStart w:id="15" w:name="_Toc130281605"/>
+      <w:bookmarkEnd w:id="14"/>
       <w:r>
         <w:rPr/>
         <w:t>F</w:t>
       </w:r>
-      <w:bookmarkEnd w:id="14"/>
+      <w:bookmarkEnd w:id="15"/>
       <w:r>
         <w:rPr/>
         <w:t>unkcionális követelmények</w:t>
@@ -1657,16 +1675,16 @@
           <w:rFonts w:ascii="Times New Roman" w:hAnsi="Times New Roman" w:eastAsia="Times New Roman" w:cs="Times New Roman"/>
         </w:rPr>
       </w:pPr>
-      <w:bookmarkStart w:id="15" w:name="__RefHeading___Toc3166_1348765911"/>
-      <w:bookmarkStart w:id="16" w:name="_Toc1302816051"/>
-      <w:bookmarkEnd w:id="15"/>
+      <w:bookmarkStart w:id="16" w:name="__RefHeading___Toc3166_1348765911"/>
+      <w:bookmarkStart w:id="17" w:name="_Toc1302816051"/>
+      <w:bookmarkEnd w:id="16"/>
       <w:r>
         <w:rPr>
           <w:rFonts w:eastAsia="Times New Roman" w:cs="Times New Roman" w:ascii="Times New Roman" w:hAnsi="Times New Roman"/>
         </w:rPr>
         <w:t>N</w:t>
       </w:r>
-      <w:bookmarkEnd w:id="16"/>
+      <w:bookmarkEnd w:id="17"/>
       <w:r>
         <w:rPr>
           <w:rFonts w:eastAsia="Times New Roman" w:cs="Times New Roman" w:ascii="Times New Roman" w:hAnsi="Times New Roman"/>
@@ -1810,16 +1828,16 @@
           <w:rFonts w:ascii="Times New Roman" w:hAnsi="Times New Roman" w:eastAsia="Times New Roman" w:cs="Times New Roman"/>
         </w:rPr>
       </w:pPr>
-      <w:bookmarkStart w:id="17" w:name="__RefHeading___Toc3168_1348765911"/>
-      <w:bookmarkStart w:id="18" w:name="_Toc130281607"/>
-      <w:bookmarkEnd w:id="17"/>
+      <w:bookmarkStart w:id="18" w:name="__RefHeading___Toc3168_1348765911"/>
+      <w:bookmarkStart w:id="19" w:name="_Toc130281607"/>
+      <w:bookmarkEnd w:id="18"/>
       <w:r>
         <w:rPr>
           <w:rFonts w:eastAsia="Times New Roman" w:cs="Times New Roman" w:ascii="Times New Roman" w:hAnsi="Times New Roman"/>
         </w:rPr>
         <w:t>A fejlesztői környezet ismertetése</w:t>
       </w:r>
-      <w:bookmarkEnd w:id="18"/>
+      <w:bookmarkEnd w:id="19"/>
     </w:p>
     <w:p>
       <w:pPr>
@@ -1828,16 +1846,16 @@
           <w:rFonts w:ascii="Times New Roman" w:hAnsi="Times New Roman" w:eastAsia="Times New Roman" w:cs="Times New Roman"/>
         </w:rPr>
       </w:pPr>
-      <w:bookmarkStart w:id="19" w:name="__RefHeading___Toc3170_1348765911"/>
-      <w:bookmarkStart w:id="20" w:name="_Toc130281608"/>
-      <w:bookmarkEnd w:id="19"/>
+      <w:bookmarkStart w:id="20" w:name="__RefHeading___Toc3170_1348765911"/>
+      <w:bookmarkStart w:id="21" w:name="_Toc130281608"/>
+      <w:bookmarkEnd w:id="20"/>
       <w:r>
         <w:rPr>
           <w:rFonts w:eastAsia="Times New Roman" w:cs="Times New Roman" w:ascii="Times New Roman" w:hAnsi="Times New Roman"/>
         </w:rPr>
         <w:t>Hardverek</w:t>
       </w:r>
-      <w:bookmarkEnd w:id="20"/>
+      <w:bookmarkEnd w:id="21"/>
     </w:p>
     <w:p>
       <w:pPr>
@@ -2051,7 +2069,7 @@
     </w:p>
     <w:tbl>
       <w:tblPr>
-        <w:tblpPr w:vertAnchor="text" w:horzAnchor="margin" w:leftFromText="141" w:rightFromText="141" w:tblpX="2" w:tblpY="-51"/>
+        <w:tblpPr w:vertAnchor="text" w:horzAnchor="margin" w:leftFromText="141" w:rightFromText="141" w:tblpX="3" w:tblpY="-51"/>
         <w:tblW w:w="9600" w:type="dxa"/>
         <w:jc w:val="left"/>
         <w:tblInd w:w="-10" w:type="dxa"/>
@@ -2239,7 +2257,7 @@
               <w:rPr>
                 <w:rFonts w:eastAsia="Times New Roman" w:cs="Times New Roman" w:ascii="Times New Roman" w:hAnsi="Times New Roman"/>
               </w:rPr>
-              <w:t>Samsung S7 (Android 11?)</w:t>
+              <w:t>Samsung S7 (Android 12)</w:t>
             </w:r>
           </w:p>
         </w:tc>
@@ -2322,16 +2340,55 @@
           <w:rFonts w:ascii="Times New Roman" w:hAnsi="Times New Roman" w:eastAsia="Times New Roman" w:cs="Times New Roman"/>
         </w:rPr>
       </w:pPr>
-      <w:bookmarkStart w:id="21" w:name="__RefHeading___Toc3172_1348765911"/>
-      <w:bookmarkStart w:id="22" w:name="_Toc130281609"/>
-      <w:bookmarkEnd w:id="21"/>
       <w:r>
         <w:rPr>
           <w:rFonts w:eastAsia="Times New Roman" w:cs="Times New Roman" w:ascii="Times New Roman" w:hAnsi="Times New Roman"/>
         </w:rPr>
+      </w:r>
+    </w:p>
+    <w:p>
+      <w:pPr>
+        <w:pStyle w:val="Heading3"/>
+        <w:rPr>
+          <w:rFonts w:ascii="Times New Roman" w:hAnsi="Times New Roman" w:eastAsia="Times New Roman" w:cs="Times New Roman"/>
+        </w:rPr>
+      </w:pPr>
+      <w:r>
+        <w:rPr>
+          <w:rFonts w:eastAsia="Times New Roman" w:cs="Times New Roman" w:ascii="Times New Roman" w:hAnsi="Times New Roman"/>
+        </w:rPr>
+      </w:r>
+    </w:p>
+    <w:p>
+      <w:pPr>
+        <w:pStyle w:val="Heading3"/>
+        <w:rPr>
+          <w:rFonts w:ascii="Times New Roman" w:hAnsi="Times New Roman" w:eastAsia="Times New Roman" w:cs="Times New Roman"/>
+        </w:rPr>
+      </w:pPr>
+      <w:r>
+        <w:rPr>
+          <w:rFonts w:eastAsia="Times New Roman" w:cs="Times New Roman" w:ascii="Times New Roman" w:hAnsi="Times New Roman"/>
+        </w:rPr>
+      </w:r>
+    </w:p>
+    <w:p>
+      <w:pPr>
+        <w:pStyle w:val="Heading3"/>
+        <w:rPr>
+          <w:rFonts w:ascii="Times New Roman" w:hAnsi="Times New Roman" w:eastAsia="Times New Roman" w:cs="Times New Roman"/>
+        </w:rPr>
+      </w:pPr>
+      <w:bookmarkStart w:id="22" w:name="__RefHeading___Toc3172_1348765911"/>
+      <w:bookmarkStart w:id="23" w:name="_Toc130281609"/>
+      <w:bookmarkEnd w:id="22"/>
+      <w:r>
+        <w:rPr>
+          <w:rFonts w:eastAsia="Times New Roman" w:cs="Times New Roman" w:ascii="Times New Roman" w:hAnsi="Times New Roman"/>
+        </w:rPr>
         <w:t>Szoftverek, programok</w:t>
       </w:r>
-      <w:bookmarkEnd w:id="22"/>
+      <w:bookmarkEnd w:id="23"/>
     </w:p>
     <w:p>
       <w:pPr>
@@ -2834,8 +2891,8 @@
           <w:rFonts w:ascii="Times New Roman" w:hAnsi="Times New Roman" w:eastAsia="Times New Roman" w:cs="Times New Roman"/>
         </w:rPr>
       </w:pPr>
-      <w:bookmarkStart w:id="23" w:name="__RefHeading___Toc1558962_1348765911"/>
-      <w:bookmarkEnd w:id="23"/>
+      <w:bookmarkStart w:id="24" w:name="__RefHeading___Toc1558962_1348765911"/>
+      <w:bookmarkEnd w:id="24"/>
       <w:r>
         <w:rPr/>
         <w:t>Programozási nyelvek</w:t>
@@ -2876,14 +2933,14 @@
           <w:rFonts w:ascii="Times New Roman" w:hAnsi="Times New Roman" w:eastAsia="Times New Roman" w:cs="Times New Roman"/>
         </w:rPr>
       </w:pPr>
-      <w:bookmarkStart w:id="24" w:name="__RefHeading___Toc3180_1348765911"/>
-      <w:bookmarkStart w:id="25" w:name="_Toc130281613"/>
-      <w:bookmarkEnd w:id="24"/>
+      <w:bookmarkStart w:id="25" w:name="__RefHeading___Toc3180_1348765911"/>
+      <w:bookmarkStart w:id="26" w:name="_Toc130281613"/>
+      <w:bookmarkEnd w:id="25"/>
       <w:r>
         <w:rPr/>
         <w:t>Felhasznált technológiák</w:t>
       </w:r>
-      <w:bookmarkEnd w:id="25"/>
+      <w:bookmarkEnd w:id="26"/>
     </w:p>
     <w:p>
       <w:pPr>
@@ -2978,7 +3035,7 @@
         <w:rPr>
           <w:rFonts w:eastAsia="Times New Roman" w:cs="Times New Roman" w:ascii="Times New Roman" w:hAnsi="Times New Roman"/>
         </w:rPr>
-        <w:t>SCSS</w:t>
+        <w:t>HTML, SCSS</w:t>
       </w:r>
     </w:p>
     <w:p>
@@ -2998,6 +3055,24 @@
           <w:iCs/>
         </w:rPr>
         <w:t>API</w:t>
+      </w:r>
+    </w:p>
+    <w:p>
+      <w:pPr>
+        <w:pStyle w:val="Normal"/>
+        <w:numPr>
+          <w:ilvl w:val="0"/>
+          <w:numId w:val="15"/>
+        </w:numPr>
+        <w:rPr>
+          <w:rFonts w:ascii="Times New Roman" w:hAnsi="Times New Roman" w:eastAsia="Times New Roman" w:cs="Times New Roman"/>
+        </w:rPr>
+      </w:pPr>
+      <w:r>
+        <w:rPr>
+          <w:rFonts w:eastAsia="Times New Roman" w:cs="Times New Roman" w:ascii="Times New Roman" w:hAnsi="Times New Roman"/>
+        </w:rPr>
+        <w:t>Gmail SMTP</w:t>
       </w:r>
     </w:p>
     <w:p>
@@ -3112,30 +3187,30 @@
           <w:rFonts w:ascii="Times New Roman" w:hAnsi="Times New Roman" w:eastAsia="Times New Roman" w:cs="Times New Roman"/>
         </w:rPr>
       </w:pPr>
-      <w:bookmarkStart w:id="26" w:name="__RefHeading___Toc3174_1348765911"/>
-      <w:bookmarkStart w:id="27" w:name="_Toc130281610"/>
-      <w:bookmarkEnd w:id="26"/>
+      <w:bookmarkStart w:id="27" w:name="__RefHeading___Toc3174_1348765911"/>
+      <w:bookmarkStart w:id="28" w:name="_Toc130281610"/>
+      <w:bookmarkEnd w:id="27"/>
       <w:r>
         <w:rPr>
           <w:rFonts w:eastAsia="Times New Roman" w:cs="Times New Roman" w:ascii="Times New Roman" w:hAnsi="Times New Roman"/>
         </w:rPr>
         <w:t>Látványtervek, stíluseszközök</w:t>
       </w:r>
-      <w:bookmarkEnd w:id="27"/>
+      <w:bookmarkEnd w:id="28"/>
     </w:p>
     <w:p>
       <w:pPr>
         <w:pStyle w:val="Heading3"/>
         <w:rPr/>
       </w:pPr>
-      <w:bookmarkStart w:id="28" w:name="__RefHeading___Toc3176_1348765911"/>
-      <w:bookmarkStart w:id="29" w:name="_Toc130281611"/>
-      <w:bookmarkEnd w:id="28"/>
+      <w:bookmarkStart w:id="29" w:name="__RefHeading___Toc3176_1348765911"/>
+      <w:bookmarkStart w:id="30" w:name="_Toc130281611"/>
+      <w:bookmarkEnd w:id="29"/>
       <w:r>
         <w:rPr/>
         <w:t>Színsém</w:t>
       </w:r>
-      <w:bookmarkEnd w:id="29"/>
+      <w:bookmarkEnd w:id="30"/>
       <w:r>
         <w:rPr/>
         <w:t>a</w:t>
@@ -3200,20 +3275,20 @@
         <w:pStyle w:val="Heading3"/>
         <w:rPr/>
       </w:pPr>
-      <w:bookmarkStart w:id="30" w:name="__RefHeading___Toc3178_1348765911"/>
-      <w:bookmarkStart w:id="31" w:name="_Hlk132184655"/>
-      <w:bookmarkStart w:id="32" w:name="_Toc130281612"/>
-      <w:bookmarkEnd w:id="30"/>
+      <w:bookmarkStart w:id="31" w:name="__RefHeading___Toc3178_1348765911"/>
+      <w:bookmarkStart w:id="32" w:name="_Hlk132184655"/>
+      <w:bookmarkStart w:id="33" w:name="_Toc130281612"/>
+      <w:bookmarkEnd w:id="31"/>
       <w:r>
         <w:rPr/>
         <w:t>I</w:t>
       </w:r>
-      <w:bookmarkEnd w:id="32"/>
+      <w:bookmarkEnd w:id="33"/>
       <w:r>
         <w:rPr/>
         <w:t>llusztrációk</w:t>
       </w:r>
-      <w:bookmarkEnd w:id="31"/>
+      <w:bookmarkEnd w:id="32"/>
     </w:p>
     <w:p>
       <w:pPr>
@@ -3262,6 +3337,8 @@
         <w:pStyle w:val="Heading3"/>
         <w:rPr/>
       </w:pPr>
+      <w:bookmarkStart w:id="34" w:name="__RefHeading___Toc22726_1302124775"/>
+      <w:bookmarkEnd w:id="34"/>
       <w:r>
         <w:rPr/>
         <w:t>Fotók a weboldalról</w:t>
@@ -3274,12 +3351,10 @@
       </w:pPr>
       <w:r>
         <w:rPr/>
-      </w:r>
-      <w:r>
         <mc:AlternateContent>
           <mc:Choice Requires="wps">
             <w:drawing>
-              <wp:anchor behindDoc="0" distT="0" distB="0" distL="0" distR="0" simplePos="0" locked="0" layoutInCell="0" allowOverlap="1" relativeHeight="6">
+              <wp:anchor behindDoc="0" distT="0" distB="0" distL="0" distR="0" simplePos="0" locked="0" layoutInCell="0" allowOverlap="1" relativeHeight="5">
                 <wp:simplePos x="0" y="0"/>
                 <wp:positionH relativeFrom="column">
                   <wp:posOffset>24765</wp:posOffset>
@@ -3294,32 +3369,47 @@
                 <a:graphic xmlns:a="http://schemas.openxmlformats.org/drawingml/2006/main">
                   <a:graphicData uri="http://schemas.microsoft.com/office/word/2010/wordprocessingShape">
                     <wps:wsp>
-                      <wps:cNvSpPr txBox="1"/>
+                      <wps:cNvSpPr/>
                       <wps:spPr>
                         <a:xfrm>
                           <a:off x="0" y="0"/>
-                          <a:ext cx="4279900" cy="2639695"/>
+                          <a:ext cx="4280040" cy="2639520"/>
                         </a:xfrm>
-                        <a:prstGeom prst="rect"/>
+                        <a:prstGeom prst="rect">
+                          <a:avLst/>
+                        </a:prstGeom>
                         <a:solidFill>
-                          <a:srgbClr val="FFFFFF"/>
+                          <a:srgbClr val="ffffff"/>
                         </a:solidFill>
+                        <a:ln w="0">
+                          <a:noFill/>
+                        </a:ln>
                       </wps:spPr>
+                      <wps:style>
+                        <a:lnRef idx="0"/>
+                        <a:fillRef idx="0"/>
+                        <a:effectRef idx="0"/>
+                        <a:fontRef idx="minor"/>
+                      </wps:style>
                       <wps:txbx>
                         <w:txbxContent>
                           <w:p>
                             <w:pPr>
                               <w:pStyle w:val="Figure"/>
                               <w:spacing w:before="120" w:after="120"/>
-                              <w:rPr/>
+                              <w:rPr>
+                                <w:color w:val="000000"/>
+                              </w:rPr>
                             </w:pPr>
                             <w:r>
-                              <w:rPr/>
+                              <w:rPr>
+                                <w:color w:val="000000"/>
+                              </w:rPr>
                               <w:drawing>
                                 <wp:inline distT="0" distB="0" distL="0" distR="0">
                                   <wp:extent cx="4279900" cy="2388235"/>
                                   <wp:effectExtent l="0" t="0" r="0" b="0"/>
-                                  <wp:docPr id="2" name="Image2" descr=""/>
+                                  <wp:docPr id="3" name="Image2" descr=""/>
                                   <wp:cNvGraphicFramePr>
                                     <a:graphicFrameLocks xmlns:a="http://schemas.openxmlformats.org/drawingml/2006/main" noChangeAspect="1"/>
                                   </wp:cNvGraphicFramePr>
@@ -3327,7 +3417,7 @@
                                     <a:graphicData uri="http://schemas.openxmlformats.org/drawingml/2006/picture">
                                       <pic:pic xmlns:pic="http://schemas.openxmlformats.org/drawingml/2006/picture">
                                         <pic:nvPicPr>
-                                          <pic:cNvPr id="2" name="Image2" descr=""/>
+                                          <pic:cNvPr id="3" name="Image2" descr=""/>
                                           <pic:cNvPicPr>
                                             <a:picLocks noChangeAspect="1" noChangeArrowheads="1"/>
                                           </pic:cNvPicPr>
@@ -3352,36 +3442,53 @@
                                   </a:graphic>
                                 </wp:inline>
                               </w:drawing>
+                            </w:r>
+                            <w:r>
+                              <w:rPr>
+                                <w:color w:val="000000"/>
+                              </w:rPr>
                               <w:t xml:space="preserve">Figure </w:t>
                             </w:r>
                             <w:r>
-                              <w:rPr/>
+                              <w:rPr>
+                                <w:color w:val="000000"/>
+                              </w:rPr>
                               <w:fldChar w:fldCharType="begin"/>
                             </w:r>
                             <w:r>
-                              <w:rPr/>
+                              <w:rPr>
+                                <w:color w:val="000000"/>
+                              </w:rPr>
                               <w:instrText xml:space="preserve"> SEQ Figure \* ARABIC </w:instrText>
                             </w:r>
                             <w:r>
-                              <w:rPr/>
+                              <w:rPr>
+                                <w:color w:val="000000"/>
+                              </w:rPr>
                               <w:fldChar w:fldCharType="separate"/>
                             </w:r>
                             <w:r>
-                              <w:rPr/>
+                              <w:rPr>
+                                <w:color w:val="000000"/>
+                              </w:rPr>
                               <w:t>1</w:t>
                             </w:r>
                             <w:r>
-                              <w:rPr/>
+                              <w:rPr>
+                                <w:color w:val="000000"/>
+                              </w:rPr>
                               <w:fldChar w:fldCharType="end"/>
                             </w:r>
                             <w:r>
-                              <w:rPr/>
+                              <w:rPr>
+                                <w:color w:val="000000"/>
+                              </w:rPr>
                               <w:t>: A helyesen kitöltött űrlap</w:t>
                             </w:r>
                           </w:p>
                         </w:txbxContent>
                       </wps:txbx>
-                      <wps:bodyPr anchor="t" lIns="0" tIns="0" rIns="0" bIns="0">
+                      <wps:bodyPr lIns="0" rIns="0" tIns="0" bIns="0" anchor="t">
                         <a:noAutofit/>
                       </wps:bodyPr>
                     </wps:wsp>
@@ -3392,22 +3499,28 @@
           </mc:Choice>
           <mc:Fallback>
             <w:pict>
-              <v:rect style="position:absolute;rotation:-0;width:337pt;height:207.85pt;mso-wrap-distance-left:0pt;mso-wrap-distance-right:0pt;mso-wrap-distance-top:0pt;mso-wrap-distance-bottom:0pt;margin-top:5.25pt;mso-position-vertical-relative:text;margin-left:1.95pt;mso-position-horizontal-relative:text">
-                <v:textbox inset="0in,0in,0in,0in">
+              <v:rect id="shape_0" ID="Frame2" path="m0,0l-2147483645,0l-2147483645,-2147483646l0,-2147483646xe" fillcolor="white" stroked="f" o:allowincell="f" style="position:absolute;margin-left:1.95pt;margin-top:5.25pt;width:336.95pt;height:207.8pt;mso-wrap-style:square;v-text-anchor:top">
+                <v:fill o:detectmouseclick="t" type="solid" color2="black"/>
+                <v:stroke color="#3465a4" joinstyle="round" endcap="flat"/>
+                <v:textbox>
                   <w:txbxContent>
                     <w:p>
                       <w:pPr>
                         <w:pStyle w:val="Figure"/>
                         <w:spacing w:before="120" w:after="120"/>
-                        <w:rPr/>
+                        <w:rPr>
+                          <w:color w:val="000000"/>
+                        </w:rPr>
                       </w:pPr>
                       <w:r>
-                        <w:rPr/>
+                        <w:rPr>
+                          <w:color w:val="000000"/>
+                        </w:rPr>
                         <w:drawing>
                           <wp:inline distT="0" distB="0" distL="0" distR="0">
                             <wp:extent cx="4279900" cy="2388235"/>
                             <wp:effectExtent l="0" t="0" r="0" b="0"/>
-                            <wp:docPr id="3" name="Image2" descr=""/>
+                            <wp:docPr id="4" name="Image2" descr=""/>
                             <wp:cNvGraphicFramePr>
                               <a:graphicFrameLocks xmlns:a="http://schemas.openxmlformats.org/drawingml/2006/main" noChangeAspect="1"/>
                             </wp:cNvGraphicFramePr>
@@ -3415,7 +3528,7 @@
                               <a:graphicData uri="http://schemas.openxmlformats.org/drawingml/2006/picture">
                                 <pic:pic xmlns:pic="http://schemas.openxmlformats.org/drawingml/2006/picture">
                                   <pic:nvPicPr>
-                                    <pic:cNvPr id="3" name="Image2" descr=""/>
+                                    <pic:cNvPr id="4" name="Image2" descr=""/>
                                     <pic:cNvPicPr>
                                       <a:picLocks noChangeAspect="1" noChangeArrowheads="1"/>
                                     </pic:cNvPicPr>
@@ -3440,30 +3553,47 @@
                             </a:graphic>
                           </wp:inline>
                         </w:drawing>
+                      </w:r>
+                      <w:r>
+                        <w:rPr>
+                          <w:color w:val="000000"/>
+                        </w:rPr>
                         <w:t xml:space="preserve">Figure </w:t>
                       </w:r>
                       <w:r>
-                        <w:rPr/>
+                        <w:rPr>
+                          <w:color w:val="000000"/>
+                        </w:rPr>
                         <w:fldChar w:fldCharType="begin"/>
                       </w:r>
                       <w:r>
-                        <w:rPr/>
+                        <w:rPr>
+                          <w:color w:val="000000"/>
+                        </w:rPr>
                         <w:instrText xml:space="preserve"> SEQ Figure \* ARABIC </w:instrText>
                       </w:r>
                       <w:r>
-                        <w:rPr/>
+                        <w:rPr>
+                          <w:color w:val="000000"/>
+                        </w:rPr>
                         <w:fldChar w:fldCharType="separate"/>
                       </w:r>
                       <w:r>
-                        <w:rPr/>
+                        <w:rPr>
+                          <w:color w:val="000000"/>
+                        </w:rPr>
                         <w:t>1</w:t>
                       </w:r>
                       <w:r>
-                        <w:rPr/>
+                        <w:rPr>
+                          <w:color w:val="000000"/>
+                        </w:rPr>
                         <w:fldChar w:fldCharType="end"/>
                       </w:r>
                       <w:r>
-                        <w:rPr/>
+                        <w:rPr>
+                          <w:color w:val="000000"/>
+                        </w:rPr>
                         <w:t>: A helyesen kitöltött űrlap</w:t>
                       </w:r>
                     </w:p>
@@ -3492,10 +3622,10 @@
           <w:rFonts w:ascii="Times New Roman" w:hAnsi="Times New Roman" w:eastAsia="Times New Roman" w:cs="Times New Roman"/>
         </w:rPr>
       </w:pPr>
-      <w:bookmarkStart w:id="33" w:name="__RefHeading___Toc3182_1348765911"/>
-      <w:bookmarkStart w:id="34" w:name="_Toc130281614"/>
-      <w:bookmarkEnd w:id="33"/>
-      <w:bookmarkEnd w:id="34"/>
+      <w:bookmarkStart w:id="35" w:name="__RefHeading___Toc3182_1348765911"/>
+      <w:bookmarkStart w:id="36" w:name="_Toc130281614"/>
+      <w:bookmarkEnd w:id="35"/>
+      <w:bookmarkEnd w:id="36"/>
       <w:r>
         <w:rPr>
           <w:rFonts w:eastAsia="Times New Roman" w:cs="Times New Roman" w:ascii="Times New Roman" w:hAnsi="Times New Roman"/>
@@ -3624,7 +3754,7 @@
       <w:r>
         <w:rPr/>
         <w:tab/>
-        <w:t>GITHUB/MAJDKOZOS</w:t>
+        <w:t>https://github.com/csengekulker/zoldpontstudio</w:t>
       </w:r>
     </w:p>
     <w:p>
@@ -3660,16 +3790,16 @@
           <w:rFonts w:ascii="Times New Roman" w:hAnsi="Times New Roman" w:eastAsia="Times New Roman" w:cs="Times New Roman"/>
         </w:rPr>
       </w:pPr>
-      <w:bookmarkStart w:id="35" w:name="__RefHeading___Toc3186_1348765911"/>
-      <w:bookmarkStart w:id="36" w:name="_Toc130281616"/>
-      <w:bookmarkEnd w:id="35"/>
+      <w:bookmarkStart w:id="37" w:name="__RefHeading___Toc3186_1348765911"/>
+      <w:bookmarkStart w:id="38" w:name="_Toc130281616"/>
+      <w:bookmarkEnd w:id="37"/>
       <w:r>
         <w:rPr>
           <w:rFonts w:eastAsia="Times New Roman" w:cs="Times New Roman" w:ascii="Times New Roman" w:hAnsi="Times New Roman"/>
         </w:rPr>
         <w:t>Adatbázis s</w:t>
       </w:r>
-      <w:bookmarkEnd w:id="36"/>
+      <w:bookmarkEnd w:id="38"/>
       <w:r>
         <w:rPr>
           <w:rFonts w:eastAsia="Times New Roman" w:cs="Times New Roman" w:ascii="Times New Roman" w:hAnsi="Times New Roman"/>
@@ -3690,7 +3820,7 @@
           <wp:inline distT="0" distB="0" distL="0" distR="0">
             <wp:extent cx="6120130" cy="2286000"/>
             <wp:effectExtent l="0" t="0" r="0" b="0"/>
-            <wp:docPr id="4" name="image2.png" descr=""/>
+            <wp:docPr id="5" name="image2.png" descr=""/>
             <wp:cNvGraphicFramePr>
               <a:graphicFrameLocks xmlns:a="http://schemas.openxmlformats.org/drawingml/2006/main" noChangeAspect="1"/>
             </wp:cNvGraphicFramePr>
@@ -3698,7 +3828,7 @@
               <a:graphicData uri="http://schemas.openxmlformats.org/drawingml/2006/picture">
                 <pic:pic xmlns:pic="http://schemas.openxmlformats.org/drawingml/2006/picture">
                   <pic:nvPicPr>
-                    <pic:cNvPr id="4" name="image2.png" descr=""/>
+                    <pic:cNvPr id="5" name="image2.png" descr=""/>
                     <pic:cNvPicPr>
                       <a:picLocks noChangeAspect="1" noChangeArrowheads="1"/>
                     </pic:cNvPicPr>
@@ -3733,51 +3863,14 @@
         <w:pStyle w:val="Heading1"/>
         <w:rPr/>
       </w:pPr>
-      <w:bookmarkStart w:id="37" w:name="__RefHeading___Toc3188_1348765911"/>
-      <w:bookmarkStart w:id="38" w:name="_Toc130281617"/>
-      <w:bookmarkEnd w:id="37"/>
+      <w:bookmarkStart w:id="39" w:name="__RefHeading___Toc3188_1348765911"/>
+      <w:bookmarkStart w:id="40" w:name="_Toc130281617"/>
+      <w:bookmarkEnd w:id="39"/>
       <w:r>
         <w:rPr/>
         <w:t>A webes felület ismertetése</w:t>
       </w:r>
-      <w:bookmarkEnd w:id="38"/>
-    </w:p>
-    <w:p>
-      <w:pPr>
-        <w:pStyle w:val="Heading3"/>
-        <w:rPr>
-          <w:rFonts w:ascii="Times New Roman" w:hAnsi="Times New Roman" w:eastAsia="Times New Roman" w:cs="Times New Roman"/>
-        </w:rPr>
-      </w:pPr>
-      <w:bookmarkStart w:id="39" w:name="__RefHeading___Toc3190_1348765911"/>
-      <w:bookmarkStart w:id="40" w:name="_Toc130281618"/>
-      <w:bookmarkEnd w:id="39"/>
-      <w:r>
-        <w:rPr>
-          <w:rFonts w:eastAsia="Times New Roman" w:cs="Times New Roman" w:ascii="Times New Roman" w:hAnsi="Times New Roman"/>
-        </w:rPr>
-        <w:t>Oldaltérkép</w:t>
-      </w:r>
       <w:bookmarkEnd w:id="40"/>
-    </w:p>
-    <w:p>
-      <w:pPr>
-        <w:pStyle w:val="Normal"/>
-        <w:rPr/>
-      </w:pPr>
-      <w:r>
-        <w:rPr/>
-      </w:r>
-    </w:p>
-    <w:p>
-      <w:pPr>
-        <w:pStyle w:val="Normal"/>
-        <w:rPr/>
-      </w:pPr>
-      <w:r>
-        <w:rPr/>
-        <w:t>DIA</w:t>
-      </w:r>
     </w:p>
     <w:p>
       <w:pPr>
@@ -4051,13 +4144,19 @@
         </w:rPr>
       </w:pPr>
       <w:bookmarkStart w:id="45" w:name="__RefHeading___Toc3196_1348765911"/>
+      <w:bookmarkEnd w:id="45"/>
+      <w:r>
+        <w:rPr>
+          <w:rFonts w:eastAsia="Times New Roman" w:cs="Times New Roman" w:ascii="Times New Roman" w:hAnsi="Times New Roman"/>
+        </w:rPr>
+        <w:t>Időpontf</w:t>
+      </w:r>
       <w:bookmarkStart w:id="46" w:name="_Toc130281621"/>
-      <w:bookmarkEnd w:id="45"/>
       <w:r>
         <w:rPr>
           <w:rFonts w:eastAsia="Times New Roman" w:cs="Times New Roman" w:ascii="Times New Roman" w:hAnsi="Times New Roman"/>
         </w:rPr>
-        <w:t>Foglalás</w:t>
+        <w:t>oglalás</w:t>
       </w:r>
       <w:bookmarkEnd w:id="46"/>
     </w:p>
@@ -4080,7 +4179,7 @@
             <wp:extent cx="5150485" cy="2874010"/>
             <wp:effectExtent l="0" t="0" r="0" b="0"/>
             <wp:wrapSquare wrapText="largest"/>
-            <wp:docPr id="5" name="Image8" descr=""/>
+            <wp:docPr id="6" name="Image8" descr=""/>
             <wp:cNvGraphicFramePr>
               <a:graphicFrameLocks xmlns:a="http://schemas.openxmlformats.org/drawingml/2006/main" noChangeAspect="1"/>
             </wp:cNvGraphicFramePr>
@@ -4088,7 +4187,7 @@
               <a:graphicData uri="http://schemas.openxmlformats.org/drawingml/2006/picture">
                 <pic:pic xmlns:pic="http://schemas.openxmlformats.org/drawingml/2006/picture">
                   <pic:nvPicPr>
-                    <pic:cNvPr id="5" name="Image8" descr=""/>
+                    <pic:cNvPr id="6" name="Image8" descr=""/>
                     <pic:cNvPicPr>
                       <a:picLocks noChangeAspect="1" noChangeArrowheads="1"/>
                     </pic:cNvPicPr>
@@ -4139,110 +4238,6 @@
         <w:rPr>
           <w:rFonts w:eastAsia="Times New Roman" w:cs="Times New Roman" w:ascii="Times New Roman" w:hAnsi="Times New Roman"/>
         </w:rPr>
-      </w:r>
-    </w:p>
-    <w:p>
-      <w:pPr>
-        <w:pStyle w:val="Heading4"/>
-        <w:rPr>
-          <w:rFonts w:ascii="Times New Roman" w:hAnsi="Times New Roman" w:eastAsia="Times New Roman" w:cs="Times New Roman"/>
-        </w:rPr>
-      </w:pPr>
-      <w:r>
-        <w:rPr>
-          <w:rFonts w:eastAsia="Times New Roman" w:cs="Times New Roman" w:ascii="Times New Roman" w:hAnsi="Times New Roman"/>
-        </w:rPr>
-      </w:r>
-    </w:p>
-    <w:p>
-      <w:pPr>
-        <w:pStyle w:val="Heading4"/>
-        <w:rPr>
-          <w:rFonts w:ascii="Times New Roman" w:hAnsi="Times New Roman" w:eastAsia="Times New Roman" w:cs="Times New Roman"/>
-        </w:rPr>
-      </w:pPr>
-      <w:r>
-        <w:rPr>
-          <w:rFonts w:eastAsia="Times New Roman" w:cs="Times New Roman" w:ascii="Times New Roman" w:hAnsi="Times New Roman"/>
-        </w:rPr>
-      </w:r>
-    </w:p>
-    <w:p>
-      <w:pPr>
-        <w:pStyle w:val="Heading4"/>
-        <w:rPr>
-          <w:rFonts w:ascii="Times New Roman" w:hAnsi="Times New Roman" w:eastAsia="Times New Roman" w:cs="Times New Roman"/>
-        </w:rPr>
-      </w:pPr>
-      <w:r>
-        <w:rPr>
-          <w:rFonts w:eastAsia="Times New Roman" w:cs="Times New Roman" w:ascii="Times New Roman" w:hAnsi="Times New Roman"/>
-        </w:rPr>
-      </w:r>
-    </w:p>
-    <w:p>
-      <w:pPr>
-        <w:pStyle w:val="Heading4"/>
-        <w:rPr>
-          <w:rFonts w:ascii="Times New Roman" w:hAnsi="Times New Roman" w:eastAsia="Times New Roman" w:cs="Times New Roman"/>
-        </w:rPr>
-      </w:pPr>
-      <w:r>
-        <w:rPr>
-          <w:rFonts w:eastAsia="Times New Roman" w:cs="Times New Roman" w:ascii="Times New Roman" w:hAnsi="Times New Roman"/>
-        </w:rPr>
-      </w:r>
-    </w:p>
-    <w:p>
-      <w:pPr>
-        <w:pStyle w:val="Heading4"/>
-        <w:rPr>
-          <w:rFonts w:ascii="Times New Roman" w:hAnsi="Times New Roman" w:eastAsia="Times New Roman" w:cs="Times New Roman"/>
-        </w:rPr>
-      </w:pPr>
-      <w:r>
-        <w:rPr>
-          <w:rFonts w:eastAsia="Times New Roman" w:cs="Times New Roman" w:ascii="Times New Roman" w:hAnsi="Times New Roman"/>
-        </w:rPr>
-      </w:r>
-    </w:p>
-    <w:p>
-      <w:pPr>
-        <w:pStyle w:val="Heading4"/>
-        <w:rPr>
-          <w:rFonts w:ascii="Times New Roman" w:hAnsi="Times New Roman" w:eastAsia="Times New Roman" w:cs="Times New Roman"/>
-        </w:rPr>
-      </w:pPr>
-      <w:r>
-        <w:rPr>
-          <w:rFonts w:eastAsia="Times New Roman" w:cs="Times New Roman" w:ascii="Times New Roman" w:hAnsi="Times New Roman"/>
-        </w:rPr>
-      </w:r>
-    </w:p>
-    <w:p>
-      <w:pPr>
-        <w:pStyle w:val="Heading4"/>
-        <w:rPr>
-          <w:rFonts w:ascii="Times New Roman" w:hAnsi="Times New Roman" w:eastAsia="Times New Roman" w:cs="Times New Roman"/>
-        </w:rPr>
-      </w:pPr>
-      <w:r>
-        <w:rPr>
-          <w:rFonts w:eastAsia="Times New Roman" w:cs="Times New Roman" w:ascii="Times New Roman" w:hAnsi="Times New Roman"/>
-        </w:rPr>
-      </w:r>
-    </w:p>
-    <w:p>
-      <w:pPr>
-        <w:pStyle w:val="Heading4"/>
-        <w:rPr>
-          <w:rFonts w:ascii="Times New Roman" w:hAnsi="Times New Roman" w:eastAsia="Times New Roman" w:cs="Times New Roman"/>
-        </w:rPr>
-      </w:pPr>
-      <w:r>
-        <w:rPr>
-          <w:rFonts w:eastAsia="Times New Roman" w:cs="Times New Roman" w:ascii="Times New Roman" w:hAnsi="Times New Roman"/>
-        </w:rPr>
         <w:t>A foglalás menete</w:t>
       </w:r>
     </w:p>
@@ -4725,24 +4720,8 @@
         </w:rPr>
         <w:t>Elküldésre kerülnek a foglalás adatai (a létező vagy újonnan felvett vendég azonosítójával), a foglalás bekerül az adatbázisba. Ekkor még nincs megerősítve az adminisztrátor által.</w:t>
       </w:r>
-    </w:p>
-    <w:p>
-      <w:pPr>
-        <w:pStyle w:val="Heading3"/>
-        <w:rPr>
-          <w:rFonts w:ascii="Times New Roman" w:hAnsi="Times New Roman" w:eastAsia="Times New Roman" w:cs="Times New Roman"/>
-        </w:rPr>
-      </w:pPr>
-      <w:bookmarkStart w:id="47" w:name="__RefHeading___Toc3198_1348765911"/>
-      <w:bookmarkStart w:id="48" w:name="_Toc130281622"/>
+      <w:bookmarkStart w:id="47" w:name="_Toc130281622"/>
       <w:bookmarkEnd w:id="47"/>
-      <w:r>
-        <w:rPr>
-          <w:rFonts w:eastAsia="Times New Roman" w:cs="Times New Roman" w:ascii="Times New Roman" w:hAnsi="Times New Roman"/>
-        </w:rPr>
-        <w:t>Galéria</w:t>
-      </w:r>
-      <w:bookmarkEnd w:id="48"/>
     </w:p>
     <w:p>
       <w:pPr>
@@ -4765,27 +4744,32 @@
         <w:pStyle w:val="Heading1"/>
         <w:rPr/>
       </w:pPr>
-      <w:bookmarkStart w:id="49" w:name="__RefHeading___Toc3200_1348765911"/>
-      <w:bookmarkStart w:id="50" w:name="_Toc130281623"/>
-      <w:bookmarkEnd w:id="49"/>
+      <w:bookmarkStart w:id="48" w:name="__RefHeading___Toc3200_1348765911"/>
+      <w:bookmarkStart w:id="49" w:name="_Toc130281623"/>
+      <w:bookmarkEnd w:id="48"/>
       <w:r>
         <w:rPr/>
         <w:t>A REST API ismertetése</w:t>
       </w:r>
+      <w:bookmarkEnd w:id="49"/>
+    </w:p>
+    <w:p>
+      <w:pPr>
+        <w:pStyle w:val="Heading2"/>
+        <w:rPr>
+          <w:rFonts w:ascii="Times New Roman" w:hAnsi="Times New Roman" w:eastAsia="Times New Roman" w:cs="Times New Roman"/>
+        </w:rPr>
+      </w:pPr>
+      <w:r>
+        <w:rPr/>
+        <w:t xml:space="preserve"> </w:t>
+      </w:r>
+      <w:bookmarkStart w:id="50" w:name="_Toc130281624"/>
+      <w:r>
+        <w:rPr/>
+        <w:t>API végpontok</w:t>
+      </w:r>
       <w:bookmarkEnd w:id="50"/>
-    </w:p>
-    <w:p>
-      <w:pPr>
-        <w:pStyle w:val="Normal"/>
-        <w:rPr>
-          <w:rFonts w:ascii="Times New Roman" w:hAnsi="Times New Roman" w:eastAsia="Times New Roman" w:cs="Times New Roman"/>
-        </w:rPr>
-      </w:pPr>
-      <w:r>
-        <w:rPr>
-          <w:rFonts w:eastAsia="Times New Roman" w:cs="Times New Roman" w:ascii="Times New Roman" w:hAnsi="Times New Roman"/>
-        </w:rPr>
-      </w:r>
     </w:p>
     <w:p>
       <w:pPr>
@@ -4799,25 +4783,7 @@
         <w:rPr>
           <w:rFonts w:eastAsia="Times New Roman" w:cs="Times New Roman" w:ascii="Times New Roman" w:hAnsi="Times New Roman"/>
         </w:rPr>
-        <w:t xml:space="preserve">A következőkben a REST API működésének és szerkezetének leírása található. </w:t>
-      </w:r>
-    </w:p>
-    <w:p>
-      <w:pPr>
-        <w:pStyle w:val="Heading3"/>
-        <w:jc w:val="both"/>
-        <w:rPr/>
-      </w:pPr>
-      <w:bookmarkStart w:id="51" w:name="__RefHeading___Toc3202_1348765911"/>
-      <w:bookmarkStart w:id="52" w:name="_Toc130281624"/>
-      <w:bookmarkEnd w:id="51"/>
-      <w:r>
-        <w:rPr>
-          <w:rFonts w:eastAsia="Times New Roman" w:cs="Times New Roman" w:ascii="Times New Roman" w:hAnsi="Times New Roman"/>
-        </w:rPr>
-        <w:t>API végpontok</w:t>
-      </w:r>
-      <w:bookmarkEnd w:id="52"/>
+      </w:r>
     </w:p>
     <w:p>
       <w:pPr>
@@ -7967,18 +7933,18 @@
           <w:rFonts w:ascii="Times New Roman" w:hAnsi="Times New Roman" w:eastAsia="Times New Roman" w:cs="Times New Roman"/>
         </w:rPr>
       </w:pPr>
-      <w:bookmarkStart w:id="53" w:name="__RefHeading___Toc3206_1348765911"/>
-      <w:bookmarkStart w:id="54" w:name="_Toc130281626"/>
-      <w:bookmarkStart w:id="55" w:name="_Toc130281625"/>
+      <w:bookmarkStart w:id="51" w:name="__RefHeading___Toc3206_1348765911"/>
+      <w:bookmarkStart w:id="52" w:name="_Toc130281626"/>
+      <w:bookmarkStart w:id="53" w:name="_Toc130281625"/>
+      <w:bookmarkEnd w:id="51"/>
       <w:bookmarkEnd w:id="53"/>
-      <w:bookmarkEnd w:id="55"/>
       <w:r>
         <w:rPr>
           <w:rFonts w:eastAsia="Times New Roman" w:cs="Times New Roman" w:ascii="Times New Roman" w:hAnsi="Times New Roman"/>
         </w:rPr>
         <w:t>Migrációs fájlok</w:t>
       </w:r>
-      <w:bookmarkEnd w:id="54"/>
+      <w:bookmarkEnd w:id="52"/>
     </w:p>
     <w:p>
       <w:pPr>
@@ -8180,22 +8146,16 @@
           <w:rFonts w:ascii="Times New Roman" w:hAnsi="Times New Roman" w:eastAsia="Times New Roman" w:cs="Times New Roman"/>
         </w:rPr>
       </w:pPr>
-      <w:bookmarkStart w:id="56" w:name="__RefHeading___Toc3208_1348765911"/>
-      <w:bookmarkEnd w:id="56"/>
+      <w:bookmarkStart w:id="54" w:name="__RefHeading___Toc3208_1348765911"/>
+      <w:bookmarkStart w:id="55" w:name="_Toc130281627"/>
+      <w:bookmarkEnd w:id="54"/>
       <w:r>
         <w:rPr>
           <w:rFonts w:eastAsia="Times New Roman" w:cs="Times New Roman" w:ascii="Times New Roman" w:hAnsi="Times New Roman"/>
         </w:rPr>
-        <w:tab/>
-      </w:r>
-      <w:bookmarkStart w:id="57" w:name="_Toc130281627"/>
-      <w:r>
-        <w:rPr>
-          <w:rFonts w:eastAsia="Times New Roman" w:cs="Times New Roman" w:ascii="Times New Roman" w:hAnsi="Times New Roman"/>
-        </w:rPr>
         <w:t>Seederek</w:t>
       </w:r>
-      <w:bookmarkEnd w:id="57"/>
+      <w:bookmarkEnd w:id="55"/>
     </w:p>
     <w:p>
       <w:pPr>
@@ -8340,22 +8300,16 @@
           <w:rFonts w:ascii="Times New Roman" w:hAnsi="Times New Roman" w:eastAsia="Times New Roman" w:cs="Times New Roman"/>
         </w:rPr>
       </w:pPr>
-      <w:bookmarkStart w:id="58" w:name="__RefHeading___Toc3210_1348765911"/>
-      <w:bookmarkEnd w:id="58"/>
+      <w:bookmarkStart w:id="56" w:name="__RefHeading___Toc3210_1348765911"/>
+      <w:bookmarkStart w:id="57" w:name="_Toc130281628"/>
+      <w:bookmarkEnd w:id="56"/>
       <w:r>
         <w:rPr>
           <w:rFonts w:eastAsia="Times New Roman" w:cs="Times New Roman" w:ascii="Times New Roman" w:hAnsi="Times New Roman"/>
         </w:rPr>
-        <w:tab/>
-      </w:r>
-      <w:bookmarkStart w:id="59" w:name="_Toc130281628"/>
-      <w:r>
-        <w:rPr>
-          <w:rFonts w:eastAsia="Times New Roman" w:cs="Times New Roman" w:ascii="Times New Roman" w:hAnsi="Times New Roman"/>
-        </w:rPr>
         <w:t>Modellek</w:t>
       </w:r>
-      <w:bookmarkEnd w:id="59"/>
+      <w:bookmarkEnd w:id="57"/>
     </w:p>
     <w:p>
       <w:pPr>
@@ -8500,22 +8454,16 @@
           <w:rFonts w:ascii="Times New Roman" w:hAnsi="Times New Roman" w:eastAsia="Times New Roman" w:cs="Times New Roman"/>
         </w:rPr>
       </w:pPr>
-      <w:bookmarkStart w:id="60" w:name="__RefHeading___Toc3212_1348765911"/>
-      <w:bookmarkEnd w:id="60"/>
+      <w:bookmarkStart w:id="58" w:name="__RefHeading___Toc3212_1348765911"/>
+      <w:bookmarkStart w:id="59" w:name="_Toc130281629"/>
+      <w:bookmarkEnd w:id="58"/>
       <w:r>
         <w:rPr>
           <w:rFonts w:eastAsia="Times New Roman" w:cs="Times New Roman" w:ascii="Times New Roman" w:hAnsi="Times New Roman"/>
         </w:rPr>
-        <w:tab/>
-      </w:r>
-      <w:bookmarkStart w:id="61" w:name="_Toc130281629"/>
-      <w:r>
-        <w:rPr>
-          <w:rFonts w:eastAsia="Times New Roman" w:cs="Times New Roman" w:ascii="Times New Roman" w:hAnsi="Times New Roman"/>
-        </w:rPr>
         <w:t>Resource-ok</w:t>
       </w:r>
-      <w:bookmarkEnd w:id="61"/>
+      <w:bookmarkEnd w:id="59"/>
     </w:p>
     <w:p>
       <w:pPr>
@@ -8652,16 +8600,16 @@
           <w:rFonts w:ascii="Times New Roman" w:hAnsi="Times New Roman" w:eastAsia="Times New Roman" w:cs="Times New Roman"/>
         </w:rPr>
       </w:pPr>
-      <w:bookmarkStart w:id="62" w:name="__RefHeading___Toc3214_1348765911"/>
-      <w:bookmarkStart w:id="63" w:name="_Toc130281630"/>
-      <w:bookmarkEnd w:id="62"/>
+      <w:bookmarkStart w:id="60" w:name="__RefHeading___Toc3214_1348765911"/>
+      <w:bookmarkStart w:id="61" w:name="_Toc130281630"/>
+      <w:bookmarkEnd w:id="60"/>
       <w:r>
         <w:rPr>
           <w:rFonts w:eastAsia="Times New Roman" w:cs="Times New Roman" w:ascii="Times New Roman" w:hAnsi="Times New Roman"/>
         </w:rPr>
         <w:t>Kontrollerek</w:t>
       </w:r>
-      <w:bookmarkEnd w:id="63"/>
+      <w:bookmarkEnd w:id="61"/>
     </w:p>
     <w:p>
       <w:pPr>
@@ -8687,7 +8635,9 @@
         </w:rPr>
       </w:pPr>
       <w:r>
-        <w:rPr/>
+        <w:rPr>
+          <w:rFonts w:eastAsia="Times New Roman" w:cs="Times New Roman" w:ascii="Times New Roman" w:hAnsi="Times New Roman"/>
+        </w:rPr>
       </w:r>
     </w:p>
     <w:p>
@@ -8726,7 +8676,7 @@
             <wp:extent cx="5351780" cy="2972435"/>
             <wp:effectExtent l="0" t="0" r="0" b="0"/>
             <wp:wrapSquare wrapText="largest"/>
-            <wp:docPr id="6" name="Image1" descr=""/>
+            <wp:docPr id="7" name="Image1" descr=""/>
             <wp:cNvGraphicFramePr>
               <a:graphicFrameLocks xmlns:a="http://schemas.openxmlformats.org/drawingml/2006/main" noChangeAspect="1"/>
             </wp:cNvGraphicFramePr>
@@ -8734,7 +8684,7 @@
               <a:graphicData uri="http://schemas.openxmlformats.org/drawingml/2006/picture">
                 <pic:pic xmlns:pic="http://schemas.openxmlformats.org/drawingml/2006/picture">
                   <pic:nvPicPr>
-                    <pic:cNvPr id="6" name="Image1" descr=""/>
+                    <pic:cNvPr id="7" name="Image1" descr=""/>
                     <pic:cNvPicPr>
                       <a:picLocks noChangeAspect="1" noChangeArrowheads="1"/>
                     </pic:cNvPicPr>
@@ -8768,8 +8718,8 @@
           <w:rFonts w:ascii="Times New Roman" w:hAnsi="Times New Roman" w:eastAsia="Times New Roman" w:cs="Times New Roman"/>
         </w:rPr>
       </w:pPr>
-      <w:bookmarkStart w:id="64" w:name="__RefHeading___Toc1558964_1348765911"/>
-      <w:bookmarkEnd w:id="64"/>
+      <w:bookmarkStart w:id="62" w:name="__RefHeading___Toc1558964_1348765911"/>
+      <w:bookmarkEnd w:id="62"/>
       <w:r>
         <w:rPr/>
         <w:t>BaseController</w:t>
@@ -9320,8 +9270,8 @@
           <w:rFonts w:ascii="Times New Roman" w:hAnsi="Times New Roman" w:eastAsia="Times New Roman" w:cs="Times New Roman"/>
         </w:rPr>
       </w:pPr>
-      <w:bookmarkStart w:id="65" w:name="__RefHeading___Toc1558966_1348765911"/>
-      <w:bookmarkEnd w:id="65"/>
+      <w:bookmarkStart w:id="63" w:name="__RefHeading___Toc1558966_1348765911"/>
+      <w:bookmarkEnd w:id="63"/>
       <w:r>
         <w:rPr/>
         <w:t>BookingController</w:t>
@@ -11911,7 +11861,7 @@
           <w:rFonts w:eastAsia="Times New Roman" w:cs="Times New Roman" w:ascii="Times New Roman" w:hAnsi="Times New Roman"/>
           <w:i/>
         </w:rPr>
-        <w:t>Ezen funkció hiányos a jelen verzióban.</w:t>
+        <w:t>Ezen funkció hiányos a jelen verzióban. (vendéget nem tájékoztat a módosításról)</w:t>
       </w:r>
     </w:p>
     <w:tbl>
@@ -12799,7 +12749,7 @@
           <w:rFonts w:eastAsia="Times New Roman" w:cs="Times New Roman" w:ascii="Times New Roman" w:hAnsi="Times New Roman"/>
           <w:i/>
         </w:rPr>
-        <w:t>Ezen funkció hiányos a jelen verzióban.</w:t>
+        <w:t>Ezen funkció hiányos a jelen verzióban.(vendéget nem tájékoztat a törlésről)</w:t>
       </w:r>
     </w:p>
     <w:tbl>
@@ -13503,8 +13453,8 @@
         <w:pStyle w:val="Heading3"/>
         <w:rPr/>
       </w:pPr>
-      <w:bookmarkStart w:id="66" w:name="__RefHeading___Toc1558968_1348765911"/>
-      <w:bookmarkEnd w:id="66"/>
+      <w:bookmarkStart w:id="64" w:name="__RefHeading___Toc1558968_1348765911"/>
+      <w:bookmarkEnd w:id="64"/>
       <w:r>
         <w:rPr/>
         <w:t>AppointmentController</w:t>
@@ -17848,8 +17798,8 @@
           <w:rFonts w:ascii="Times New Roman" w:hAnsi="Times New Roman" w:eastAsia="Times New Roman" w:cs="Times New Roman"/>
         </w:rPr>
       </w:pPr>
-      <w:bookmarkStart w:id="67" w:name="__RefHeading___Toc1558970_1348765911"/>
-      <w:bookmarkEnd w:id="67"/>
+      <w:bookmarkStart w:id="65" w:name="__RefHeading___Toc1558970_1348765911"/>
+      <w:bookmarkEnd w:id="65"/>
       <w:r>
         <w:rPr/>
         <w:t>ClientController</w:t>
@@ -21154,8 +21104,8 @@
           <w:rFonts w:ascii="Times New Roman" w:hAnsi="Times New Roman" w:eastAsia="Times New Roman" w:cs="Times New Roman"/>
         </w:rPr>
       </w:pPr>
-      <w:bookmarkStart w:id="68" w:name="__RefHeading___Toc1558972_1348765911"/>
-      <w:bookmarkEnd w:id="68"/>
+      <w:bookmarkStart w:id="66" w:name="__RefHeading___Toc1558972_1348765911"/>
+      <w:bookmarkEnd w:id="66"/>
       <w:r>
         <w:rPr/>
         <w:t>ServiceController</w:t>
@@ -24486,8 +24436,8 @@
           <w:rFonts w:ascii="Times New Roman" w:hAnsi="Times New Roman" w:eastAsia="Times New Roman" w:cs="Times New Roman"/>
         </w:rPr>
       </w:pPr>
-      <w:bookmarkStart w:id="69" w:name="__RefHeading___Toc1558974_1348765911"/>
-      <w:bookmarkEnd w:id="69"/>
+      <w:bookmarkStart w:id="67" w:name="__RefHeading___Toc1558974_1348765911"/>
+      <w:bookmarkEnd w:id="67"/>
       <w:r>
         <w:rPr/>
         <w:t>TypeController</w:t>
@@ -27811,8 +27761,8 @@
           <w:rFonts w:ascii="Times New Roman" w:hAnsi="Times New Roman" w:eastAsia="Times New Roman" w:cs="Times New Roman"/>
         </w:rPr>
       </w:pPr>
-      <w:bookmarkStart w:id="70" w:name="__RefHeading___Toc1558976_1348765911"/>
-      <w:bookmarkEnd w:id="70"/>
+      <w:bookmarkStart w:id="68" w:name="__RefHeading___Toc1558976_1348765911"/>
+      <w:bookmarkEnd w:id="68"/>
       <w:r>
         <w:rPr/>
         <w:t>MailerController</w:t>
@@ -27853,8 +27803,8 @@
       </w:tblPr>
       <w:tblGrid>
         <w:gridCol w:w="2641"/>
-        <w:gridCol w:w="309"/>
-        <w:gridCol w:w="1445"/>
+        <w:gridCol w:w="307"/>
+        <w:gridCol w:w="1447"/>
         <w:gridCol w:w="1304"/>
         <w:gridCol w:w="3900"/>
         <w:gridCol w:w="15"/>
@@ -27863,7 +27813,7 @@
         <w:trPr/>
         <w:tc>
           <w:tcPr>
-            <w:tcW w:w="2950" w:type="dxa"/>
+            <w:tcW w:w="2948" w:type="dxa"/>
             <w:gridSpan w:val="2"/>
             <w:tcBorders>
               <w:top w:val="single" w:sz="8" w:space="0" w:color="000000"/>
@@ -27894,7 +27844,7 @@
         </w:tc>
         <w:tc>
           <w:tcPr>
-            <w:tcW w:w="6649" w:type="dxa"/>
+            <w:tcW w:w="6651" w:type="dxa"/>
             <w:gridSpan w:val="3"/>
             <w:tcBorders>
               <w:top w:val="single" w:sz="8" w:space="0" w:color="000000"/>
@@ -27941,7 +27891,7 @@
         <w:trPr/>
         <w:tc>
           <w:tcPr>
-            <w:tcW w:w="2950" w:type="dxa"/>
+            <w:tcW w:w="2948" w:type="dxa"/>
             <w:gridSpan w:val="2"/>
             <w:tcBorders>
               <w:top w:val="single" w:sz="8" w:space="0" w:color="000000"/>
@@ -27972,7 +27922,7 @@
         </w:tc>
         <w:tc>
           <w:tcPr>
-            <w:tcW w:w="6649" w:type="dxa"/>
+            <w:tcW w:w="6651" w:type="dxa"/>
             <w:gridSpan w:val="3"/>
             <w:tcBorders>
               <w:top w:val="single" w:sz="8" w:space="0" w:color="000000"/>
@@ -29165,8 +29115,8 @@
           <w:rFonts w:ascii="Times New Roman" w:hAnsi="Times New Roman" w:eastAsia="Times New Roman" w:cs="Times New Roman"/>
         </w:rPr>
       </w:pPr>
-      <w:bookmarkStart w:id="71" w:name="__RefHeading___Toc1558978_1348765911"/>
-      <w:bookmarkEnd w:id="71"/>
+      <w:bookmarkStart w:id="69" w:name="__RefHeading___Toc1558978_1348765911"/>
+      <w:bookmarkEnd w:id="69"/>
       <w:r>
         <w:rPr/>
         <w:t>ContactController</w:t>
@@ -31003,7 +30953,7 @@
               <w:bottom w:val="single" w:sz="8" w:space="0" w:color="000000"/>
               <w:right w:val="single" w:sz="8" w:space="0" w:color="000000"/>
             </w:tcBorders>
-            <w:shd w:color="auto" w:fill="B2B2B2" w:val="clear"/>
+            <w:shd w:fill="FFFFFF" w:val="clear"/>
           </w:tcPr>
           <w:p>
             <w:pPr>
@@ -31034,7 +30984,7 @@
               <w:bottom w:val="single" w:sz="8" w:space="0" w:color="000000"/>
               <w:right w:val="single" w:sz="8" w:space="0" w:color="000000"/>
             </w:tcBorders>
-            <w:shd w:color="auto" w:fill="B2B2B2" w:val="clear"/>
+            <w:shd w:fill="FFFFFF" w:val="clear"/>
           </w:tcPr>
           <w:p>
             <w:pPr>
@@ -31066,7 +31016,7 @@
               <w:bottom w:val="single" w:sz="8" w:space="0" w:color="000000"/>
               <w:right w:val="single" w:sz="8" w:space="0" w:color="000000"/>
             </w:tcBorders>
-            <w:shd w:color="auto" w:fill="B2B2B2" w:val="clear"/>
+            <w:shd w:fill="FFFFFF" w:val="clear"/>
           </w:tcPr>
           <w:p>
             <w:pPr>
@@ -31097,7 +31047,7 @@
               <w:bottom w:val="single" w:sz="8" w:space="0" w:color="000000"/>
               <w:right w:val="single" w:sz="8" w:space="0" w:color="000000"/>
             </w:tcBorders>
-            <w:shd w:color="auto" w:fill="B2B2B2" w:val="clear"/>
+            <w:shd w:fill="FFFFFF" w:val="clear"/>
           </w:tcPr>
           <w:p>
             <w:pPr>
@@ -31130,7 +31080,7 @@
               <w:bottom w:val="single" w:sz="8" w:space="0" w:color="000000"/>
               <w:right w:val="single" w:sz="8" w:space="0" w:color="000000"/>
             </w:tcBorders>
-            <w:shd w:color="auto" w:fill="B2B2B2" w:val="clear"/>
+            <w:shd w:fill="FFFFFF" w:val="clear"/>
           </w:tcPr>
           <w:p>
             <w:pPr>
@@ -31160,7 +31110,7 @@
               <w:bottom w:val="single" w:sz="8" w:space="0" w:color="000000"/>
               <w:right w:val="single" w:sz="8" w:space="0" w:color="000000"/>
             </w:tcBorders>
-            <w:shd w:color="auto" w:fill="B2B2B2" w:val="clear"/>
+            <w:shd w:fill="FFFFFF" w:val="clear"/>
             <w:tcMar>
               <w:top w:w="99" w:type="dxa"/>
               <w:left w:w="99" w:type="dxa"/>
@@ -31196,7 +31146,7 @@
               <w:bottom w:val="single" w:sz="8" w:space="0" w:color="000000"/>
               <w:right w:val="single" w:sz="8" w:space="0" w:color="000000"/>
             </w:tcBorders>
-            <w:shd w:color="auto" w:fill="B2B2B2" w:val="clear"/>
+            <w:shd w:fill="FFFFFF" w:val="clear"/>
           </w:tcPr>
           <w:p>
             <w:pPr>
@@ -31226,7 +31176,7 @@
               <w:bottom w:val="single" w:sz="8" w:space="0" w:color="000000"/>
               <w:right w:val="single" w:sz="8" w:space="0" w:color="000000"/>
             </w:tcBorders>
-            <w:shd w:color="auto" w:fill="B2B2B2" w:val="clear"/>
+            <w:shd w:fill="FFFFFF" w:val="clear"/>
           </w:tcPr>
           <w:p>
             <w:pPr>
@@ -31262,7 +31212,7 @@
               <w:bottom w:val="single" w:sz="8" w:space="0" w:color="000000"/>
               <w:right w:val="single" w:sz="8" w:space="0" w:color="000000"/>
             </w:tcBorders>
-            <w:shd w:color="auto" w:fill="B2B2B2" w:val="clear"/>
+            <w:shd w:fill="FFFFFF" w:val="clear"/>
           </w:tcPr>
           <w:p>
             <w:pPr>
@@ -31288,7 +31238,7 @@
               <w:bottom w:val="single" w:sz="8" w:space="0" w:color="000000"/>
               <w:right w:val="single" w:sz="8" w:space="0" w:color="000000"/>
             </w:tcBorders>
-            <w:shd w:color="auto" w:fill="B2B2B2" w:val="clear"/>
+            <w:shd w:fill="FFFFFF" w:val="clear"/>
           </w:tcPr>
           <w:p>
             <w:pPr>
@@ -31315,7 +31265,7 @@
               <w:bottom w:val="single" w:sz="8" w:space="0" w:color="000000"/>
               <w:right w:val="single" w:sz="8" w:space="0" w:color="000000"/>
             </w:tcBorders>
-            <w:shd w:color="auto" w:fill="B2B2B2" w:val="clear"/>
+            <w:shd w:fill="FFFFFF" w:val="clear"/>
           </w:tcPr>
           <w:p>
             <w:pPr>
@@ -31342,7 +31292,7 @@
               <w:bottom w:val="single" w:sz="8" w:space="0" w:color="000000"/>
               <w:right w:val="single" w:sz="8" w:space="0" w:color="000000"/>
             </w:tcBorders>
-            <w:shd w:color="auto" w:fill="B2B2B2" w:val="clear"/>
+            <w:shd w:fill="FFFFFF" w:val="clear"/>
           </w:tcPr>
           <w:p>
             <w:pPr>
@@ -31375,7 +31325,7 @@
               <w:bottom w:val="single" w:sz="8" w:space="0" w:color="000000"/>
               <w:right w:val="single" w:sz="8" w:space="0" w:color="000000"/>
             </w:tcBorders>
-            <w:shd w:color="auto" w:fill="B2B2B2" w:val="clear"/>
+            <w:shd w:fill="FFFFFF" w:val="clear"/>
           </w:tcPr>
           <w:p>
             <w:pPr>
@@ -31405,7 +31355,7 @@
               <w:bottom w:val="single" w:sz="8" w:space="0" w:color="000000"/>
               <w:right w:val="single" w:sz="8" w:space="0" w:color="000000"/>
             </w:tcBorders>
-            <w:shd w:color="auto" w:fill="B2B2B2" w:val="clear"/>
+            <w:shd w:fill="FFFFFF" w:val="clear"/>
           </w:tcPr>
           <w:p>
             <w:pPr>
@@ -31435,7 +31385,7 @@
               <w:bottom w:val="single" w:sz="8" w:space="0" w:color="000000"/>
               <w:right w:val="single" w:sz="8" w:space="0" w:color="000000"/>
             </w:tcBorders>
-            <w:shd w:color="auto" w:fill="B2B2B2" w:val="clear"/>
+            <w:shd w:fill="FFFFFF" w:val="clear"/>
           </w:tcPr>
           <w:p>
             <w:pPr>
@@ -31465,7 +31415,7 @@
               <w:bottom w:val="single" w:sz="8" w:space="0" w:color="000000"/>
               <w:right w:val="single" w:sz="8" w:space="0" w:color="000000"/>
             </w:tcBorders>
-            <w:shd w:color="auto" w:fill="B2B2B2" w:val="clear"/>
+            <w:shd w:fill="FFFFFF" w:val="clear"/>
           </w:tcPr>
           <w:p>
             <w:pPr>
@@ -31501,7 +31451,7 @@
               <w:bottom w:val="single" w:sz="8" w:space="0" w:color="000000"/>
               <w:right w:val="single" w:sz="8" w:space="0" w:color="000000"/>
             </w:tcBorders>
-            <w:shd w:color="auto" w:fill="B2B2B2" w:val="clear"/>
+            <w:shd w:fill="FFFFFF" w:val="clear"/>
           </w:tcPr>
           <w:p>
             <w:pPr>
@@ -31527,7 +31477,7 @@
               <w:bottom w:val="single" w:sz="8" w:space="0" w:color="000000"/>
               <w:right w:val="single" w:sz="8" w:space="0" w:color="000000"/>
             </w:tcBorders>
-            <w:shd w:color="auto" w:fill="B2B2B2" w:val="clear"/>
+            <w:shd w:fill="FFFFFF" w:val="clear"/>
           </w:tcPr>
           <w:p>
             <w:pPr>
@@ -31554,7 +31504,7 @@
               <w:bottom w:val="single" w:sz="8" w:space="0" w:color="000000"/>
               <w:right w:val="single" w:sz="8" w:space="0" w:color="000000"/>
             </w:tcBorders>
-            <w:shd w:color="auto" w:fill="B2B2B2" w:val="clear"/>
+            <w:shd w:fill="FFFFFF" w:val="clear"/>
           </w:tcPr>
           <w:p>
             <w:pPr>
@@ -31581,7 +31531,7 @@
               <w:bottom w:val="single" w:sz="8" w:space="0" w:color="000000"/>
               <w:right w:val="single" w:sz="8" w:space="0" w:color="000000"/>
             </w:tcBorders>
-            <w:shd w:color="auto" w:fill="B2B2B2" w:val="clear"/>
+            <w:shd w:fill="FFFFFF" w:val="clear"/>
           </w:tcPr>
           <w:p>
             <w:pPr>
@@ -31618,14 +31568,14 @@
         <w:pStyle w:val="Heading1"/>
         <w:rPr/>
       </w:pPr>
-      <w:bookmarkStart w:id="72" w:name="__RefHeading___Toc3216_1348765911"/>
-      <w:bookmarkStart w:id="73" w:name="_Toc130281631"/>
-      <w:bookmarkEnd w:id="72"/>
+      <w:bookmarkStart w:id="70" w:name="__RefHeading___Toc3216_1348765911"/>
+      <w:bookmarkStart w:id="71" w:name="_Toc130281631"/>
+      <w:bookmarkEnd w:id="70"/>
       <w:r>
         <w:rPr/>
         <w:t>A projekt tesztfolyamatai</w:t>
       </w:r>
-      <w:bookmarkEnd w:id="73"/>
+      <w:bookmarkEnd w:id="71"/>
     </w:p>
     <w:p>
       <w:pPr>
@@ -31746,7 +31696,12 @@
         </w:rPr>
       </w:pPr>
       <w:r>
-        <w:rPr/>
+        <w:rPr>
+          <w:b w:val="false"/>
+          <w:bCs w:val="false"/>
+          <w:i w:val="false"/>
+          <w:iCs w:val="false"/>
+        </w:rPr>
       </w:r>
     </w:p>
     <w:p>
@@ -31757,15 +31712,7 @@
       </w:pPr>
       <w:r>
         <w:rPr/>
-        <w:t xml:space="preserve">A különféle végpontok </w:t>
-      </w:r>
-      <w:r>
-        <w:rPr/>
-        <w:t>Insomnia</w:t>
-      </w:r>
-      <w:r>
-        <w:rPr/>
-        <w:t xml:space="preserve"> tesztjeit kollekciókba szerveztem, és</w:t>
+        <w:t>A különféle végpontok Insomnia tesztjeit kollekciókba szerveztem, és</w:t>
       </w:r>
       <w:r>
         <w:rPr>
@@ -31787,11 +31734,7 @@
       </w:r>
       <w:r>
         <w:rPr/>
-        <w:t xml:space="preserve">könyvtárban érhetők el, </w:t>
-      </w:r>
-      <w:r>
-        <w:rPr/>
-        <w:t xml:space="preserve">és Insomnia programba importálhatók. </w:t>
+        <w:t xml:space="preserve">könyvtárban érhetők el, és Insomnia programba importálhatók. </w:t>
       </w:r>
       <w:r>
         <w:rPr>
@@ -32064,7 +32007,7 @@
       </w:r>
       <w:r>
         <w:rPr/>
-        <w:t>Minta a helyesen kitöltött űrlapra (elküldésre kész állapot)</w:t>
+        <w:t>Minta a helyesen kitöltött űrlapra: (elküldésre kész állapot)</w:t>
       </w:r>
     </w:p>
     <w:p>
@@ -32075,8 +32018,148 @@
       </w:pPr>
       <w:r>
         <w:rPr/>
+      </w:r>
+    </w:p>
+    <w:p>
+      <w:pPr>
+        <w:pStyle w:val="Normal"/>
+        <w:jc w:val="both"/>
+        <w:rPr/>
+      </w:pPr>
+      <w:r>
+        <w:rPr/>
+        <w:drawing>
+          <wp:anchor behindDoc="0" distT="0" distB="0" distL="0" distR="0" simplePos="0" locked="0" layoutInCell="0" allowOverlap="1" relativeHeight="13">
+            <wp:simplePos x="0" y="0"/>
+            <wp:positionH relativeFrom="column">
+              <wp:posOffset>727710</wp:posOffset>
+            </wp:positionH>
+            <wp:positionV relativeFrom="paragraph">
+              <wp:posOffset>66675</wp:posOffset>
+            </wp:positionV>
+            <wp:extent cx="4665345" cy="2603500"/>
+            <wp:effectExtent l="0" t="0" r="0" b="0"/>
+            <wp:wrapTopAndBottom/>
+            <wp:docPr id="8" name="Image7" descr=""/>
+            <wp:cNvGraphicFramePr>
+              <a:graphicFrameLocks xmlns:a="http://schemas.openxmlformats.org/drawingml/2006/main" noChangeAspect="1"/>
+            </wp:cNvGraphicFramePr>
+            <a:graphic xmlns:a="http://schemas.openxmlformats.org/drawingml/2006/main">
+              <a:graphicData uri="http://schemas.openxmlformats.org/drawingml/2006/picture">
+                <pic:pic xmlns:pic="http://schemas.openxmlformats.org/drawingml/2006/picture">
+                  <pic:nvPicPr>
+                    <pic:cNvPr id="8" name="Image7" descr=""/>
+                    <pic:cNvPicPr>
+                      <a:picLocks noChangeAspect="1" noChangeArrowheads="1"/>
+                    </pic:cNvPicPr>
+                  </pic:nvPicPr>
+                  <pic:blipFill>
+                    <a:blip r:embed="rId9"/>
+                    <a:stretch>
+                      <a:fillRect/>
+                    </a:stretch>
+                  </pic:blipFill>
+                  <pic:spPr bwMode="auto">
+                    <a:xfrm>
+                      <a:off x="0" y="0"/>
+                      <a:ext cx="4665345" cy="2603500"/>
+                    </a:xfrm>
+                    <a:prstGeom prst="rect">
+                      <a:avLst/>
+                    </a:prstGeom>
+                  </pic:spPr>
+                </pic:pic>
+              </a:graphicData>
+            </a:graphic>
+          </wp:anchor>
+        </w:drawing>
+      </w:r>
+    </w:p>
+    <w:p>
+      <w:pPr>
+        <w:pStyle w:val="Normal"/>
+        <w:jc w:val="both"/>
+        <w:rPr/>
+      </w:pPr>
+      <w:r>
+        <w:rPr/>
+      </w:r>
+    </w:p>
+    <w:p>
+      <w:pPr>
+        <w:pStyle w:val="Normal"/>
+        <w:jc w:val="both"/>
+        <w:rPr/>
+      </w:pPr>
+      <w:r>
+        <w:rPr/>
         <w:tab/>
-        <w:t>Minta a felhasználói visszajelzésre (modális ablakban)</w:t>
+        <w:t>Minta a felhasználói visszajelzésre: (modális ablakban)</w:t>
+      </w:r>
+    </w:p>
+    <w:p>
+      <w:pPr>
+        <w:pStyle w:val="Normal"/>
+        <w:jc w:val="both"/>
+        <w:rPr/>
+      </w:pPr>
+      <w:r>
+        <w:rPr/>
+      </w:r>
+    </w:p>
+    <w:p>
+      <w:pPr>
+        <w:pStyle w:val="Normal"/>
+        <w:jc w:val="both"/>
+        <w:rPr/>
+      </w:pPr>
+      <w:r>
+        <w:rPr/>
+        <w:drawing>
+          <wp:anchor behindDoc="0" distT="0" distB="0" distL="0" distR="0" simplePos="0" locked="0" layoutInCell="0" allowOverlap="1" relativeHeight="14">
+            <wp:simplePos x="0" y="0"/>
+            <wp:positionH relativeFrom="column">
+              <wp:align>center</wp:align>
+            </wp:positionH>
+            <wp:positionV relativeFrom="paragraph">
+              <wp:posOffset>635</wp:posOffset>
+            </wp:positionV>
+            <wp:extent cx="4962525" cy="2038350"/>
+            <wp:effectExtent l="0" t="0" r="0" b="0"/>
+            <wp:wrapTopAndBottom/>
+            <wp:docPr id="9" name="Image9" descr=""/>
+            <wp:cNvGraphicFramePr>
+              <a:graphicFrameLocks xmlns:a="http://schemas.openxmlformats.org/drawingml/2006/main" noChangeAspect="1"/>
+            </wp:cNvGraphicFramePr>
+            <a:graphic xmlns:a="http://schemas.openxmlformats.org/drawingml/2006/main">
+              <a:graphicData uri="http://schemas.openxmlformats.org/drawingml/2006/picture">
+                <pic:pic xmlns:pic="http://schemas.openxmlformats.org/drawingml/2006/picture">
+                  <pic:nvPicPr>
+                    <pic:cNvPr id="9" name="Image9" descr=""/>
+                    <pic:cNvPicPr>
+                      <a:picLocks noChangeAspect="1" noChangeArrowheads="1"/>
+                    </pic:cNvPicPr>
+                  </pic:nvPicPr>
+                  <pic:blipFill>
+                    <a:blip r:embed="rId10"/>
+                    <a:stretch>
+                      <a:fillRect/>
+                    </a:stretch>
+                  </pic:blipFill>
+                  <pic:spPr bwMode="auto">
+                    <a:xfrm>
+                      <a:off x="0" y="0"/>
+                      <a:ext cx="4962525" cy="2038350"/>
+                    </a:xfrm>
+                    <a:prstGeom prst="rect">
+                      <a:avLst/>
+                    </a:prstGeom>
+                  </pic:spPr>
+                </pic:pic>
+              </a:graphicData>
+            </a:graphic>
+          </wp:anchor>
+        </w:drawing>
       </w:r>
     </w:p>
     <w:p>
@@ -32094,6 +32177,104 @@
           <w:b/>
           <w:bCs/>
         </w:rPr>
+      </w:r>
+    </w:p>
+    <w:p>
+      <w:pPr>
+        <w:pStyle w:val="Normal"/>
+        <w:rPr/>
+      </w:pPr>
+      <w:r>
+        <w:rPr>
+          <w:b/>
+          <w:bCs/>
+        </w:rPr>
+        <w:tab/>
+      </w:r>
+      <w:r>
+        <w:rPr/>
+        <w:t>Minta a felhasználói visszajelzésre nem elfogadott feltételek esetén: (hiányos mezők esetén arra figyelmeztet a modális ablak)</w:t>
+      </w:r>
+    </w:p>
+    <w:p>
+      <w:pPr>
+        <w:pStyle w:val="Normal"/>
+        <w:rPr/>
+      </w:pPr>
+      <w:r>
+        <w:rPr/>
+      </w:r>
+    </w:p>
+    <w:p>
+      <w:pPr>
+        <w:pStyle w:val="Normal"/>
+        <w:rPr/>
+      </w:pPr>
+      <w:r>
+        <w:rPr/>
+        <w:drawing>
+          <wp:anchor behindDoc="0" distT="0" distB="0" distL="0" distR="0" simplePos="0" locked="0" layoutInCell="0" allowOverlap="1" relativeHeight="15">
+            <wp:simplePos x="0" y="0"/>
+            <wp:positionH relativeFrom="column">
+              <wp:align>center</wp:align>
+            </wp:positionH>
+            <wp:positionV relativeFrom="paragraph">
+              <wp:posOffset>635</wp:posOffset>
+            </wp:positionV>
+            <wp:extent cx="5029200" cy="2038350"/>
+            <wp:effectExtent l="0" t="0" r="0" b="0"/>
+            <wp:wrapTopAndBottom/>
+            <wp:docPr id="10" name="Image10" descr=""/>
+            <wp:cNvGraphicFramePr>
+              <a:graphicFrameLocks xmlns:a="http://schemas.openxmlformats.org/drawingml/2006/main" noChangeAspect="1"/>
+            </wp:cNvGraphicFramePr>
+            <a:graphic xmlns:a="http://schemas.openxmlformats.org/drawingml/2006/main">
+              <a:graphicData uri="http://schemas.openxmlformats.org/drawingml/2006/picture">
+                <pic:pic xmlns:pic="http://schemas.openxmlformats.org/drawingml/2006/picture">
+                  <pic:nvPicPr>
+                    <pic:cNvPr id="10" name="Image10" descr=""/>
+                    <pic:cNvPicPr>
+                      <a:picLocks noChangeAspect="1" noChangeArrowheads="1"/>
+                    </pic:cNvPicPr>
+                  </pic:nvPicPr>
+                  <pic:blipFill>
+                    <a:blip r:embed="rId11"/>
+                    <a:stretch>
+                      <a:fillRect/>
+                    </a:stretch>
+                  </pic:blipFill>
+                  <pic:spPr bwMode="auto">
+                    <a:xfrm>
+                      <a:off x="0" y="0"/>
+                      <a:ext cx="5029200" cy="2038350"/>
+                    </a:xfrm>
+                    <a:prstGeom prst="rect">
+                      <a:avLst/>
+                    </a:prstGeom>
+                  </pic:spPr>
+                </pic:pic>
+              </a:graphicData>
+            </a:graphic>
+          </wp:anchor>
+        </w:drawing>
+      </w:r>
+      <w:r>
+        <w:rPr/>
+        <w:tab/>
+      </w:r>
+    </w:p>
+    <w:p>
+      <w:pPr>
+        <w:pStyle w:val="Normal"/>
+        <w:jc w:val="both"/>
+        <w:rPr>
+          <w:b/>
+          <w:b/>
+          <w:bCs/>
+        </w:rPr>
+      </w:pPr>
+      <w:r>
+        <w:rPr/>
       </w:r>
     </w:p>
     <w:p>
@@ -32161,6 +32342,53 @@
         <w:tab/>
       </w:r>
       <w:r>
+        <w:drawing>
+          <wp:anchor behindDoc="0" distT="0" distB="0" distL="0" distR="0" simplePos="0" locked="0" layoutInCell="0" allowOverlap="1" relativeHeight="7">
+            <wp:simplePos x="0" y="0"/>
+            <wp:positionH relativeFrom="column">
+              <wp:posOffset>602615</wp:posOffset>
+            </wp:positionH>
+            <wp:positionV relativeFrom="paragraph">
+              <wp:posOffset>253365</wp:posOffset>
+            </wp:positionV>
+            <wp:extent cx="5124450" cy="1323975"/>
+            <wp:effectExtent l="0" t="0" r="0" b="0"/>
+            <wp:wrapTopAndBottom/>
+            <wp:docPr id="11" name="Image3" descr=""/>
+            <wp:cNvGraphicFramePr>
+              <a:graphicFrameLocks xmlns:a="http://schemas.openxmlformats.org/drawingml/2006/main" noChangeAspect="1"/>
+            </wp:cNvGraphicFramePr>
+            <a:graphic xmlns:a="http://schemas.openxmlformats.org/drawingml/2006/main">
+              <a:graphicData uri="http://schemas.openxmlformats.org/drawingml/2006/picture">
+                <pic:pic xmlns:pic="http://schemas.openxmlformats.org/drawingml/2006/picture">
+                  <pic:nvPicPr>
+                    <pic:cNvPr id="11" name="Image3" descr=""/>
+                    <pic:cNvPicPr>
+                      <a:picLocks noChangeAspect="1" noChangeArrowheads="1"/>
+                    </pic:cNvPicPr>
+                  </pic:nvPicPr>
+                  <pic:blipFill>
+                    <a:blip r:embed="rId12"/>
+                    <a:stretch>
+                      <a:fillRect/>
+                    </a:stretch>
+                  </pic:blipFill>
+                  <pic:spPr bwMode="auto">
+                    <a:xfrm>
+                      <a:off x="0" y="0"/>
+                      <a:ext cx="5124450" cy="1323975"/>
+                    </a:xfrm>
+                    <a:prstGeom prst="rect">
+                      <a:avLst/>
+                    </a:prstGeom>
+                  </pic:spPr>
+                </pic:pic>
+              </a:graphicData>
+            </a:graphic>
+          </wp:anchor>
+        </w:drawing>
+      </w:r>
+      <w:r>
         <w:rPr>
           <w:b/>
           <w:bCs/>
@@ -32175,6 +32403,34 @@
         <w:rPr/>
       </w:pPr>
       <w:r>
+        <w:rPr>
+          <w:b/>
+          <w:bCs/>
+        </w:rPr>
+        <w:tab/>
+      </w:r>
+    </w:p>
+    <w:p>
+      <w:pPr>
+        <w:pStyle w:val="Normal"/>
+        <w:jc w:val="both"/>
+        <w:rPr/>
+      </w:pPr>
+      <w:r>
+        <w:rPr>
+          <w:b/>
+          <w:bCs/>
+        </w:rPr>
+        <w:tab/>
+      </w:r>
+    </w:p>
+    <w:p>
+      <w:pPr>
+        <w:pStyle w:val="Normal"/>
+        <w:jc w:val="both"/>
+        <w:rPr/>
+      </w:pPr>
+      <w:r>
         <w:rPr/>
         <w:tab/>
       </w:r>
@@ -32184,6 +32440,79 @@
           <w:bCs/>
         </w:rPr>
         <w:t xml:space="preserve">Elvárt kimenet: </w:t>
+      </w:r>
+    </w:p>
+    <w:p>
+      <w:pPr>
+        <w:pStyle w:val="Normal"/>
+        <w:jc w:val="both"/>
+        <w:rPr>
+          <w:b/>
+          <w:b/>
+          <w:bCs/>
+        </w:rPr>
+      </w:pPr>
+      <w:r>
+        <w:rPr/>
+      </w:r>
+    </w:p>
+    <w:p>
+      <w:pPr>
+        <w:pStyle w:val="Normal"/>
+        <w:jc w:val="both"/>
+        <w:rPr>
+          <w:b/>
+          <w:b/>
+          <w:bCs/>
+        </w:rPr>
+      </w:pPr>
+      <w:r>
+        <w:rPr/>
+        <w:drawing>
+          <wp:anchor behindDoc="0" distT="0" distB="0" distL="0" distR="0" simplePos="0" locked="0" layoutInCell="0" allowOverlap="1" relativeHeight="11">
+            <wp:simplePos x="0" y="0"/>
+            <wp:positionH relativeFrom="column">
+              <wp:align>center</wp:align>
+            </wp:positionH>
+            <wp:positionV relativeFrom="paragraph">
+              <wp:posOffset>635</wp:posOffset>
+            </wp:positionV>
+            <wp:extent cx="4981575" cy="2695575"/>
+            <wp:effectExtent l="0" t="0" r="0" b="0"/>
+            <wp:wrapTopAndBottom/>
+            <wp:docPr id="12" name="Image5" descr=""/>
+            <wp:cNvGraphicFramePr>
+              <a:graphicFrameLocks xmlns:a="http://schemas.openxmlformats.org/drawingml/2006/main" noChangeAspect="1"/>
+            </wp:cNvGraphicFramePr>
+            <a:graphic xmlns:a="http://schemas.openxmlformats.org/drawingml/2006/main">
+              <a:graphicData uri="http://schemas.openxmlformats.org/drawingml/2006/picture">
+                <pic:pic xmlns:pic="http://schemas.openxmlformats.org/drawingml/2006/picture">
+                  <pic:nvPicPr>
+                    <pic:cNvPr id="12" name="Image5" descr=""/>
+                    <pic:cNvPicPr>
+                      <a:picLocks noChangeAspect="1" noChangeArrowheads="1"/>
+                    </pic:cNvPicPr>
+                  </pic:nvPicPr>
+                  <pic:blipFill>
+                    <a:blip r:embed="rId13"/>
+                    <a:stretch>
+                      <a:fillRect/>
+                    </a:stretch>
+                  </pic:blipFill>
+                  <pic:spPr bwMode="auto">
+                    <a:xfrm>
+                      <a:off x="0" y="0"/>
+                      <a:ext cx="4981575" cy="2695575"/>
+                    </a:xfrm>
+                    <a:prstGeom prst="rect">
+                      <a:avLst/>
+                    </a:prstGeom>
+                  </pic:spPr>
+                </pic:pic>
+              </a:graphicData>
+            </a:graphic>
+          </wp:anchor>
+        </w:drawing>
       </w:r>
     </w:p>
     <w:p>
@@ -32686,24 +33015,6 @@
       <w:pPr>
         <w:pStyle w:val="Normal"/>
         <w:jc w:val="both"/>
-        <w:rPr/>
-      </w:pPr>
-      <w:r>
-        <w:rPr/>
-        <w:tab/>
-      </w:r>
-      <w:r>
-        <w:rPr>
-          <w:b/>
-          <w:bCs/>
-        </w:rPr>
-        <w:t xml:space="preserve">Elvárt kimenet: </w:t>
-      </w:r>
-    </w:p>
-    <w:p>
-      <w:pPr>
-        <w:pStyle w:val="Normal"/>
-        <w:jc w:val="both"/>
         <w:rPr>
           <w:b/>
           <w:b/>
@@ -32715,6 +33026,69 @@
           <w:b/>
           <w:bCs/>
         </w:rPr>
+        <w:drawing>
+          <wp:anchor behindDoc="0" distT="0" distB="0" distL="0" distR="0" simplePos="0" locked="0" layoutInCell="0" allowOverlap="1" relativeHeight="8">
+            <wp:simplePos x="0" y="0"/>
+            <wp:positionH relativeFrom="column">
+              <wp:posOffset>707390</wp:posOffset>
+            </wp:positionH>
+            <wp:positionV relativeFrom="paragraph">
+              <wp:posOffset>76200</wp:posOffset>
+            </wp:positionV>
+            <wp:extent cx="5124450" cy="419100"/>
+            <wp:effectExtent l="0" t="0" r="0" b="0"/>
+            <wp:wrapTopAndBottom/>
+            <wp:docPr id="13" name="Image4" descr=""/>
+            <wp:cNvGraphicFramePr>
+              <a:graphicFrameLocks xmlns:a="http://schemas.openxmlformats.org/drawingml/2006/main" noChangeAspect="1"/>
+            </wp:cNvGraphicFramePr>
+            <a:graphic xmlns:a="http://schemas.openxmlformats.org/drawingml/2006/main">
+              <a:graphicData uri="http://schemas.openxmlformats.org/drawingml/2006/picture">
+                <pic:pic xmlns:pic="http://schemas.openxmlformats.org/drawingml/2006/picture">
+                  <pic:nvPicPr>
+                    <pic:cNvPr id="13" name="Image4" descr=""/>
+                    <pic:cNvPicPr>
+                      <a:picLocks noChangeAspect="1" noChangeArrowheads="1"/>
+                    </pic:cNvPicPr>
+                  </pic:nvPicPr>
+                  <pic:blipFill>
+                    <a:blip r:embed="rId14"/>
+                    <a:stretch>
+                      <a:fillRect/>
+                    </a:stretch>
+                  </pic:blipFill>
+                  <pic:spPr bwMode="auto">
+                    <a:xfrm>
+                      <a:off x="0" y="0"/>
+                      <a:ext cx="5124450" cy="419100"/>
+                    </a:xfrm>
+                    <a:prstGeom prst="rect">
+                      <a:avLst/>
+                    </a:prstGeom>
+                  </pic:spPr>
+                </pic:pic>
+              </a:graphicData>
+            </a:graphic>
+          </wp:anchor>
+        </w:drawing>
+      </w:r>
+    </w:p>
+    <w:p>
+      <w:pPr>
+        <w:pStyle w:val="Normal"/>
+        <w:jc w:val="both"/>
+        <w:rPr/>
+      </w:pPr>
+      <w:r>
+        <w:rPr/>
+        <w:tab/>
+      </w:r>
+      <w:r>
+        <w:rPr>
+          <w:b/>
+          <w:bCs/>
+        </w:rPr>
+        <w:t xml:space="preserve">Elvárt kimenet: </w:t>
       </w:r>
     </w:p>
     <w:p>
@@ -32728,10 +33102,7 @@
         </w:rPr>
       </w:pPr>
       <w:r>
-        <w:rPr>
-          <w:b/>
-          <w:bCs/>
-        </w:rPr>
+        <w:rPr/>
       </w:r>
     </w:p>
     <w:p>
@@ -32749,6 +33120,85 @@
           <w:b/>
           <w:bCs/>
         </w:rPr>
+        <w:drawing>
+          <wp:anchor behindDoc="0" distT="0" distB="0" distL="0" distR="0" simplePos="0" locked="0" layoutInCell="0" allowOverlap="1" relativeHeight="12">
+            <wp:simplePos x="0" y="0"/>
+            <wp:positionH relativeFrom="column">
+              <wp:posOffset>945515</wp:posOffset>
+            </wp:positionH>
+            <wp:positionV relativeFrom="paragraph">
+              <wp:posOffset>158115</wp:posOffset>
+            </wp:positionV>
+            <wp:extent cx="3924300" cy="4395470"/>
+            <wp:effectExtent l="0" t="0" r="0" b="0"/>
+            <wp:wrapSquare wrapText="largest"/>
+            <wp:docPr id="14" name="Image6" descr=""/>
+            <wp:cNvGraphicFramePr>
+              <a:graphicFrameLocks xmlns:a="http://schemas.openxmlformats.org/drawingml/2006/main" noChangeAspect="1"/>
+            </wp:cNvGraphicFramePr>
+            <a:graphic xmlns:a="http://schemas.openxmlformats.org/drawingml/2006/main">
+              <a:graphicData uri="http://schemas.openxmlformats.org/drawingml/2006/picture">
+                <pic:pic xmlns:pic="http://schemas.openxmlformats.org/drawingml/2006/picture">
+                  <pic:nvPicPr>
+                    <pic:cNvPr id="14" name="Image6" descr=""/>
+                    <pic:cNvPicPr>
+                      <a:picLocks noChangeAspect="1" noChangeArrowheads="1"/>
+                    </pic:cNvPicPr>
+                  </pic:nvPicPr>
+                  <pic:blipFill>
+                    <a:blip r:embed="rId15"/>
+                    <a:stretch>
+                      <a:fillRect/>
+                    </a:stretch>
+                  </pic:blipFill>
+                  <pic:spPr bwMode="auto">
+                    <a:xfrm>
+                      <a:off x="0" y="0"/>
+                      <a:ext cx="3924300" cy="4395470"/>
+                    </a:xfrm>
+                    <a:prstGeom prst="rect">
+                      <a:avLst/>
+                    </a:prstGeom>
+                  </pic:spPr>
+                </pic:pic>
+              </a:graphicData>
+            </a:graphic>
+          </wp:anchor>
+        </w:drawing>
+      </w:r>
+    </w:p>
+    <w:p>
+      <w:pPr>
+        <w:pStyle w:val="Normal"/>
+        <w:jc w:val="both"/>
+        <w:rPr>
+          <w:b/>
+          <w:b/>
+          <w:bCs/>
+        </w:rPr>
+      </w:pPr>
+      <w:r>
+        <w:rPr>
+          <w:b/>
+          <w:bCs/>
+        </w:rPr>
+      </w:r>
+    </w:p>
+    <w:p>
+      <w:pPr>
+        <w:pStyle w:val="Normal"/>
+        <w:jc w:val="both"/>
+        <w:rPr>
+          <w:b/>
+          <w:b/>
+          <w:bCs/>
+        </w:rPr>
+      </w:pPr>
+      <w:r>
+        <w:rPr>
+          <w:b/>
+          <w:bCs/>
+        </w:rPr>
       </w:r>
       <w:r>
         <w:br w:type="page"/>
@@ -32760,16 +33210,16 @@
         <w:jc w:val="both"/>
         <w:rPr/>
       </w:pPr>
-      <w:bookmarkStart w:id="74" w:name="__RefHeading___Toc3218_1348765911"/>
-      <w:bookmarkStart w:id="75" w:name="_Toc130281632"/>
-      <w:bookmarkEnd w:id="74"/>
+      <w:bookmarkStart w:id="72" w:name="__RefHeading___Toc3218_1348765911"/>
+      <w:bookmarkStart w:id="73" w:name="_Toc130281632"/>
+      <w:bookmarkEnd w:id="72"/>
       <w:r>
         <w:rPr>
           <w:rFonts w:eastAsia="Times New Roman" w:cs="Times New Roman" w:ascii="Times New Roman" w:hAnsi="Times New Roman"/>
         </w:rPr>
         <w:t>Fejlesztési lehetőségek</w:t>
       </w:r>
-      <w:bookmarkEnd w:id="75"/>
+      <w:bookmarkEnd w:id="73"/>
     </w:p>
     <w:p>
       <w:pPr>
@@ -32791,16 +33241,16 @@
         <w:jc w:val="both"/>
         <w:rPr/>
       </w:pPr>
-      <w:bookmarkStart w:id="76" w:name="__RefHeading___Toc3220_1348765911"/>
-      <w:bookmarkStart w:id="77" w:name="_Toc130281633"/>
-      <w:bookmarkEnd w:id="76"/>
+      <w:bookmarkStart w:id="74" w:name="__RefHeading___Toc3220_1348765911"/>
+      <w:bookmarkStart w:id="75" w:name="_Toc130281633"/>
+      <w:bookmarkEnd w:id="74"/>
       <w:r>
         <w:rPr>
           <w:rFonts w:eastAsia="Times New Roman" w:cs="Times New Roman" w:ascii="Times New Roman" w:hAnsi="Times New Roman"/>
         </w:rPr>
         <w:t>Bővítési tervek</w:t>
       </w:r>
-      <w:bookmarkEnd w:id="77"/>
+      <w:bookmarkEnd w:id="75"/>
     </w:p>
     <w:p>
       <w:pPr>
@@ -32882,14 +33332,14 @@
         <w:jc w:val="both"/>
         <w:rPr/>
       </w:pPr>
-      <w:bookmarkStart w:id="78" w:name="__RefHeading___Toc3222_1348765911"/>
-      <w:bookmarkStart w:id="79" w:name="_Toc130281634"/>
-      <w:bookmarkEnd w:id="78"/>
+      <w:bookmarkStart w:id="76" w:name="__RefHeading___Toc3222_1348765911"/>
+      <w:bookmarkStart w:id="77" w:name="_Toc130281634"/>
+      <w:bookmarkEnd w:id="76"/>
       <w:r>
         <w:rPr/>
         <w:t>Ismert hibák, hiányosságok</w:t>
       </w:r>
-      <w:bookmarkEnd w:id="79"/>
+      <w:bookmarkEnd w:id="77"/>
     </w:p>
     <w:p>
       <w:pPr>
@@ -33228,6 +33678,9 @@
           <w:rFonts w:eastAsia="Times New Roman" w:cs="Times New Roman" w:ascii="Times New Roman" w:hAnsi="Times New Roman"/>
         </w:rPr>
       </w:r>
+      <w:r>
+        <w:br w:type="page"/>
+      </w:r>
     </w:p>
     <w:p>
       <w:pPr>
@@ -33236,24 +33689,8 @@
           <w:rFonts w:ascii="Times New Roman" w:hAnsi="Times New Roman" w:eastAsia="Times New Roman" w:cs="Times New Roman"/>
         </w:rPr>
       </w:pPr>
-      <w:r>
-        <w:rPr>
-          <w:rFonts w:eastAsia="Times New Roman" w:cs="Times New Roman" w:ascii="Times New Roman" w:hAnsi="Times New Roman"/>
-        </w:rPr>
-      </w:r>
-      <w:r>
-        <w:br w:type="page"/>
-      </w:r>
-    </w:p>
-    <w:p>
-      <w:pPr>
-        <w:pStyle w:val="Heading1"/>
-        <w:rPr>
-          <w:rFonts w:ascii="Times New Roman" w:hAnsi="Times New Roman" w:eastAsia="Times New Roman" w:cs="Times New Roman"/>
-        </w:rPr>
-      </w:pPr>
-      <w:bookmarkStart w:id="80" w:name="__RefHeading___Toc3224_1348765911"/>
-      <w:bookmarkEnd w:id="80"/>
+      <w:bookmarkStart w:id="78" w:name="__RefHeading___Toc3224_1348765911"/>
+      <w:bookmarkEnd w:id="78"/>
       <w:r>
         <w:rPr>
           <w:rFonts w:eastAsia="Times New Roman" w:cs="Times New Roman" w:ascii="Times New Roman" w:hAnsi="Times New Roman"/>
@@ -33266,12 +33703,14 @@
         <w:pStyle w:val="Heading2"/>
         <w:rPr/>
       </w:pPr>
-      <w:bookmarkStart w:id="81" w:name="_Toc130281638"/>
+      <w:bookmarkStart w:id="79" w:name="__RefHeading___Toc22728_1302124775"/>
+      <w:bookmarkStart w:id="80" w:name="_Toc130281638"/>
+      <w:bookmarkEnd w:id="79"/>
       <w:r>
         <w:rPr/>
         <w:t>Köszönetnyilvánítás</w:t>
       </w:r>
-      <w:bookmarkEnd w:id="81"/>
+      <w:bookmarkEnd w:id="80"/>
     </w:p>
     <w:p>
       <w:pPr>
@@ -33285,6 +33724,7 @@
     <w:p>
       <w:pPr>
         <w:pStyle w:val="Normal"/>
+        <w:jc w:val="both"/>
         <w:rPr/>
       </w:pPr>
       <w:r>
@@ -33304,6 +33744,7 @@
     <w:p>
       <w:pPr>
         <w:pStyle w:val="Normal"/>
+        <w:jc w:val="both"/>
         <w:rPr/>
       </w:pPr>
       <w:r>
@@ -33319,51 +33760,78 @@
       </w:r>
       <w:r>
         <w:rPr/>
-        <w:t xml:space="preserve"> tanárainak, a képzés és a felkészülés során nyújtott </w:t>
-      </w:r>
+        <w:t xml:space="preserve"> tanárainak, Sallai Andrásnak, Rékási Józsefnek és Bálint Dezsőnek a képzés során végzett munkájukért, valamint a szakmai vizsgákra való felkészülésben nyújtott segítségükért.</w:t>
+      </w:r>
+    </w:p>
+    <w:p>
+      <w:pPr>
+        <w:pStyle w:val="Heading1"/>
+        <w:rPr/>
+      </w:pPr>
+      <w:r>
+        <w:rPr/>
+      </w:r>
+      <w:r>
+        <w:br w:type="page"/>
+      </w:r>
+    </w:p>
+    <w:p>
+      <w:pPr>
+        <w:pStyle w:val="Heading1"/>
+        <w:rPr/>
+      </w:pPr>
+      <w:bookmarkStart w:id="81" w:name="_Toc130281635"/>
+      <w:r>
+        <w:rPr/>
+        <w:t>Források</w:t>
+      </w:r>
+      <w:bookmarkEnd w:id="81"/>
     </w:p>
     <w:p>
       <w:pPr>
         <w:pStyle w:val="Normal"/>
-        <w:rPr/>
-      </w:pPr>
-      <w:hyperlink r:id="rId9">
-        <w:r>
-          <w:rPr>
-            <w:rStyle w:val="InternetLink"/>
-          </w:rPr>
-          <w:t>oktatas.rekasi@gmail.com</w:t>
-        </w:r>
-      </w:hyperlink>
+        <w:rPr>
+          <w:rFonts w:ascii="Times New Roman" w:hAnsi="Times New Roman" w:eastAsia="Times New Roman" w:cs="Times New Roman"/>
+        </w:rPr>
+      </w:pPr>
+      <w:r>
+        <w:rPr>
+          <w:rFonts w:eastAsia="Times New Roman" w:cs="Times New Roman" w:ascii="Times New Roman" w:hAnsi="Times New Roman"/>
+        </w:rPr>
+      </w:r>
     </w:p>
     <w:p>
       <w:pPr>
         <w:pStyle w:val="Normal"/>
-        <w:rPr/>
-      </w:pPr>
-      <w:r>
-        <w:rPr/>
-        <w:t>SA</w:t>
-      </w:r>
-      <w:r>
-        <w:br w:type="page"/>
-      </w:r>
-    </w:p>
-    <w:p>
-      <w:pPr>
-        <w:pStyle w:val="Heading1"/>
+        <w:jc w:val="both"/>
         <w:rPr>
           <w:rFonts w:ascii="Times New Roman" w:hAnsi="Times New Roman" w:eastAsia="Times New Roman" w:cs="Times New Roman"/>
         </w:rPr>
       </w:pPr>
-      <w:bookmarkStart w:id="82" w:name="_Toc130281635"/>
       <w:r>
         <w:rPr>
           <w:rFonts w:eastAsia="Times New Roman" w:cs="Times New Roman" w:ascii="Times New Roman" w:hAnsi="Times New Roman"/>
         </w:rPr>
-        <w:t>Források</w:t>
-      </w:r>
+        <w:t>Az oldal szöveges tartalmainak felhasználása a szerző kizárólagos beleegyezésével és együttműködésével történt. Az engedély kiterjed a tartalom forrásában tett érdemi, helyesírási és egyéb jellegű módosításokra.</w:t>
+      </w:r>
+    </w:p>
+    <w:p>
+      <w:pPr>
+        <w:pStyle w:val="Heading2"/>
+        <w:rPr>
+          <w:rFonts w:ascii="Times New Roman" w:hAnsi="Times New Roman" w:eastAsia="Times New Roman" w:cs="Times New Roman"/>
+        </w:rPr>
+      </w:pPr>
+      <w:bookmarkStart w:id="82" w:name="__RefHeading___Toc3226_1348765911"/>
+      <w:bookmarkStart w:id="83" w:name="_Toc130281636"/>
       <w:bookmarkEnd w:id="82"/>
+      <w:r>
+        <w:rPr>
+          <w:rFonts w:eastAsia="Times New Roman" w:cs="Times New Roman" w:ascii="Times New Roman" w:hAnsi="Times New Roman"/>
+        </w:rPr>
+        <w:t>Felhasznált irodalom</w:t>
+      </w:r>
+      <w:bookmarkEnd w:id="83"/>
     </w:p>
     <w:p>
       <w:pPr>
@@ -33389,7 +33857,35 @@
         <w:rPr>
           <w:rFonts w:eastAsia="Times New Roman" w:cs="Times New Roman" w:ascii="Times New Roman" w:hAnsi="Times New Roman"/>
         </w:rPr>
-        <w:t>Az oldal szöveges tartalmainak felhasználása a szerző kizárólagos beleegyezésével és együttműködésével történt. Az engedély kiterjed a tartalom forrásában tett érdemi, helyesírási és egyéb jellegű módosításokra.</w:t>
+        <w:t>Programtervezési minták - Erich Gamma, Richard Helm (2004)</w:t>
+      </w:r>
+    </w:p>
+    <w:p>
+      <w:pPr>
+        <w:pStyle w:val="Normal"/>
+        <w:rPr>
+          <w:rFonts w:ascii="Times New Roman" w:hAnsi="Times New Roman" w:eastAsia="Times New Roman" w:cs="Times New Roman"/>
+        </w:rPr>
+      </w:pPr>
+      <w:r>
+        <w:rPr>
+          <w:rFonts w:eastAsia="Times New Roman" w:cs="Times New Roman" w:ascii="Times New Roman" w:hAnsi="Times New Roman"/>
+        </w:rPr>
+        <w:t>Tiszta kód – Robert Cecil Martin (2008)</w:t>
+      </w:r>
+    </w:p>
+    <w:p>
+      <w:pPr>
+        <w:pStyle w:val="Normal"/>
+        <w:rPr>
+          <w:rFonts w:ascii="Times New Roman" w:hAnsi="Times New Roman" w:eastAsia="Times New Roman" w:cs="Times New Roman"/>
+        </w:rPr>
+      </w:pPr>
+      <w:r>
+        <w:rPr>
+          <w:rFonts w:eastAsia="Times New Roman" w:cs="Times New Roman" w:ascii="Times New Roman" w:hAnsi="Times New Roman"/>
+        </w:rPr>
+        <w:t>Objektumorientált szoftverfejlesztés alapjai – Katona József, Kővári Attila (2015)</w:t>
       </w:r>
     </w:p>
     <w:p>
@@ -33399,16 +33895,22 @@
           <w:rFonts w:ascii="Times New Roman" w:hAnsi="Times New Roman" w:eastAsia="Times New Roman" w:cs="Times New Roman"/>
         </w:rPr>
       </w:pPr>
-      <w:bookmarkStart w:id="83" w:name="__RefHeading___Toc3226_1348765911"/>
-      <w:bookmarkStart w:id="84" w:name="_Toc130281636"/>
-      <w:bookmarkEnd w:id="83"/>
+      <w:bookmarkStart w:id="84" w:name="__RefHeading___Toc3228_1348765911"/>
+      <w:bookmarkStart w:id="85" w:name="_Toc130281637"/>
+      <w:bookmarkEnd w:id="84"/>
       <w:r>
         <w:rPr>
           <w:rFonts w:eastAsia="Times New Roman" w:cs="Times New Roman" w:ascii="Times New Roman" w:hAnsi="Times New Roman"/>
         </w:rPr>
-        <w:t>Felhasznált irodalom</w:t>
-      </w:r>
-      <w:bookmarkEnd w:id="84"/>
+        <w:t>Internetes források</w:t>
+      </w:r>
+      <w:bookmarkEnd w:id="85"/>
+      <w:r>
+        <w:rPr>
+          <w:rFonts w:eastAsia="Times New Roman" w:cs="Times New Roman" w:ascii="Times New Roman" w:hAnsi="Times New Roman"/>
+        </w:rPr>
+        <w:t xml:space="preserve"> </w:t>
+      </w:r>
     </w:p>
     <w:p>
       <w:pPr>
@@ -33434,88 +33936,9 @@
         <w:rPr>
           <w:rFonts w:eastAsia="Times New Roman" w:cs="Times New Roman" w:ascii="Times New Roman" w:hAnsi="Times New Roman"/>
         </w:rPr>
-        <w:t>Programtervezési minták - Erich Gamma, Richard Helm (2004)</w:t>
-      </w:r>
-    </w:p>
-    <w:p>
-      <w:pPr>
-        <w:pStyle w:val="Normal"/>
-        <w:rPr>
-          <w:rFonts w:ascii="Times New Roman" w:hAnsi="Times New Roman" w:eastAsia="Times New Roman" w:cs="Times New Roman"/>
-        </w:rPr>
-      </w:pPr>
-      <w:r>
-        <w:rPr>
-          <w:rFonts w:eastAsia="Times New Roman" w:cs="Times New Roman" w:ascii="Times New Roman" w:hAnsi="Times New Roman"/>
-        </w:rPr>
-        <w:t>Tiszta kód – Robert Cecil Martin (2008)</w:t>
-      </w:r>
-    </w:p>
-    <w:p>
-      <w:pPr>
-        <w:pStyle w:val="Normal"/>
-        <w:rPr>
-          <w:rFonts w:ascii="Times New Roman" w:hAnsi="Times New Roman" w:eastAsia="Times New Roman" w:cs="Times New Roman"/>
-        </w:rPr>
-      </w:pPr>
-      <w:r>
-        <w:rPr>
-          <w:rFonts w:eastAsia="Times New Roman" w:cs="Times New Roman" w:ascii="Times New Roman" w:hAnsi="Times New Roman"/>
-        </w:rPr>
-        <w:t>Objektumorientált szoftverfejlesztés alapjai – Katona József, Kővári Attila (2015)</w:t>
-      </w:r>
-    </w:p>
-    <w:p>
-      <w:pPr>
-        <w:pStyle w:val="Heading2"/>
-        <w:rPr>
-          <w:rFonts w:ascii="Times New Roman" w:hAnsi="Times New Roman" w:eastAsia="Times New Roman" w:cs="Times New Roman"/>
-        </w:rPr>
-      </w:pPr>
-      <w:bookmarkStart w:id="85" w:name="__RefHeading___Toc3228_1348765911"/>
-      <w:bookmarkStart w:id="86" w:name="_Toc130281637"/>
-      <w:bookmarkEnd w:id="85"/>
-      <w:r>
-        <w:rPr>
-          <w:rFonts w:eastAsia="Times New Roman" w:cs="Times New Roman" w:ascii="Times New Roman" w:hAnsi="Times New Roman"/>
-        </w:rPr>
-        <w:t>Internetes források</w:t>
-      </w:r>
-      <w:bookmarkEnd w:id="86"/>
-      <w:r>
-        <w:rPr>
-          <w:rFonts w:eastAsia="Times New Roman" w:cs="Times New Roman" w:ascii="Times New Roman" w:hAnsi="Times New Roman"/>
-        </w:rPr>
-        <w:t xml:space="preserve"> </w:t>
-      </w:r>
-    </w:p>
-    <w:p>
-      <w:pPr>
-        <w:pStyle w:val="Normal"/>
-        <w:rPr>
-          <w:rFonts w:ascii="Times New Roman" w:hAnsi="Times New Roman" w:eastAsia="Times New Roman" w:cs="Times New Roman"/>
-        </w:rPr>
-      </w:pPr>
-      <w:r>
-        <w:rPr>
-          <w:rFonts w:eastAsia="Times New Roman" w:cs="Times New Roman" w:ascii="Times New Roman" w:hAnsi="Times New Roman"/>
-        </w:rPr>
-      </w:r>
-    </w:p>
-    <w:p>
-      <w:pPr>
-        <w:pStyle w:val="Normal"/>
-        <w:rPr>
-          <w:rFonts w:ascii="Times New Roman" w:hAnsi="Times New Roman" w:eastAsia="Times New Roman" w:cs="Times New Roman"/>
-        </w:rPr>
-      </w:pPr>
-      <w:r>
-        <w:rPr>
-          <w:rFonts w:eastAsia="Times New Roman" w:cs="Times New Roman" w:ascii="Times New Roman" w:hAnsi="Times New Roman"/>
-        </w:rPr>
         <w:t xml:space="preserve">Dokumentáció: </w:t>
       </w:r>
-      <w:hyperlink r:id="rId10">
+      <w:hyperlink r:id="rId16">
         <w:r>
           <w:rPr>
             <w:rFonts w:eastAsia="Times New Roman" w:cs="Times New Roman" w:ascii="Times New Roman" w:hAnsi="Times New Roman"/>
@@ -33539,7 +33962,7 @@
         </w:rPr>
         <w:t xml:space="preserve">Képek: </w:t>
       </w:r>
-      <w:hyperlink r:id="rId11">
+      <w:hyperlink r:id="rId17">
         <w:r>
           <w:rPr>
             <w:rFonts w:eastAsia="Times New Roman" w:cs="Times New Roman" w:ascii="Times New Roman" w:hAnsi="Times New Roman"/>
@@ -33584,7 +34007,7 @@
         </w:rPr>
         <w:t xml:space="preserve">Galéria bekezdései: </w:t>
       </w:r>
-      <w:hyperlink r:id="rId12">
+      <w:hyperlink r:id="rId18">
         <w:r>
           <w:rPr>
             <w:rStyle w:val="InternetLink"/>
@@ -33613,7 +34036,7 @@
         </w:rPr>
         <w:t xml:space="preserve">SVG: </w:t>
       </w:r>
-      <w:hyperlink r:id="rId13">
+      <w:hyperlink r:id="rId19">
         <w:r>
           <w:rPr>
             <w:rStyle w:val="InternetLink"/>
@@ -33670,7 +34093,7 @@
         </w:rPr>
         <w:t xml:space="preserve">Tananyag: </w:t>
       </w:r>
-      <w:hyperlink r:id="rId14">
+      <w:hyperlink r:id="rId20">
         <w:r>
           <w:rPr>
             <w:rStyle w:val="InternetLink"/>
@@ -33757,8 +34180,8 @@
       </w:r>
     </w:p>
     <w:sectPr>
-      <w:headerReference w:type="default" r:id="rId15"/>
-      <w:footerReference w:type="default" r:id="rId16"/>
+      <w:headerReference w:type="default" r:id="rId21"/>
+      <w:footerReference w:type="default" r:id="rId22"/>
       <w:type w:val="nextPage"/>
       <w:pgSz w:w="11906" w:h="16838"/>
       <w:pgMar w:left="1134" w:right="1134" w:gutter="0" w:header="850" w:top="1134" w:footer="850" w:bottom="1134"/>
@@ -33793,7 +34216,7 @@
     </w:r>
     <w:r>
       <w:rPr/>
-      <w:t>1</w:t>
+      <w:t>27</w:t>
     </w:r>
     <w:r>
       <w:rPr/>
@@ -33825,7 +34248,7 @@
     </w:r>
     <w:r>
       <w:rPr/>
-      <w:t>1</w:t>
+      <w:t>27</w:t>
     </w:r>
     <w:r>
       <w:rPr/>

</xml_diff>